<commit_message>
-- Fixed shadow followin to player when not in control
</commit_message>
<xml_diff>
--- a/Shadow Swap.docx
+++ b/Shadow Swap.docx
@@ -2,20 +2,56 @@
 <file path=word/document.xml><?xml version="1.0" encoding="utf-8"?>
 <w:document xmlns:wpc="http://schemas.microsoft.com/office/word/2010/wordprocessingCanvas" xmlns:cx="http://schemas.microsoft.com/office/drawing/2014/chartex" xmlns:cx1="http://schemas.microsoft.com/office/drawing/2015/9/8/chartex" xmlns:cx2="http://schemas.microsoft.com/office/drawing/2015/10/21/chartex" xmlns:cx3="http://schemas.microsoft.com/office/drawing/2016/5/9/chartex" xmlns:cx4="http://schemas.microsoft.com/office/drawing/2016/5/10/chartex" xmlns:cx5="http://schemas.microsoft.com/office/drawing/2016/5/11/chartex" xmlns:cx6="http://schemas.microsoft.com/office/drawing/2016/5/12/chartex" xmlns:cx7="http://schemas.microsoft.com/office/drawing/2016/5/13/chartex" xmlns:cx8="http://schemas.microsoft.com/office/drawing/2016/5/14/chartex" xmlns:mc="http://schemas.openxmlformats.org/markup-compatibility/2006" xmlns:aink="http://schemas.microsoft.com/office/drawing/2016/ink" xmlns:am3d="http://schemas.microsoft.com/office/drawing/2017/model3d" xmlns:o="urn:schemas-microsoft-com:office:office" xmlns:r="http://schemas.openxmlformats.org/officeDocument/2006/relationships" xmlns:m="http://schemas.openxmlformats.org/officeDocument/2006/math" xmlns:v="urn:schemas-microsoft-com:vml" xmlns:wp14="http://schemas.microsoft.com/office/word/2010/wordprocessingDrawing" xmlns:wp="http://schemas.openxmlformats.org/drawingml/2006/wordprocessingDrawing" xmlns:w10="urn:schemas-microsoft-com:office:word" xmlns:w="http://schemas.openxmlformats.org/wordprocessingml/2006/main" xmlns:w14="http://schemas.microsoft.com/office/word/2010/wordml" xmlns:w15="http://schemas.microsoft.com/office/word/2012/wordml" xmlns:w16cex="http://schemas.microsoft.com/office/word/2018/wordml/cex" xmlns:w16cid="http://schemas.microsoft.com/office/word/2016/wordml/cid" xmlns:w16="http://schemas.microsoft.com/office/word/2018/wordml" xmlns:w16se="http://schemas.microsoft.com/office/word/2015/wordml/symex" xmlns:wpg="http://schemas.microsoft.com/office/word/2010/wordprocessingGroup" xmlns:wpi="http://schemas.microsoft.com/office/word/2010/wordprocessingInk" xmlns:wne="http://schemas.microsoft.com/office/word/2006/wordml" xmlns:wps="http://schemas.microsoft.com/office/word/2010/wordprocessingShape" mc:Ignorable="w14 w15 w16se w16cid w16 w16cex wp14">
   <w:body>
-    <w:p/>
-    <w:p>
-      <w:r>
+    <w:p>
+      <w:pPr>
+        <w:rPr>
+          <w:rFonts w:cstheme="minorHAnsi"/>
+        </w:rPr>
+      </w:pPr>
+    </w:p>
+    <w:p>
+      <w:pPr>
+        <w:rPr>
+          <w:rFonts w:cstheme="minorHAnsi"/>
+        </w:rPr>
+      </w:pPr>
+      <w:r>
+        <w:rPr>
+          <w:rFonts w:cstheme="minorHAnsi"/>
+        </w:rPr>
         <w:t>"Shadow Swap"</w:t>
       </w:r>
     </w:p>
     <w:p>
-      <w:r>
+      <w:pPr>
+        <w:rPr>
+          <w:rFonts w:cstheme="minorHAnsi"/>
+        </w:rPr>
+      </w:pPr>
+      <w:r>
+        <w:rPr>
+          <w:rFonts w:cstheme="minorHAnsi"/>
+        </w:rPr>
         <w:t>A platformer where you switch between a character and their shadow to solve puzzles.</w:t>
       </w:r>
     </w:p>
-    <w:p/>
-    <w:p>
-      <w:r>
+    <w:p>
+      <w:pPr>
+        <w:rPr>
+          <w:rFonts w:cstheme="minorHAnsi"/>
+        </w:rPr>
+      </w:pPr>
+    </w:p>
+    <w:p>
+      <w:pPr>
+        <w:rPr>
+          <w:rFonts w:cstheme="minorHAnsi"/>
+        </w:rPr>
+      </w:pPr>
+      <w:r>
+        <w:rPr>
+          <w:rFonts w:cstheme="minorHAnsi"/>
+        </w:rPr>
         <w:t>Core Mechanics:</w:t>
       </w:r>
     </w:p>
@@ -26,8 +62,14 @@
           <w:ilvl w:val="0"/>
           <w:numId w:val="1"/>
         </w:numPr>
-      </w:pPr>
-      <w:r>
+        <w:rPr>
+          <w:rFonts w:cstheme="minorHAnsi"/>
+        </w:rPr>
+      </w:pPr>
+      <w:r>
+        <w:rPr>
+          <w:rFonts w:cstheme="minorHAnsi"/>
+        </w:rPr>
         <w:t>Dual Characters: You control a normal character (e.g., a knight, robot, or adventurer) and their shadow.</w:t>
       </w:r>
     </w:p>
@@ -38,8 +80,14 @@
           <w:ilvl w:val="0"/>
           <w:numId w:val="1"/>
         </w:numPr>
-      </w:pPr>
-      <w:r>
+        <w:rPr>
+          <w:rFonts w:cstheme="minorHAnsi"/>
+        </w:rPr>
+      </w:pPr>
+      <w:r>
+        <w:rPr>
+          <w:rFonts w:cstheme="minorHAnsi"/>
+        </w:rPr>
         <w:t>The "real" character moves normally on solid platforms.</w:t>
       </w:r>
     </w:p>
@@ -50,14 +98,34 @@
           <w:ilvl w:val="0"/>
           <w:numId w:val="1"/>
         </w:numPr>
-      </w:pPr>
-      <w:r>
+        <w:rPr>
+          <w:rFonts w:cstheme="minorHAnsi"/>
+        </w:rPr>
+      </w:pPr>
+      <w:r>
+        <w:rPr>
+          <w:rFonts w:cstheme="minorHAnsi"/>
+        </w:rPr>
         <w:t>The "shadow" can only move on dark/shadowy areas (inverted platforms).</w:t>
       </w:r>
     </w:p>
-    <w:p/>
-    <w:p>
-      <w:r>
+    <w:p>
+      <w:pPr>
+        <w:rPr>
+          <w:rFonts w:cstheme="minorHAnsi"/>
+        </w:rPr>
+      </w:pPr>
+    </w:p>
+    <w:p>
+      <w:pPr>
+        <w:rPr>
+          <w:rFonts w:cstheme="minorHAnsi"/>
+        </w:rPr>
+      </w:pPr>
+      <w:r>
+        <w:rPr>
+          <w:rFonts w:cstheme="minorHAnsi"/>
+        </w:rPr>
         <w:t>Switching Mechanic:</w:t>
       </w:r>
     </w:p>
@@ -68,8 +136,14 @@
           <w:ilvl w:val="0"/>
           <w:numId w:val="2"/>
         </w:numPr>
-      </w:pPr>
-      <w:r>
+        <w:rPr>
+          <w:rFonts w:cstheme="minorHAnsi"/>
+        </w:rPr>
+      </w:pPr>
+      <w:r>
+        <w:rPr>
+          <w:rFonts w:cstheme="minorHAnsi"/>
+        </w:rPr>
         <w:t>Press a key (e.g., Space) to switch control between the character and their shadow.</w:t>
       </w:r>
     </w:p>
@@ -80,8 +154,14 @@
           <w:ilvl w:val="0"/>
           <w:numId w:val="2"/>
         </w:numPr>
-      </w:pPr>
-      <w:r>
+        <w:rPr>
+          <w:rFonts w:cstheme="minorHAnsi"/>
+        </w:rPr>
+      </w:pPr>
+      <w:r>
+        <w:rPr>
+          <w:rFonts w:cstheme="minorHAnsi"/>
+        </w:rPr>
         <w:t>When you're controlling one, the other stays idle.</w:t>
       </w:r>
     </w:p>
@@ -92,13 +172,27 @@
           <w:ilvl w:val="0"/>
           <w:numId w:val="2"/>
         </w:numPr>
-      </w:pPr>
-      <w:r>
+        <w:rPr>
+          <w:rFonts w:cstheme="minorHAnsi"/>
+        </w:rPr>
+      </w:pPr>
+      <w:r>
+        <w:rPr>
+          <w:rFonts w:cstheme="minorHAnsi"/>
+        </w:rPr>
         <w:t>Some obstacles require coordinating both (e.g., stepping on switches, blocking enemies).</w:t>
       </w:r>
     </w:p>
     <w:p>
-      <w:r>
+      <w:pPr>
+        <w:rPr>
+          <w:rFonts w:cstheme="minorHAnsi"/>
+        </w:rPr>
+      </w:pPr>
+      <w:r>
+        <w:rPr>
+          <w:rFonts w:cstheme="minorHAnsi"/>
+        </w:rPr>
         <w:t>Environment Interaction:</w:t>
       </w:r>
     </w:p>
@@ -109,8 +203,14 @@
           <w:ilvl w:val="0"/>
           <w:numId w:val="3"/>
         </w:numPr>
-      </w:pPr>
-      <w:r>
+        <w:rPr>
+          <w:rFonts w:cstheme="minorHAnsi"/>
+        </w:rPr>
+      </w:pPr>
+      <w:r>
+        <w:rPr>
+          <w:rFonts w:cstheme="minorHAnsi"/>
+        </w:rPr>
         <w:t>Light sources (torches, lamps) can create new shadows or remove them.</w:t>
       </w:r>
     </w:p>
@@ -121,19 +221,47 @@
           <w:ilvl w:val="0"/>
           <w:numId w:val="3"/>
         </w:numPr>
-      </w:pPr>
-      <w:r>
+        <w:rPr>
+          <w:rFonts w:cstheme="minorHAnsi"/>
+        </w:rPr>
+      </w:pPr>
+      <w:r>
+        <w:rPr>
+          <w:rFonts w:cstheme="minorHAnsi"/>
+        </w:rPr>
         <w:t>Shadows dynamically change based on light positions (simple line-based shadows).</w:t>
       </w:r>
     </w:p>
     <w:p>
-      <w:r>
+      <w:pPr>
+        <w:rPr>
+          <w:rFonts w:cstheme="minorHAnsi"/>
+        </w:rPr>
+      </w:pPr>
+      <w:r>
+        <w:rPr>
+          <w:rFonts w:cstheme="minorHAnsi"/>
+        </w:rPr>
         <w:t>Goal: Reach the end of each level by using both characters wisely.</w:t>
       </w:r>
     </w:p>
-    <w:p/>
-    <w:p>
-      <w:r>
+    <w:p>
+      <w:pPr>
+        <w:rPr>
+          <w:rFonts w:cstheme="minorHAnsi"/>
+        </w:rPr>
+      </w:pPr>
+    </w:p>
+    <w:p>
+      <w:pPr>
+        <w:rPr>
+          <w:rFonts w:cstheme="minorHAnsi"/>
+        </w:rPr>
+      </w:pPr>
+      <w:r>
+        <w:rPr>
+          <w:rFonts w:cstheme="minorHAnsi"/>
+        </w:rPr>
         <w:t>Example Level Design:</w:t>
       </w:r>
     </w:p>
@@ -144,8 +272,14 @@
           <w:ilvl w:val="0"/>
           <w:numId w:val="4"/>
         </w:numPr>
-      </w:pPr>
-      <w:r>
+        <w:rPr>
+          <w:rFonts w:cstheme="minorHAnsi"/>
+        </w:rPr>
+      </w:pPr>
+      <w:r>
+        <w:rPr>
+          <w:rFonts w:cstheme="minorHAnsi"/>
+        </w:rPr>
         <w:t>A gap exists where the real character can’t pass, but their shadow can walk on a shadowy wall.</w:t>
       </w:r>
     </w:p>
@@ -156,26 +290,86 @@
           <w:ilvl w:val="0"/>
           <w:numId w:val="4"/>
         </w:numPr>
-      </w:pPr>
-      <w:r>
+        <w:rPr>
+          <w:rFonts w:cstheme="minorHAnsi"/>
+        </w:rPr>
+      </w:pPr>
+      <w:r>
+        <w:rPr>
+          <w:rFonts w:cstheme="minorHAnsi"/>
+        </w:rPr>
         <w:t>A moving light source makes shadows shift, requiring timing to progress.</w:t>
       </w:r>
     </w:p>
-    <w:p/>
-    <w:p/>
-    <w:p/>
-    <w:p/>
-    <w:p/>
-    <w:p/>
-    <w:p/>
-    <w:p/>
-    <w:p/>
+    <w:p>
+      <w:pPr>
+        <w:rPr>
+          <w:rFonts w:cstheme="minorHAnsi"/>
+        </w:rPr>
+      </w:pPr>
+    </w:p>
+    <w:p>
+      <w:pPr>
+        <w:rPr>
+          <w:rFonts w:cstheme="minorHAnsi"/>
+        </w:rPr>
+      </w:pPr>
+    </w:p>
+    <w:p>
+      <w:pPr>
+        <w:rPr>
+          <w:rFonts w:cstheme="minorHAnsi"/>
+        </w:rPr>
+      </w:pPr>
+    </w:p>
+    <w:p>
+      <w:pPr>
+        <w:rPr>
+          <w:rFonts w:cstheme="minorHAnsi"/>
+        </w:rPr>
+      </w:pPr>
+    </w:p>
+    <w:p>
+      <w:pPr>
+        <w:rPr>
+          <w:rFonts w:cstheme="minorHAnsi"/>
+        </w:rPr>
+      </w:pPr>
+    </w:p>
+    <w:p>
+      <w:pPr>
+        <w:rPr>
+          <w:rFonts w:cstheme="minorHAnsi"/>
+        </w:rPr>
+      </w:pPr>
+    </w:p>
+    <w:p>
+      <w:pPr>
+        <w:rPr>
+          <w:rFonts w:cstheme="minorHAnsi"/>
+        </w:rPr>
+      </w:pPr>
+    </w:p>
+    <w:p>
+      <w:pPr>
+        <w:rPr>
+          <w:rFonts w:cstheme="minorHAnsi"/>
+        </w:rPr>
+      </w:pPr>
+    </w:p>
+    <w:p>
+      <w:pPr>
+        <w:rPr>
+          <w:rFonts w:cstheme="minorHAnsi"/>
+        </w:rPr>
+      </w:pPr>
+    </w:p>
     <w:p>
       <w:pPr>
         <w:spacing w:before="100" w:beforeAutospacing="1" w:after="100" w:afterAutospacing="1" w:line="240" w:lineRule="auto"/>
         <w:outlineLvl w:val="0"/>
         <w:rPr>
-          <w:rFonts w:ascii="Times New Roman" w:eastAsia="Times New Roman" w:hAnsi="Times New Roman" w:cs="Times New Roman"/>
+          <w:rFonts w:eastAsia="Times New Roman" w:cstheme="minorHAnsi"/>
           <w:b/>
           <w:bCs/>
           <w:kern w:val="36"/>
@@ -185,7 +379,7 @@
       </w:pPr>
       <w:r>
         <w:rPr>
-          <w:rFonts w:ascii="Times New Roman" w:eastAsia="Times New Roman" w:hAnsi="Times New Roman" w:cs="Times New Roman"/>
+          <w:rFonts w:eastAsia="Times New Roman" w:cstheme="minorHAnsi"/>
           <w:b/>
           <w:bCs/>
           <w:kern w:val="36"/>
@@ -201,7 +395,7 @@
         <w:spacing w:before="100" w:beforeAutospacing="1" w:after="100" w:afterAutospacing="1" w:line="240" w:lineRule="auto"/>
         <w:outlineLvl w:val="1"/>
         <w:rPr>
-          <w:rFonts w:ascii="Times New Roman" w:eastAsia="Times New Roman" w:hAnsi="Times New Roman" w:cs="Times New Roman"/>
+          <w:rFonts w:eastAsia="Times New Roman" w:cstheme="minorHAnsi"/>
           <w:b/>
           <w:bCs/>
           <w:sz w:val="36"/>
@@ -210,7 +404,7 @@
       </w:pPr>
       <w:r>
         <w:rPr>
-          <w:rFonts w:ascii="Times New Roman" w:eastAsia="Times New Roman" w:hAnsi="Times New Roman" w:cs="Times New Roman"/>
+          <w:rFonts w:eastAsia="Times New Roman" w:cstheme="minorHAnsi"/>
           <w:b/>
           <w:bCs/>
           <w:sz w:val="36"/>
@@ -224,7 +418,7 @@
         <w:spacing w:before="100" w:beforeAutospacing="1" w:after="100" w:afterAutospacing="1" w:line="240" w:lineRule="auto"/>
         <w:outlineLvl w:val="1"/>
         <w:rPr>
-          <w:rFonts w:ascii="Times New Roman" w:eastAsia="Times New Roman" w:hAnsi="Times New Roman" w:cs="Times New Roman"/>
+          <w:rFonts w:eastAsia="Times New Roman" w:cstheme="minorHAnsi"/>
           <w:b/>
           <w:bCs/>
           <w:sz w:val="36"/>
@@ -233,7 +427,7 @@
       </w:pPr>
       <w:r>
         <w:rPr>
-          <w:rFonts w:ascii="Times New Roman" w:eastAsia="Times New Roman" w:hAnsi="Times New Roman" w:cs="Times New Roman"/>
+          <w:rFonts w:eastAsia="Times New Roman" w:cstheme="minorHAnsi"/>
           <w:b/>
           <w:bCs/>
           <w:sz w:val="36"/>
@@ -246,14 +440,14 @@
       <w:pPr>
         <w:spacing w:before="100" w:beforeAutospacing="1" w:after="100" w:afterAutospacing="1" w:line="240" w:lineRule="auto"/>
         <w:rPr>
-          <w:rFonts w:ascii="Times New Roman" w:eastAsia="Times New Roman" w:hAnsi="Times New Roman" w:cs="Times New Roman"/>
-          <w:sz w:val="24"/>
-          <w:szCs w:val="24"/>
-        </w:rPr>
-      </w:pPr>
-      <w:r>
-        <w:rPr>
-          <w:rFonts w:ascii="Times New Roman" w:eastAsia="Times New Roman" w:hAnsi="Times New Roman" w:cs="Times New Roman"/>
+          <w:rFonts w:eastAsia="Times New Roman" w:cstheme="minorHAnsi"/>
+          <w:sz w:val="24"/>
+          <w:szCs w:val="24"/>
+        </w:rPr>
+      </w:pPr>
+      <w:r>
+        <w:rPr>
+          <w:rFonts w:eastAsia="Times New Roman" w:cstheme="minorHAnsi"/>
           <w:b/>
           <w:bCs/>
           <w:sz w:val="24"/>
@@ -263,7 +457,7 @@
       </w:r>
       <w:r>
         <w:rPr>
-          <w:rFonts w:ascii="Times New Roman" w:eastAsia="Times New Roman" w:hAnsi="Times New Roman" w:cs="Times New Roman"/>
+          <w:rFonts w:eastAsia="Times New Roman" w:cstheme="minorHAnsi"/>
           <w:sz w:val="24"/>
           <w:szCs w:val="24"/>
         </w:rPr>
@@ -275,7 +469,7 @@
         <w:spacing w:before="100" w:beforeAutospacing="1" w:after="100" w:afterAutospacing="1" w:line="240" w:lineRule="auto"/>
         <w:outlineLvl w:val="2"/>
         <w:rPr>
-          <w:rFonts w:ascii="Times New Roman" w:eastAsia="Times New Roman" w:hAnsi="Times New Roman" w:cs="Times New Roman"/>
+          <w:rFonts w:eastAsia="Times New Roman" w:cstheme="minorHAnsi"/>
           <w:b/>
           <w:bCs/>
           <w:sz w:val="27"/>
@@ -284,7 +478,7 @@
       </w:pPr>
       <w:r>
         <w:rPr>
-          <w:rFonts w:ascii="Times New Roman" w:eastAsia="Times New Roman" w:hAnsi="Times New Roman" w:cs="Times New Roman"/>
+          <w:rFonts w:eastAsia="Times New Roman" w:cstheme="minorHAnsi"/>
           <w:b/>
           <w:bCs/>
           <w:sz w:val="27"/>
@@ -301,7 +495,7 @@
         </w:numPr>
         <w:spacing w:before="100" w:beforeAutospacing="1" w:after="100" w:afterAutospacing="1" w:line="240" w:lineRule="auto"/>
         <w:rPr>
-          <w:rFonts w:ascii="Times New Roman" w:eastAsia="Times New Roman" w:hAnsi="Times New Roman" w:cs="Times New Roman"/>
+          <w:rFonts w:eastAsia="Times New Roman" w:cstheme="minorHAnsi"/>
           <w:sz w:val="24"/>
           <w:szCs w:val="24"/>
         </w:rPr>
@@ -316,7 +510,7 @@
       </w:r>
       <w:r>
         <w:rPr>
-          <w:rFonts w:ascii="Times New Roman" w:eastAsia="Times New Roman" w:hAnsi="Times New Roman" w:cs="Times New Roman"/>
+          <w:rFonts w:eastAsia="Times New Roman" w:cstheme="minorHAnsi"/>
           <w:sz w:val="24"/>
           <w:szCs w:val="24"/>
         </w:rPr>
@@ -331,7 +525,7 @@
         </w:numPr>
         <w:spacing w:before="100" w:beforeAutospacing="1" w:after="100" w:afterAutospacing="1" w:line="240" w:lineRule="auto"/>
         <w:rPr>
-          <w:rFonts w:ascii="Times New Roman" w:eastAsia="Times New Roman" w:hAnsi="Times New Roman" w:cs="Times New Roman"/>
+          <w:rFonts w:eastAsia="Times New Roman" w:cstheme="minorHAnsi"/>
           <w:sz w:val="24"/>
           <w:szCs w:val="24"/>
         </w:rPr>
@@ -346,7 +540,7 @@
       </w:r>
       <w:r>
         <w:rPr>
-          <w:rFonts w:ascii="Times New Roman" w:eastAsia="Times New Roman" w:hAnsi="Times New Roman" w:cs="Times New Roman"/>
+          <w:rFonts w:eastAsia="Times New Roman" w:cstheme="minorHAnsi"/>
           <w:sz w:val="24"/>
           <w:szCs w:val="24"/>
         </w:rPr>
@@ -361,7 +555,7 @@
         </w:numPr>
         <w:spacing w:before="100" w:beforeAutospacing="1" w:after="100" w:afterAutospacing="1" w:line="240" w:lineRule="auto"/>
         <w:rPr>
-          <w:rFonts w:ascii="Times New Roman" w:eastAsia="Times New Roman" w:hAnsi="Times New Roman" w:cs="Times New Roman"/>
+          <w:rFonts w:eastAsia="Times New Roman" w:cstheme="minorHAnsi"/>
           <w:sz w:val="24"/>
           <w:szCs w:val="24"/>
         </w:rPr>
@@ -376,7 +570,7 @@
       </w:r>
       <w:r>
         <w:rPr>
-          <w:rFonts w:ascii="Times New Roman" w:eastAsia="Times New Roman" w:hAnsi="Times New Roman" w:cs="Times New Roman"/>
+          <w:rFonts w:eastAsia="Times New Roman" w:cstheme="minorHAnsi"/>
           <w:sz w:val="24"/>
           <w:szCs w:val="24"/>
         </w:rPr>
@@ -391,7 +585,7 @@
         </w:numPr>
         <w:spacing w:before="100" w:beforeAutospacing="1" w:after="100" w:afterAutospacing="1" w:line="240" w:lineRule="auto"/>
         <w:rPr>
-          <w:rFonts w:ascii="Times New Roman" w:eastAsia="Times New Roman" w:hAnsi="Times New Roman" w:cs="Times New Roman"/>
+          <w:rFonts w:eastAsia="Times New Roman" w:cstheme="minorHAnsi"/>
           <w:sz w:val="24"/>
           <w:szCs w:val="24"/>
         </w:rPr>
@@ -406,7 +600,7 @@
       </w:r>
       <w:r>
         <w:rPr>
-          <w:rFonts w:ascii="Times New Roman" w:eastAsia="Times New Roman" w:hAnsi="Times New Roman" w:cs="Times New Roman"/>
+          <w:rFonts w:eastAsia="Times New Roman" w:cstheme="minorHAnsi"/>
           <w:sz w:val="24"/>
           <w:szCs w:val="24"/>
         </w:rPr>
@@ -421,7 +615,7 @@
         </w:numPr>
         <w:spacing w:before="100" w:beforeAutospacing="1" w:after="100" w:afterAutospacing="1" w:line="240" w:lineRule="auto"/>
         <w:rPr>
-          <w:rFonts w:ascii="Times New Roman" w:eastAsia="Times New Roman" w:hAnsi="Times New Roman" w:cs="Times New Roman"/>
+          <w:rFonts w:eastAsia="Times New Roman" w:cstheme="minorHAnsi"/>
           <w:sz w:val="24"/>
           <w:szCs w:val="24"/>
         </w:rPr>
@@ -436,7 +630,7 @@
       </w:r>
       <w:r>
         <w:rPr>
-          <w:rFonts w:ascii="Times New Roman" w:eastAsia="Times New Roman" w:hAnsi="Times New Roman" w:cs="Times New Roman"/>
+          <w:rFonts w:eastAsia="Times New Roman" w:cstheme="minorHAnsi"/>
           <w:sz w:val="24"/>
           <w:szCs w:val="24"/>
         </w:rPr>
@@ -448,7 +642,7 @@
         <w:spacing w:before="100" w:beforeAutospacing="1" w:after="100" w:afterAutospacing="1" w:line="240" w:lineRule="auto"/>
         <w:outlineLvl w:val="2"/>
         <w:rPr>
-          <w:rFonts w:ascii="Times New Roman" w:eastAsia="Times New Roman" w:hAnsi="Times New Roman" w:cs="Times New Roman"/>
+          <w:rFonts w:eastAsia="Times New Roman" w:cstheme="minorHAnsi"/>
           <w:b/>
           <w:bCs/>
           <w:sz w:val="27"/>
@@ -457,7 +651,7 @@
       </w:pPr>
       <w:r>
         <w:rPr>
-          <w:rFonts w:ascii="Times New Roman" w:eastAsia="Times New Roman" w:hAnsi="Times New Roman" w:cs="Times New Roman"/>
+          <w:rFonts w:eastAsia="Times New Roman" w:cstheme="minorHAnsi"/>
           <w:b/>
           <w:bCs/>
           <w:sz w:val="27"/>
@@ -474,14 +668,14 @@
         </w:numPr>
         <w:spacing w:before="100" w:beforeAutospacing="1" w:after="100" w:afterAutospacing="1" w:line="240" w:lineRule="auto"/>
         <w:rPr>
-          <w:rFonts w:ascii="Times New Roman" w:eastAsia="Times New Roman" w:hAnsi="Times New Roman" w:cs="Times New Roman"/>
-          <w:sz w:val="24"/>
-          <w:szCs w:val="24"/>
-        </w:rPr>
-      </w:pPr>
-      <w:r>
-        <w:rPr>
-          <w:rFonts w:ascii="Times New Roman" w:eastAsia="Times New Roman" w:hAnsi="Times New Roman" w:cs="Times New Roman"/>
+          <w:rFonts w:eastAsia="Times New Roman" w:cstheme="minorHAnsi"/>
+          <w:sz w:val="24"/>
+          <w:szCs w:val="24"/>
+        </w:rPr>
+      </w:pPr>
+      <w:r>
+        <w:rPr>
+          <w:rFonts w:eastAsia="Times New Roman" w:cstheme="minorHAnsi"/>
           <w:sz w:val="24"/>
           <w:szCs w:val="24"/>
         </w:rPr>
@@ -496,14 +690,14 @@
         </w:numPr>
         <w:spacing w:before="100" w:beforeAutospacing="1" w:after="100" w:afterAutospacing="1" w:line="240" w:lineRule="auto"/>
         <w:rPr>
-          <w:rFonts w:ascii="Times New Roman" w:eastAsia="Times New Roman" w:hAnsi="Times New Roman" w:cs="Times New Roman"/>
-          <w:sz w:val="24"/>
-          <w:szCs w:val="24"/>
-        </w:rPr>
-      </w:pPr>
-      <w:r>
-        <w:rPr>
-          <w:rFonts w:ascii="Times New Roman" w:eastAsia="Times New Roman" w:hAnsi="Times New Roman" w:cs="Times New Roman"/>
+          <w:rFonts w:eastAsia="Times New Roman" w:cstheme="minorHAnsi"/>
+          <w:sz w:val="24"/>
+          <w:szCs w:val="24"/>
+        </w:rPr>
+      </w:pPr>
+      <w:r>
+        <w:rPr>
+          <w:rFonts w:eastAsia="Times New Roman" w:cstheme="minorHAnsi"/>
           <w:sz w:val="24"/>
           <w:szCs w:val="24"/>
         </w:rPr>
@@ -518,14 +712,14 @@
         </w:numPr>
         <w:spacing w:before="100" w:beforeAutospacing="1" w:after="100" w:afterAutospacing="1" w:line="240" w:lineRule="auto"/>
         <w:rPr>
-          <w:rFonts w:ascii="Times New Roman" w:eastAsia="Times New Roman" w:hAnsi="Times New Roman" w:cs="Times New Roman"/>
-          <w:sz w:val="24"/>
-          <w:szCs w:val="24"/>
-        </w:rPr>
-      </w:pPr>
-      <w:r>
-        <w:rPr>
-          <w:rFonts w:ascii="Times New Roman" w:eastAsia="Times New Roman" w:hAnsi="Times New Roman" w:cs="Times New Roman"/>
+          <w:rFonts w:eastAsia="Times New Roman" w:cstheme="minorHAnsi"/>
+          <w:sz w:val="24"/>
+          <w:szCs w:val="24"/>
+        </w:rPr>
+      </w:pPr>
+      <w:r>
+        <w:rPr>
+          <w:rFonts w:eastAsia="Times New Roman" w:cstheme="minorHAnsi"/>
           <w:sz w:val="24"/>
           <w:szCs w:val="24"/>
         </w:rPr>
@@ -540,14 +734,14 @@
         </w:numPr>
         <w:spacing w:before="100" w:beforeAutospacing="1" w:after="100" w:afterAutospacing="1" w:line="240" w:lineRule="auto"/>
         <w:rPr>
-          <w:rFonts w:ascii="Times New Roman" w:eastAsia="Times New Roman" w:hAnsi="Times New Roman" w:cs="Times New Roman"/>
-          <w:sz w:val="24"/>
-          <w:szCs w:val="24"/>
-        </w:rPr>
-      </w:pPr>
-      <w:r>
-        <w:rPr>
-          <w:rFonts w:ascii="Times New Roman" w:eastAsia="Times New Roman" w:hAnsi="Times New Roman" w:cs="Times New Roman"/>
+          <w:rFonts w:eastAsia="Times New Roman" w:cstheme="minorHAnsi"/>
+          <w:sz w:val="24"/>
+          <w:szCs w:val="24"/>
+        </w:rPr>
+      </w:pPr>
+      <w:r>
+        <w:rPr>
+          <w:rFonts w:eastAsia="Times New Roman" w:cstheme="minorHAnsi"/>
           <w:sz w:val="24"/>
           <w:szCs w:val="24"/>
         </w:rPr>
@@ -562,14 +756,14 @@
         </w:numPr>
         <w:spacing w:before="100" w:beforeAutospacing="1" w:after="100" w:afterAutospacing="1" w:line="240" w:lineRule="auto"/>
         <w:rPr>
-          <w:rFonts w:ascii="Times New Roman" w:eastAsia="Times New Roman" w:hAnsi="Times New Roman" w:cs="Times New Roman"/>
-          <w:sz w:val="24"/>
-          <w:szCs w:val="24"/>
-        </w:rPr>
-      </w:pPr>
-      <w:r>
-        <w:rPr>
-          <w:rFonts w:ascii="Times New Roman" w:eastAsia="Times New Roman" w:hAnsi="Times New Roman" w:cs="Times New Roman"/>
+          <w:rFonts w:eastAsia="Times New Roman" w:cstheme="minorHAnsi"/>
+          <w:sz w:val="24"/>
+          <w:szCs w:val="24"/>
+        </w:rPr>
+      </w:pPr>
+      <w:r>
+        <w:rPr>
+          <w:rFonts w:eastAsia="Times New Roman" w:cstheme="minorHAnsi"/>
           <w:sz w:val="24"/>
           <w:szCs w:val="24"/>
         </w:rPr>
@@ -581,7 +775,7 @@
         <w:spacing w:before="100" w:beforeAutospacing="1" w:after="100" w:afterAutospacing="1" w:line="240" w:lineRule="auto"/>
         <w:outlineLvl w:val="2"/>
         <w:rPr>
-          <w:rFonts w:ascii="Times New Roman" w:eastAsia="Times New Roman" w:hAnsi="Times New Roman" w:cs="Times New Roman"/>
+          <w:rFonts w:eastAsia="Times New Roman" w:cstheme="minorHAnsi"/>
           <w:b/>
           <w:bCs/>
           <w:sz w:val="27"/>
@@ -590,7 +784,7 @@
       </w:pPr>
       <w:r>
         <w:rPr>
-          <w:rFonts w:ascii="Times New Roman" w:eastAsia="Times New Roman" w:hAnsi="Times New Roman" w:cs="Times New Roman"/>
+          <w:rFonts w:eastAsia="Times New Roman" w:cstheme="minorHAnsi"/>
           <w:b/>
           <w:bCs/>
           <w:sz w:val="27"/>
@@ -607,14 +801,14 @@
         </w:numPr>
         <w:spacing w:before="100" w:beforeAutospacing="1" w:after="100" w:afterAutospacing="1" w:line="240" w:lineRule="auto"/>
         <w:rPr>
-          <w:rFonts w:ascii="Times New Roman" w:eastAsia="Times New Roman" w:hAnsi="Times New Roman" w:cs="Times New Roman"/>
-          <w:sz w:val="24"/>
-          <w:szCs w:val="24"/>
-        </w:rPr>
-      </w:pPr>
-      <w:r>
-        <w:rPr>
-          <w:rFonts w:ascii="Times New Roman" w:eastAsia="Times New Roman" w:hAnsi="Times New Roman" w:cs="Times New Roman"/>
+          <w:rFonts w:eastAsia="Times New Roman" w:cstheme="minorHAnsi"/>
+          <w:sz w:val="24"/>
+          <w:szCs w:val="24"/>
+        </w:rPr>
+      </w:pPr>
+      <w:r>
+        <w:rPr>
+          <w:rFonts w:eastAsia="Times New Roman" w:cstheme="minorHAnsi"/>
           <w:sz w:val="24"/>
           <w:szCs w:val="24"/>
         </w:rPr>
@@ -629,14 +823,14 @@
         </w:numPr>
         <w:spacing w:before="100" w:beforeAutospacing="1" w:after="100" w:afterAutospacing="1" w:line="240" w:lineRule="auto"/>
         <w:rPr>
-          <w:rFonts w:ascii="Times New Roman" w:eastAsia="Times New Roman" w:hAnsi="Times New Roman" w:cs="Times New Roman"/>
-          <w:sz w:val="24"/>
-          <w:szCs w:val="24"/>
-        </w:rPr>
-      </w:pPr>
-      <w:r>
-        <w:rPr>
-          <w:rFonts w:ascii="Times New Roman" w:eastAsia="Times New Roman" w:hAnsi="Times New Roman" w:cs="Times New Roman"/>
+          <w:rFonts w:eastAsia="Times New Roman" w:cstheme="minorHAnsi"/>
+          <w:sz w:val="24"/>
+          <w:szCs w:val="24"/>
+        </w:rPr>
+      </w:pPr>
+      <w:r>
+        <w:rPr>
+          <w:rFonts w:eastAsia="Times New Roman" w:cstheme="minorHAnsi"/>
           <w:sz w:val="24"/>
           <w:szCs w:val="24"/>
         </w:rPr>
@@ -651,14 +845,14 @@
         </w:numPr>
         <w:spacing w:before="100" w:beforeAutospacing="1" w:after="100" w:afterAutospacing="1" w:line="240" w:lineRule="auto"/>
         <w:rPr>
-          <w:rFonts w:ascii="Times New Roman" w:eastAsia="Times New Roman" w:hAnsi="Times New Roman" w:cs="Times New Roman"/>
-          <w:sz w:val="24"/>
-          <w:szCs w:val="24"/>
-        </w:rPr>
-      </w:pPr>
-      <w:r>
-        <w:rPr>
-          <w:rFonts w:ascii="Times New Roman" w:eastAsia="Times New Roman" w:hAnsi="Times New Roman" w:cs="Times New Roman"/>
+          <w:rFonts w:eastAsia="Times New Roman" w:cstheme="minorHAnsi"/>
+          <w:sz w:val="24"/>
+          <w:szCs w:val="24"/>
+        </w:rPr>
+      </w:pPr>
+      <w:r>
+        <w:rPr>
+          <w:rFonts w:eastAsia="Times New Roman" w:cstheme="minorHAnsi"/>
           <w:sz w:val="24"/>
           <w:szCs w:val="24"/>
         </w:rPr>
@@ -673,14 +867,14 @@
         </w:numPr>
         <w:spacing w:before="100" w:beforeAutospacing="1" w:after="100" w:afterAutospacing="1" w:line="240" w:lineRule="auto"/>
         <w:rPr>
-          <w:rFonts w:ascii="Times New Roman" w:eastAsia="Times New Roman" w:hAnsi="Times New Roman" w:cs="Times New Roman"/>
-          <w:sz w:val="24"/>
-          <w:szCs w:val="24"/>
-        </w:rPr>
-      </w:pPr>
-      <w:r>
-        <w:rPr>
-          <w:rFonts w:ascii="Times New Roman" w:eastAsia="Times New Roman" w:hAnsi="Times New Roman" w:cs="Times New Roman"/>
+          <w:rFonts w:eastAsia="Times New Roman" w:cstheme="minorHAnsi"/>
+          <w:sz w:val="24"/>
+          <w:szCs w:val="24"/>
+        </w:rPr>
+      </w:pPr>
+      <w:r>
+        <w:rPr>
+          <w:rFonts w:eastAsia="Times New Roman" w:cstheme="minorHAnsi"/>
           <w:sz w:val="24"/>
           <w:szCs w:val="24"/>
         </w:rPr>
@@ -692,7 +886,7 @@
         <w:spacing w:before="100" w:beforeAutospacing="1" w:after="100" w:afterAutospacing="1" w:line="240" w:lineRule="auto"/>
         <w:outlineLvl w:val="1"/>
         <w:rPr>
-          <w:rFonts w:ascii="Times New Roman" w:eastAsia="Times New Roman" w:hAnsi="Times New Roman" w:cs="Times New Roman"/>
+          <w:rFonts w:eastAsia="Times New Roman" w:cstheme="minorHAnsi"/>
           <w:b/>
           <w:bCs/>
           <w:sz w:val="36"/>
@@ -701,7 +895,7 @@
       </w:pPr>
       <w:r>
         <w:rPr>
-          <w:rFonts w:ascii="Times New Roman" w:eastAsia="Times New Roman" w:hAnsi="Times New Roman" w:cs="Times New Roman"/>
+          <w:rFonts w:eastAsia="Times New Roman" w:cstheme="minorHAnsi"/>
           <w:b/>
           <w:bCs/>
           <w:sz w:val="36"/>
@@ -714,14 +908,14 @@
       <w:pPr>
         <w:spacing w:before="100" w:beforeAutospacing="1" w:after="100" w:afterAutospacing="1" w:line="240" w:lineRule="auto"/>
         <w:rPr>
-          <w:rFonts w:ascii="Times New Roman" w:eastAsia="Times New Roman" w:hAnsi="Times New Roman" w:cs="Times New Roman"/>
-          <w:sz w:val="24"/>
-          <w:szCs w:val="24"/>
-        </w:rPr>
-      </w:pPr>
-      <w:r>
-        <w:rPr>
-          <w:rFonts w:ascii="Times New Roman" w:eastAsia="Times New Roman" w:hAnsi="Times New Roman" w:cs="Times New Roman"/>
+          <w:rFonts w:eastAsia="Times New Roman" w:cstheme="minorHAnsi"/>
+          <w:sz w:val="24"/>
+          <w:szCs w:val="24"/>
+        </w:rPr>
+      </w:pPr>
+      <w:r>
+        <w:rPr>
+          <w:rFonts w:eastAsia="Times New Roman" w:cstheme="minorHAnsi"/>
           <w:b/>
           <w:bCs/>
           <w:sz w:val="24"/>
@@ -731,7 +925,7 @@
       </w:r>
       <w:r>
         <w:rPr>
-          <w:rFonts w:ascii="Times New Roman" w:eastAsia="Times New Roman" w:hAnsi="Times New Roman" w:cs="Times New Roman"/>
+          <w:rFonts w:eastAsia="Times New Roman" w:cstheme="minorHAnsi"/>
           <w:sz w:val="24"/>
           <w:szCs w:val="24"/>
         </w:rPr>
@@ -743,7 +937,7 @@
         <w:spacing w:before="100" w:beforeAutospacing="1" w:after="100" w:afterAutospacing="1" w:line="240" w:lineRule="auto"/>
         <w:outlineLvl w:val="2"/>
         <w:rPr>
-          <w:rFonts w:ascii="Times New Roman" w:eastAsia="Times New Roman" w:hAnsi="Times New Roman" w:cs="Times New Roman"/>
+          <w:rFonts w:eastAsia="Times New Roman" w:cstheme="minorHAnsi"/>
           <w:b/>
           <w:bCs/>
           <w:sz w:val="27"/>
@@ -752,7 +946,7 @@
       </w:pPr>
       <w:r>
         <w:rPr>
-          <w:rFonts w:ascii="Times New Roman" w:eastAsia="Times New Roman" w:hAnsi="Times New Roman" w:cs="Times New Roman"/>
+          <w:rFonts w:eastAsia="Times New Roman" w:cstheme="minorHAnsi"/>
           <w:b/>
           <w:bCs/>
           <w:sz w:val="27"/>
@@ -769,7 +963,7 @@
         </w:numPr>
         <w:spacing w:before="100" w:beforeAutospacing="1" w:after="100" w:afterAutospacing="1" w:line="240" w:lineRule="auto"/>
         <w:rPr>
-          <w:rFonts w:ascii="Times New Roman" w:eastAsia="Times New Roman" w:hAnsi="Times New Roman" w:cs="Times New Roman"/>
+          <w:rFonts w:eastAsia="Times New Roman" w:cstheme="minorHAnsi"/>
           <w:sz w:val="24"/>
           <w:szCs w:val="24"/>
         </w:rPr>
@@ -784,7 +978,7 @@
       </w:r>
       <w:r>
         <w:rPr>
-          <w:rFonts w:ascii="Times New Roman" w:eastAsia="Times New Roman" w:hAnsi="Times New Roman" w:cs="Times New Roman"/>
+          <w:rFonts w:eastAsia="Times New Roman" w:cstheme="minorHAnsi"/>
           <w:sz w:val="24"/>
           <w:szCs w:val="24"/>
         </w:rPr>
@@ -799,7 +993,7 @@
         </w:numPr>
         <w:spacing w:before="100" w:beforeAutospacing="1" w:after="100" w:afterAutospacing="1" w:line="240" w:lineRule="auto"/>
         <w:rPr>
-          <w:rFonts w:ascii="Times New Roman" w:eastAsia="Times New Roman" w:hAnsi="Times New Roman" w:cs="Times New Roman"/>
+          <w:rFonts w:eastAsia="Times New Roman" w:cstheme="minorHAnsi"/>
           <w:sz w:val="24"/>
           <w:szCs w:val="24"/>
         </w:rPr>
@@ -814,7 +1008,7 @@
       </w:r>
       <w:r>
         <w:rPr>
-          <w:rFonts w:ascii="Times New Roman" w:eastAsia="Times New Roman" w:hAnsi="Times New Roman" w:cs="Times New Roman"/>
+          <w:rFonts w:eastAsia="Times New Roman" w:cstheme="minorHAnsi"/>
           <w:sz w:val="24"/>
           <w:szCs w:val="24"/>
         </w:rPr>
@@ -829,7 +1023,7 @@
         </w:numPr>
         <w:spacing w:before="100" w:beforeAutospacing="1" w:after="100" w:afterAutospacing="1" w:line="240" w:lineRule="auto"/>
         <w:rPr>
-          <w:rFonts w:ascii="Times New Roman" w:eastAsia="Times New Roman" w:hAnsi="Times New Roman" w:cs="Times New Roman"/>
+          <w:rFonts w:eastAsia="Times New Roman" w:cstheme="minorHAnsi"/>
           <w:sz w:val="24"/>
           <w:szCs w:val="24"/>
         </w:rPr>
@@ -844,7 +1038,7 @@
       </w:r>
       <w:r>
         <w:rPr>
-          <w:rFonts w:ascii="Times New Roman" w:eastAsia="Times New Roman" w:hAnsi="Times New Roman" w:cs="Times New Roman"/>
+          <w:rFonts w:eastAsia="Times New Roman" w:cstheme="minorHAnsi"/>
           <w:sz w:val="24"/>
           <w:szCs w:val="24"/>
         </w:rPr>
@@ -859,7 +1053,7 @@
         </w:numPr>
         <w:spacing w:before="100" w:beforeAutospacing="1" w:after="100" w:afterAutospacing="1" w:line="240" w:lineRule="auto"/>
         <w:rPr>
-          <w:rFonts w:ascii="Times New Roman" w:eastAsia="Times New Roman" w:hAnsi="Times New Roman" w:cs="Times New Roman"/>
+          <w:rFonts w:eastAsia="Times New Roman" w:cstheme="minorHAnsi"/>
           <w:sz w:val="24"/>
           <w:szCs w:val="24"/>
         </w:rPr>
@@ -874,7 +1068,7 @@
       </w:r>
       <w:r>
         <w:rPr>
-          <w:rFonts w:ascii="Times New Roman" w:eastAsia="Times New Roman" w:hAnsi="Times New Roman" w:cs="Times New Roman"/>
+          <w:rFonts w:eastAsia="Times New Roman" w:cstheme="minorHAnsi"/>
           <w:sz w:val="24"/>
           <w:szCs w:val="24"/>
         </w:rPr>
@@ -886,7 +1080,7 @@
         <w:spacing w:before="100" w:beforeAutospacing="1" w:after="100" w:afterAutospacing="1" w:line="240" w:lineRule="auto"/>
         <w:outlineLvl w:val="2"/>
         <w:rPr>
-          <w:rFonts w:ascii="Times New Roman" w:eastAsia="Times New Roman" w:hAnsi="Times New Roman" w:cs="Times New Roman"/>
+          <w:rFonts w:eastAsia="Times New Roman" w:cstheme="minorHAnsi"/>
           <w:b/>
           <w:bCs/>
           <w:sz w:val="27"/>
@@ -895,7 +1089,7 @@
       </w:pPr>
       <w:r>
         <w:rPr>
-          <w:rFonts w:ascii="Times New Roman" w:eastAsia="Times New Roman" w:hAnsi="Times New Roman" w:cs="Times New Roman"/>
+          <w:rFonts w:eastAsia="Times New Roman" w:cstheme="minorHAnsi"/>
           <w:b/>
           <w:bCs/>
           <w:sz w:val="27"/>
@@ -913,14 +1107,14 @@
         </w:numPr>
         <w:spacing w:before="100" w:beforeAutospacing="1" w:after="100" w:afterAutospacing="1" w:line="240" w:lineRule="auto"/>
         <w:rPr>
-          <w:rFonts w:ascii="Times New Roman" w:eastAsia="Times New Roman" w:hAnsi="Times New Roman" w:cs="Times New Roman"/>
-          <w:sz w:val="24"/>
-          <w:szCs w:val="24"/>
-        </w:rPr>
-      </w:pPr>
-      <w:r>
-        <w:rPr>
-          <w:rFonts w:ascii="Times New Roman" w:eastAsia="Times New Roman" w:hAnsi="Times New Roman" w:cs="Times New Roman"/>
+          <w:rFonts w:eastAsia="Times New Roman" w:cstheme="minorHAnsi"/>
+          <w:sz w:val="24"/>
+          <w:szCs w:val="24"/>
+        </w:rPr>
+      </w:pPr>
+      <w:r>
+        <w:rPr>
+          <w:rFonts w:eastAsia="Times New Roman" w:cstheme="minorHAnsi"/>
           <w:sz w:val="24"/>
           <w:szCs w:val="24"/>
         </w:rPr>
@@ -935,14 +1129,14 @@
         </w:numPr>
         <w:spacing w:before="100" w:beforeAutospacing="1" w:after="100" w:afterAutospacing="1" w:line="240" w:lineRule="auto"/>
         <w:rPr>
-          <w:rFonts w:ascii="Times New Roman" w:eastAsia="Times New Roman" w:hAnsi="Times New Roman" w:cs="Times New Roman"/>
-          <w:sz w:val="24"/>
-          <w:szCs w:val="24"/>
-        </w:rPr>
-      </w:pPr>
-      <w:r>
-        <w:rPr>
-          <w:rFonts w:ascii="Times New Roman" w:eastAsia="Times New Roman" w:hAnsi="Times New Roman" w:cs="Times New Roman"/>
+          <w:rFonts w:eastAsia="Times New Roman" w:cstheme="minorHAnsi"/>
+          <w:sz w:val="24"/>
+          <w:szCs w:val="24"/>
+        </w:rPr>
+      </w:pPr>
+      <w:r>
+        <w:rPr>
+          <w:rFonts w:eastAsia="Times New Roman" w:cstheme="minorHAnsi"/>
           <w:sz w:val="24"/>
           <w:szCs w:val="24"/>
         </w:rPr>
@@ -957,14 +1151,14 @@
         </w:numPr>
         <w:spacing w:before="100" w:beforeAutospacing="1" w:after="100" w:afterAutospacing="1" w:line="240" w:lineRule="auto"/>
         <w:rPr>
-          <w:rFonts w:ascii="Times New Roman" w:eastAsia="Times New Roman" w:hAnsi="Times New Roman" w:cs="Times New Roman"/>
-          <w:sz w:val="24"/>
-          <w:szCs w:val="24"/>
-        </w:rPr>
-      </w:pPr>
-      <w:r>
-        <w:rPr>
-          <w:rFonts w:ascii="Times New Roman" w:eastAsia="Times New Roman" w:hAnsi="Times New Roman" w:cs="Times New Roman"/>
+          <w:rFonts w:eastAsia="Times New Roman" w:cstheme="minorHAnsi"/>
+          <w:sz w:val="24"/>
+          <w:szCs w:val="24"/>
+        </w:rPr>
+      </w:pPr>
+      <w:r>
+        <w:rPr>
+          <w:rFonts w:eastAsia="Times New Roman" w:cstheme="minorHAnsi"/>
           <w:sz w:val="24"/>
           <w:szCs w:val="24"/>
         </w:rPr>
@@ -979,18 +1173,36 @@
         </w:numPr>
         <w:spacing w:before="100" w:beforeAutospacing="1" w:after="100" w:afterAutospacing="1" w:line="240" w:lineRule="auto"/>
         <w:rPr>
-          <w:rFonts w:ascii="Times New Roman" w:eastAsia="Times New Roman" w:hAnsi="Times New Roman" w:cs="Times New Roman"/>
-          <w:sz w:val="24"/>
-          <w:szCs w:val="24"/>
-        </w:rPr>
-      </w:pPr>
-      <w:r>
-        <w:rPr>
-          <w:rFonts w:ascii="Times New Roman" w:eastAsia="Times New Roman" w:hAnsi="Times New Roman" w:cs="Times New Roman"/>
-          <w:sz w:val="24"/>
-          <w:szCs w:val="24"/>
-        </w:rPr>
-        <w:t>Create CharacterManager to handle dual character state</w:t>
+          <w:rFonts w:eastAsia="Times New Roman" w:cstheme="minorHAnsi"/>
+          <w:sz w:val="24"/>
+          <w:szCs w:val="24"/>
+        </w:rPr>
+      </w:pPr>
+      <w:r>
+        <w:rPr>
+          <w:rFonts w:eastAsia="Times New Roman" w:cstheme="minorHAnsi"/>
+          <w:sz w:val="24"/>
+          <w:szCs w:val="24"/>
+        </w:rPr>
+        <w:t xml:space="preserve">Create </w:t>
+      </w:r>
+      <w:proofErr w:type="spellStart"/>
+      <w:r>
+        <w:rPr>
+          <w:rFonts w:eastAsia="Times New Roman" w:cstheme="minorHAnsi"/>
+          <w:sz w:val="24"/>
+          <w:szCs w:val="24"/>
+        </w:rPr>
+        <w:t>CharacterManager</w:t>
+      </w:r>
+      <w:proofErr w:type="spellEnd"/>
+      <w:r>
+        <w:rPr>
+          <w:rFonts w:eastAsia="Times New Roman" w:cstheme="minorHAnsi"/>
+          <w:sz w:val="24"/>
+          <w:szCs w:val="24"/>
+        </w:rPr>
+        <w:t xml:space="preserve"> to handle dual character state</w:t>
       </w:r>
     </w:p>
     <w:p>
@@ -1001,14 +1213,14 @@
         </w:numPr>
         <w:spacing w:before="100" w:beforeAutospacing="1" w:after="100" w:afterAutospacing="1" w:line="240" w:lineRule="auto"/>
         <w:rPr>
-          <w:rFonts w:ascii="Times New Roman" w:eastAsia="Times New Roman" w:hAnsi="Times New Roman" w:cs="Times New Roman"/>
-          <w:sz w:val="24"/>
-          <w:szCs w:val="24"/>
-        </w:rPr>
-      </w:pPr>
-      <w:r>
-        <w:rPr>
-          <w:rFonts w:ascii="Times New Roman" w:eastAsia="Times New Roman" w:hAnsi="Times New Roman" w:cs="Times New Roman"/>
+          <w:rFonts w:eastAsia="Times New Roman" w:cstheme="minorHAnsi"/>
+          <w:sz w:val="24"/>
+          <w:szCs w:val="24"/>
+        </w:rPr>
+      </w:pPr>
+      <w:r>
+        <w:rPr>
+          <w:rFonts w:eastAsia="Times New Roman" w:cstheme="minorHAnsi"/>
           <w:sz w:val="24"/>
           <w:szCs w:val="24"/>
         </w:rPr>
@@ -1020,7 +1232,7 @@
         <w:spacing w:before="100" w:beforeAutospacing="1" w:after="100" w:afterAutospacing="1" w:line="240" w:lineRule="auto"/>
         <w:outlineLvl w:val="2"/>
         <w:rPr>
-          <w:rFonts w:ascii="Times New Roman" w:eastAsia="Times New Roman" w:hAnsi="Times New Roman" w:cs="Times New Roman"/>
+          <w:rFonts w:eastAsia="Times New Roman" w:cstheme="minorHAnsi"/>
           <w:b/>
           <w:bCs/>
           <w:sz w:val="27"/>
@@ -1029,7 +1241,7 @@
       </w:pPr>
       <w:r>
         <w:rPr>
-          <w:rFonts w:ascii="Times New Roman" w:eastAsia="Times New Roman" w:hAnsi="Times New Roman" w:cs="Times New Roman"/>
+          <w:rFonts w:eastAsia="Times New Roman" w:cstheme="minorHAnsi"/>
           <w:b/>
           <w:bCs/>
           <w:sz w:val="27"/>
@@ -1046,14 +1258,14 @@
         </w:numPr>
         <w:spacing w:before="100" w:beforeAutospacing="1" w:after="100" w:afterAutospacing="1" w:line="240" w:lineRule="auto"/>
         <w:rPr>
-          <w:rFonts w:ascii="Times New Roman" w:eastAsia="Times New Roman" w:hAnsi="Times New Roman" w:cs="Times New Roman"/>
-          <w:sz w:val="24"/>
-          <w:szCs w:val="24"/>
-        </w:rPr>
-      </w:pPr>
-      <w:r>
-        <w:rPr>
-          <w:rFonts w:ascii="Times New Roman" w:eastAsia="Times New Roman" w:hAnsi="Times New Roman" w:cs="Times New Roman"/>
+          <w:rFonts w:eastAsia="Times New Roman" w:cstheme="minorHAnsi"/>
+          <w:sz w:val="24"/>
+          <w:szCs w:val="24"/>
+        </w:rPr>
+      </w:pPr>
+      <w:r>
+        <w:rPr>
+          <w:rFonts w:eastAsia="Times New Roman" w:cstheme="minorHAnsi"/>
           <w:sz w:val="24"/>
           <w:szCs w:val="24"/>
         </w:rPr>
@@ -1068,14 +1280,14 @@
         </w:numPr>
         <w:spacing w:before="100" w:beforeAutospacing="1" w:after="100" w:afterAutospacing="1" w:line="240" w:lineRule="auto"/>
         <w:rPr>
-          <w:rFonts w:ascii="Times New Roman" w:eastAsia="Times New Roman" w:hAnsi="Times New Roman" w:cs="Times New Roman"/>
-          <w:sz w:val="24"/>
-          <w:szCs w:val="24"/>
-        </w:rPr>
-      </w:pPr>
-      <w:r>
-        <w:rPr>
-          <w:rFonts w:ascii="Times New Roman" w:eastAsia="Times New Roman" w:hAnsi="Times New Roman" w:cs="Times New Roman"/>
+          <w:rFonts w:eastAsia="Times New Roman" w:cstheme="minorHAnsi"/>
+          <w:sz w:val="24"/>
+          <w:szCs w:val="24"/>
+        </w:rPr>
+      </w:pPr>
+      <w:r>
+        <w:rPr>
+          <w:rFonts w:eastAsia="Times New Roman" w:cstheme="minorHAnsi"/>
           <w:sz w:val="24"/>
           <w:szCs w:val="24"/>
         </w:rPr>
@@ -1090,14 +1302,14 @@
         </w:numPr>
         <w:spacing w:before="100" w:beforeAutospacing="1" w:after="100" w:afterAutospacing="1" w:line="240" w:lineRule="auto"/>
         <w:rPr>
-          <w:rFonts w:ascii="Times New Roman" w:eastAsia="Times New Roman" w:hAnsi="Times New Roman" w:cs="Times New Roman"/>
-          <w:sz w:val="24"/>
-          <w:szCs w:val="24"/>
-        </w:rPr>
-      </w:pPr>
-      <w:r>
-        <w:rPr>
-          <w:rFonts w:ascii="Times New Roman" w:eastAsia="Times New Roman" w:hAnsi="Times New Roman" w:cs="Times New Roman"/>
+          <w:rFonts w:eastAsia="Times New Roman" w:cstheme="minorHAnsi"/>
+          <w:sz w:val="24"/>
+          <w:szCs w:val="24"/>
+        </w:rPr>
+      </w:pPr>
+      <w:r>
+        <w:rPr>
+          <w:rFonts w:eastAsia="Times New Roman" w:cstheme="minorHAnsi"/>
           <w:sz w:val="24"/>
           <w:szCs w:val="24"/>
         </w:rPr>
@@ -1112,14 +1324,14 @@
         </w:numPr>
         <w:spacing w:before="100" w:beforeAutospacing="1" w:after="100" w:afterAutospacing="1" w:line="240" w:lineRule="auto"/>
         <w:rPr>
-          <w:rFonts w:ascii="Times New Roman" w:eastAsia="Times New Roman" w:hAnsi="Times New Roman" w:cs="Times New Roman"/>
-          <w:sz w:val="24"/>
-          <w:szCs w:val="24"/>
-        </w:rPr>
-      </w:pPr>
-      <w:r>
-        <w:rPr>
-          <w:rFonts w:ascii="Times New Roman" w:eastAsia="Times New Roman" w:hAnsi="Times New Roman" w:cs="Times New Roman"/>
+          <w:rFonts w:eastAsia="Times New Roman" w:cstheme="minorHAnsi"/>
+          <w:sz w:val="24"/>
+          <w:szCs w:val="24"/>
+        </w:rPr>
+      </w:pPr>
+      <w:r>
+        <w:rPr>
+          <w:rFonts w:eastAsia="Times New Roman" w:cstheme="minorHAnsi"/>
           <w:sz w:val="24"/>
           <w:szCs w:val="24"/>
         </w:rPr>
@@ -1130,19 +1342,19 @@
       <w:pPr>
         <w:spacing w:after="0" w:line="240" w:lineRule="auto"/>
         <w:rPr>
-          <w:rFonts w:ascii="Times New Roman" w:eastAsia="Times New Roman" w:hAnsi="Times New Roman" w:cs="Times New Roman"/>
-          <w:sz w:val="24"/>
-          <w:szCs w:val="24"/>
-        </w:rPr>
-      </w:pPr>
-      <w:r>
-        <w:rPr>
-          <w:rFonts w:ascii="Times New Roman" w:eastAsia="Times New Roman" w:hAnsi="Times New Roman" w:cs="Times New Roman"/>
+          <w:rFonts w:eastAsia="Times New Roman" w:cstheme="minorHAnsi"/>
+          <w:sz w:val="24"/>
+          <w:szCs w:val="24"/>
+        </w:rPr>
+      </w:pPr>
+      <w:r>
+        <w:rPr>
+          <w:rFonts w:eastAsia="Times New Roman" w:cstheme="minorHAnsi"/>
           <w:sz w:val="24"/>
           <w:szCs w:val="24"/>
         </w:rPr>
         <w:pict w14:anchorId="46C3EBEA">
-          <v:rect id="_x0000_i1027" style="width:0;height:1.5pt" o:hralign="center" o:hrstd="t" o:hr="t" fillcolor="#a0a0a0" stroked="f"/>
+          <v:rect id="_x0000_i1025" style="width:0;height:1.5pt" o:hralign="center" o:hrstd="t" o:hr="t" fillcolor="#a0a0a0" stroked="f"/>
         </w:pict>
       </w:r>
     </w:p>
@@ -1151,7 +1363,7 @@
         <w:spacing w:before="100" w:beforeAutospacing="1" w:after="100" w:afterAutospacing="1" w:line="240" w:lineRule="auto"/>
         <w:outlineLvl w:val="1"/>
         <w:rPr>
-          <w:rFonts w:ascii="Times New Roman" w:eastAsia="Times New Roman" w:hAnsi="Times New Roman" w:cs="Times New Roman"/>
+          <w:rFonts w:eastAsia="Times New Roman" w:cstheme="minorHAnsi"/>
           <w:b/>
           <w:bCs/>
           <w:sz w:val="36"/>
@@ -1160,7 +1372,7 @@
       </w:pPr>
       <w:r>
         <w:rPr>
-          <w:rFonts w:ascii="Times New Roman" w:eastAsia="Times New Roman" w:hAnsi="Times New Roman" w:cs="Times New Roman"/>
+          <w:rFonts w:eastAsia="Times New Roman" w:cstheme="minorHAnsi"/>
           <w:b/>
           <w:bCs/>
           <w:sz w:val="36"/>
@@ -1173,14 +1385,14 @@
       <w:pPr>
         <w:spacing w:before="100" w:beforeAutospacing="1" w:after="100" w:afterAutospacing="1" w:line="240" w:lineRule="auto"/>
         <w:rPr>
-          <w:rFonts w:ascii="Times New Roman" w:eastAsia="Times New Roman" w:hAnsi="Times New Roman" w:cs="Times New Roman"/>
-          <w:sz w:val="24"/>
-          <w:szCs w:val="24"/>
-        </w:rPr>
-      </w:pPr>
-      <w:r>
-        <w:rPr>
-          <w:rFonts w:ascii="Times New Roman" w:eastAsia="Times New Roman" w:hAnsi="Times New Roman" w:cs="Times New Roman"/>
+          <w:rFonts w:eastAsia="Times New Roman" w:cstheme="minorHAnsi"/>
+          <w:sz w:val="24"/>
+          <w:szCs w:val="24"/>
+        </w:rPr>
+      </w:pPr>
+      <w:r>
+        <w:rPr>
+          <w:rFonts w:eastAsia="Times New Roman" w:cstheme="minorHAnsi"/>
           <w:b/>
           <w:bCs/>
           <w:sz w:val="24"/>
@@ -1190,7 +1402,7 @@
       </w:r>
       <w:r>
         <w:rPr>
-          <w:rFonts w:ascii="Times New Roman" w:eastAsia="Times New Roman" w:hAnsi="Times New Roman" w:cs="Times New Roman"/>
+          <w:rFonts w:eastAsia="Times New Roman" w:cstheme="minorHAnsi"/>
           <w:sz w:val="24"/>
           <w:szCs w:val="24"/>
         </w:rPr>
@@ -1202,7 +1414,7 @@
         <w:spacing w:before="100" w:beforeAutospacing="1" w:after="100" w:afterAutospacing="1" w:line="240" w:lineRule="auto"/>
         <w:outlineLvl w:val="2"/>
         <w:rPr>
-          <w:rFonts w:ascii="Times New Roman" w:eastAsia="Times New Roman" w:hAnsi="Times New Roman" w:cs="Times New Roman"/>
+          <w:rFonts w:eastAsia="Times New Roman" w:cstheme="minorHAnsi"/>
           <w:b/>
           <w:bCs/>
           <w:sz w:val="27"/>
@@ -1211,7 +1423,7 @@
       </w:pPr>
       <w:r>
         <w:rPr>
-          <w:rFonts w:ascii="Times New Roman" w:eastAsia="Times New Roman" w:hAnsi="Times New Roman" w:cs="Times New Roman"/>
+          <w:rFonts w:eastAsia="Times New Roman" w:cstheme="minorHAnsi"/>
           <w:b/>
           <w:bCs/>
           <w:sz w:val="27"/>
@@ -1228,7 +1440,7 @@
         </w:numPr>
         <w:spacing w:before="100" w:beforeAutospacing="1" w:after="100" w:afterAutospacing="1" w:line="240" w:lineRule="auto"/>
         <w:rPr>
-          <w:rFonts w:ascii="Times New Roman" w:eastAsia="Times New Roman" w:hAnsi="Times New Roman" w:cs="Times New Roman"/>
+          <w:rFonts w:eastAsia="Times New Roman" w:cstheme="minorHAnsi"/>
           <w:sz w:val="24"/>
           <w:szCs w:val="24"/>
         </w:rPr>
@@ -1243,7 +1455,7 @@
       </w:r>
       <w:r>
         <w:rPr>
-          <w:rFonts w:ascii="Times New Roman" w:eastAsia="Times New Roman" w:hAnsi="Times New Roman" w:cs="Times New Roman"/>
+          <w:rFonts w:eastAsia="Times New Roman" w:cstheme="minorHAnsi"/>
           <w:sz w:val="24"/>
           <w:szCs w:val="24"/>
         </w:rPr>
@@ -1258,7 +1470,7 @@
         </w:numPr>
         <w:spacing w:before="100" w:beforeAutospacing="1" w:after="100" w:afterAutospacing="1" w:line="240" w:lineRule="auto"/>
         <w:rPr>
-          <w:rFonts w:ascii="Times New Roman" w:eastAsia="Times New Roman" w:hAnsi="Times New Roman" w:cs="Times New Roman"/>
+          <w:rFonts w:eastAsia="Times New Roman" w:cstheme="minorHAnsi"/>
           <w:sz w:val="24"/>
           <w:szCs w:val="24"/>
         </w:rPr>
@@ -1273,7 +1485,7 @@
       </w:r>
       <w:r>
         <w:rPr>
-          <w:rFonts w:ascii="Times New Roman" w:eastAsia="Times New Roman" w:hAnsi="Times New Roman" w:cs="Times New Roman"/>
+          <w:rFonts w:eastAsia="Times New Roman" w:cstheme="minorHAnsi"/>
           <w:sz w:val="24"/>
           <w:szCs w:val="24"/>
         </w:rPr>
@@ -1288,7 +1500,7 @@
         </w:numPr>
         <w:spacing w:before="100" w:beforeAutospacing="1" w:after="100" w:afterAutospacing="1" w:line="240" w:lineRule="auto"/>
         <w:rPr>
-          <w:rFonts w:ascii="Times New Roman" w:eastAsia="Times New Roman" w:hAnsi="Times New Roman" w:cs="Times New Roman"/>
+          <w:rFonts w:eastAsia="Times New Roman" w:cstheme="minorHAnsi"/>
           <w:sz w:val="24"/>
           <w:szCs w:val="24"/>
         </w:rPr>
@@ -1303,7 +1515,7 @@
       </w:r>
       <w:r>
         <w:rPr>
-          <w:rFonts w:ascii="Times New Roman" w:eastAsia="Times New Roman" w:hAnsi="Times New Roman" w:cs="Times New Roman"/>
+          <w:rFonts w:eastAsia="Times New Roman" w:cstheme="minorHAnsi"/>
           <w:sz w:val="24"/>
           <w:szCs w:val="24"/>
         </w:rPr>
@@ -1318,7 +1530,7 @@
         </w:numPr>
         <w:spacing w:before="100" w:beforeAutospacing="1" w:after="100" w:afterAutospacing="1" w:line="240" w:lineRule="auto"/>
         <w:rPr>
-          <w:rFonts w:ascii="Times New Roman" w:eastAsia="Times New Roman" w:hAnsi="Times New Roman" w:cs="Times New Roman"/>
+          <w:rFonts w:eastAsia="Times New Roman" w:cstheme="minorHAnsi"/>
           <w:sz w:val="24"/>
           <w:szCs w:val="24"/>
         </w:rPr>
@@ -1333,7 +1545,7 @@
       </w:r>
       <w:r>
         <w:rPr>
-          <w:rFonts w:ascii="Times New Roman" w:eastAsia="Times New Roman" w:hAnsi="Times New Roman" w:cs="Times New Roman"/>
+          <w:rFonts w:eastAsia="Times New Roman" w:cstheme="minorHAnsi"/>
           <w:sz w:val="24"/>
           <w:szCs w:val="24"/>
         </w:rPr>
@@ -1345,7 +1557,7 @@
         <w:spacing w:before="100" w:beforeAutospacing="1" w:after="100" w:afterAutospacing="1" w:line="240" w:lineRule="auto"/>
         <w:outlineLvl w:val="2"/>
         <w:rPr>
-          <w:rFonts w:ascii="Times New Roman" w:eastAsia="Times New Roman" w:hAnsi="Times New Roman" w:cs="Times New Roman"/>
+          <w:rFonts w:eastAsia="Times New Roman" w:cstheme="minorHAnsi"/>
           <w:b/>
           <w:bCs/>
           <w:sz w:val="27"/>
@@ -1354,7 +1566,7 @@
       </w:pPr>
       <w:r>
         <w:rPr>
-          <w:rFonts w:ascii="Times New Roman" w:eastAsia="Times New Roman" w:hAnsi="Times New Roman" w:cs="Times New Roman"/>
+          <w:rFonts w:eastAsia="Times New Roman" w:cstheme="minorHAnsi"/>
           <w:b/>
           <w:bCs/>
           <w:sz w:val="27"/>
@@ -1371,14 +1583,14 @@
         </w:numPr>
         <w:spacing w:before="100" w:beforeAutospacing="1" w:after="100" w:afterAutospacing="1" w:line="240" w:lineRule="auto"/>
         <w:rPr>
-          <w:rFonts w:ascii="Times New Roman" w:eastAsia="Times New Roman" w:hAnsi="Times New Roman" w:cs="Times New Roman"/>
-          <w:sz w:val="24"/>
-          <w:szCs w:val="24"/>
-        </w:rPr>
-      </w:pPr>
-      <w:r>
-        <w:rPr>
-          <w:rFonts w:ascii="Times New Roman" w:eastAsia="Times New Roman" w:hAnsi="Times New Roman" w:cs="Times New Roman"/>
+          <w:rFonts w:eastAsia="Times New Roman" w:cstheme="minorHAnsi"/>
+          <w:sz w:val="24"/>
+          <w:szCs w:val="24"/>
+        </w:rPr>
+      </w:pPr>
+      <w:r>
+        <w:rPr>
+          <w:rFonts w:eastAsia="Times New Roman" w:cstheme="minorHAnsi"/>
           <w:sz w:val="24"/>
           <w:szCs w:val="24"/>
         </w:rPr>
@@ -1393,14 +1605,14 @@
         </w:numPr>
         <w:spacing w:before="100" w:beforeAutospacing="1" w:after="100" w:afterAutospacing="1" w:line="240" w:lineRule="auto"/>
         <w:rPr>
-          <w:rFonts w:ascii="Times New Roman" w:eastAsia="Times New Roman" w:hAnsi="Times New Roman" w:cs="Times New Roman"/>
-          <w:sz w:val="24"/>
-          <w:szCs w:val="24"/>
-        </w:rPr>
-      </w:pPr>
-      <w:r>
-        <w:rPr>
-          <w:rFonts w:ascii="Times New Roman" w:eastAsia="Times New Roman" w:hAnsi="Times New Roman" w:cs="Times New Roman"/>
+          <w:rFonts w:eastAsia="Times New Roman" w:cstheme="minorHAnsi"/>
+          <w:sz w:val="24"/>
+          <w:szCs w:val="24"/>
+        </w:rPr>
+      </w:pPr>
+      <w:r>
+        <w:rPr>
+          <w:rFonts w:eastAsia="Times New Roman" w:cstheme="minorHAnsi"/>
           <w:sz w:val="24"/>
           <w:szCs w:val="24"/>
         </w:rPr>
@@ -1415,14 +1627,14 @@
         </w:numPr>
         <w:spacing w:before="100" w:beforeAutospacing="1" w:after="100" w:afterAutospacing="1" w:line="240" w:lineRule="auto"/>
         <w:rPr>
-          <w:rFonts w:ascii="Times New Roman" w:eastAsia="Times New Roman" w:hAnsi="Times New Roman" w:cs="Times New Roman"/>
-          <w:sz w:val="24"/>
-          <w:szCs w:val="24"/>
-        </w:rPr>
-      </w:pPr>
-      <w:r>
-        <w:rPr>
-          <w:rFonts w:ascii="Times New Roman" w:eastAsia="Times New Roman" w:hAnsi="Times New Roman" w:cs="Times New Roman"/>
+          <w:rFonts w:eastAsia="Times New Roman" w:cstheme="minorHAnsi"/>
+          <w:sz w:val="24"/>
+          <w:szCs w:val="24"/>
+        </w:rPr>
+      </w:pPr>
+      <w:r>
+        <w:rPr>
+          <w:rFonts w:eastAsia="Times New Roman" w:cstheme="minorHAnsi"/>
           <w:sz w:val="24"/>
           <w:szCs w:val="24"/>
         </w:rPr>
@@ -1437,14 +1649,14 @@
         </w:numPr>
         <w:spacing w:before="100" w:beforeAutospacing="1" w:after="100" w:afterAutospacing="1" w:line="240" w:lineRule="auto"/>
         <w:rPr>
-          <w:rFonts w:ascii="Times New Roman" w:eastAsia="Times New Roman" w:hAnsi="Times New Roman" w:cs="Times New Roman"/>
-          <w:sz w:val="24"/>
-          <w:szCs w:val="24"/>
-        </w:rPr>
-      </w:pPr>
-      <w:r>
-        <w:rPr>
-          <w:rFonts w:ascii="Times New Roman" w:eastAsia="Times New Roman" w:hAnsi="Times New Roman" w:cs="Times New Roman"/>
+          <w:rFonts w:eastAsia="Times New Roman" w:cstheme="minorHAnsi"/>
+          <w:sz w:val="24"/>
+          <w:szCs w:val="24"/>
+        </w:rPr>
+      </w:pPr>
+      <w:r>
+        <w:rPr>
+          <w:rFonts w:eastAsia="Times New Roman" w:cstheme="minorHAnsi"/>
           <w:sz w:val="24"/>
           <w:szCs w:val="24"/>
         </w:rPr>
@@ -1459,14 +1671,14 @@
         </w:numPr>
         <w:spacing w:before="100" w:beforeAutospacing="1" w:after="100" w:afterAutospacing="1" w:line="240" w:lineRule="auto"/>
         <w:rPr>
-          <w:rFonts w:ascii="Times New Roman" w:eastAsia="Times New Roman" w:hAnsi="Times New Roman" w:cs="Times New Roman"/>
-          <w:sz w:val="24"/>
-          <w:szCs w:val="24"/>
-        </w:rPr>
-      </w:pPr>
-      <w:r>
-        <w:rPr>
-          <w:rFonts w:ascii="Times New Roman" w:eastAsia="Times New Roman" w:hAnsi="Times New Roman" w:cs="Times New Roman"/>
+          <w:rFonts w:eastAsia="Times New Roman" w:cstheme="minorHAnsi"/>
+          <w:sz w:val="24"/>
+          <w:szCs w:val="24"/>
+        </w:rPr>
+      </w:pPr>
+      <w:r>
+        <w:rPr>
+          <w:rFonts w:eastAsia="Times New Roman" w:cstheme="minorHAnsi"/>
           <w:sz w:val="24"/>
           <w:szCs w:val="24"/>
         </w:rPr>
@@ -1478,7 +1690,7 @@
         <w:spacing w:before="100" w:beforeAutospacing="1" w:after="100" w:afterAutospacing="1" w:line="240" w:lineRule="auto"/>
         <w:outlineLvl w:val="2"/>
         <w:rPr>
-          <w:rFonts w:ascii="Times New Roman" w:eastAsia="Times New Roman" w:hAnsi="Times New Roman" w:cs="Times New Roman"/>
+          <w:rFonts w:eastAsia="Times New Roman" w:cstheme="minorHAnsi"/>
           <w:b/>
           <w:bCs/>
           <w:sz w:val="27"/>
@@ -1487,7 +1699,7 @@
       </w:pPr>
       <w:r>
         <w:rPr>
-          <w:rFonts w:ascii="Times New Roman" w:eastAsia="Times New Roman" w:hAnsi="Times New Roman" w:cs="Times New Roman"/>
+          <w:rFonts w:eastAsia="Times New Roman" w:cstheme="minorHAnsi"/>
           <w:b/>
           <w:bCs/>
           <w:sz w:val="27"/>
@@ -1504,14 +1716,14 @@
         </w:numPr>
         <w:spacing w:before="100" w:beforeAutospacing="1" w:after="100" w:afterAutospacing="1" w:line="240" w:lineRule="auto"/>
         <w:rPr>
-          <w:rFonts w:ascii="Times New Roman" w:eastAsia="Times New Roman" w:hAnsi="Times New Roman" w:cs="Times New Roman"/>
-          <w:sz w:val="24"/>
-          <w:szCs w:val="24"/>
-        </w:rPr>
-      </w:pPr>
-      <w:r>
-        <w:rPr>
-          <w:rFonts w:ascii="Times New Roman" w:eastAsia="Times New Roman" w:hAnsi="Times New Roman" w:cs="Times New Roman"/>
+          <w:rFonts w:eastAsia="Times New Roman" w:cstheme="minorHAnsi"/>
+          <w:sz w:val="24"/>
+          <w:szCs w:val="24"/>
+        </w:rPr>
+      </w:pPr>
+      <w:r>
+        <w:rPr>
+          <w:rFonts w:eastAsia="Times New Roman" w:cstheme="minorHAnsi"/>
           <w:sz w:val="24"/>
           <w:szCs w:val="24"/>
         </w:rPr>
@@ -1526,14 +1738,14 @@
         </w:numPr>
         <w:spacing w:before="100" w:beforeAutospacing="1" w:after="100" w:afterAutospacing="1" w:line="240" w:lineRule="auto"/>
         <w:rPr>
-          <w:rFonts w:ascii="Times New Roman" w:eastAsia="Times New Roman" w:hAnsi="Times New Roman" w:cs="Times New Roman"/>
-          <w:sz w:val="24"/>
-          <w:szCs w:val="24"/>
-        </w:rPr>
-      </w:pPr>
-      <w:r>
-        <w:rPr>
-          <w:rFonts w:ascii="Times New Roman" w:eastAsia="Times New Roman" w:hAnsi="Times New Roman" w:cs="Times New Roman"/>
+          <w:rFonts w:eastAsia="Times New Roman" w:cstheme="minorHAnsi"/>
+          <w:sz w:val="24"/>
+          <w:szCs w:val="24"/>
+        </w:rPr>
+      </w:pPr>
+      <w:r>
+        <w:rPr>
+          <w:rFonts w:eastAsia="Times New Roman" w:cstheme="minorHAnsi"/>
           <w:sz w:val="24"/>
           <w:szCs w:val="24"/>
         </w:rPr>
@@ -1548,14 +1760,14 @@
         </w:numPr>
         <w:spacing w:before="100" w:beforeAutospacing="1" w:after="100" w:afterAutospacing="1" w:line="240" w:lineRule="auto"/>
         <w:rPr>
-          <w:rFonts w:ascii="Times New Roman" w:eastAsia="Times New Roman" w:hAnsi="Times New Roman" w:cs="Times New Roman"/>
-          <w:sz w:val="24"/>
-          <w:szCs w:val="24"/>
-        </w:rPr>
-      </w:pPr>
-      <w:r>
-        <w:rPr>
-          <w:rFonts w:ascii="Times New Roman" w:eastAsia="Times New Roman" w:hAnsi="Times New Roman" w:cs="Times New Roman"/>
+          <w:rFonts w:eastAsia="Times New Roman" w:cstheme="minorHAnsi"/>
+          <w:sz w:val="24"/>
+          <w:szCs w:val="24"/>
+        </w:rPr>
+      </w:pPr>
+      <w:r>
+        <w:rPr>
+          <w:rFonts w:eastAsia="Times New Roman" w:cstheme="minorHAnsi"/>
           <w:sz w:val="24"/>
           <w:szCs w:val="24"/>
         </w:rPr>
@@ -1570,14 +1782,14 @@
         </w:numPr>
         <w:spacing w:before="100" w:beforeAutospacing="1" w:after="100" w:afterAutospacing="1" w:line="240" w:lineRule="auto"/>
         <w:rPr>
-          <w:rFonts w:ascii="Times New Roman" w:eastAsia="Times New Roman" w:hAnsi="Times New Roman" w:cs="Times New Roman"/>
-          <w:sz w:val="24"/>
-          <w:szCs w:val="24"/>
-        </w:rPr>
-      </w:pPr>
-      <w:r>
-        <w:rPr>
-          <w:rFonts w:ascii="Times New Roman" w:eastAsia="Times New Roman" w:hAnsi="Times New Roman" w:cs="Times New Roman"/>
+          <w:rFonts w:eastAsia="Times New Roman" w:cstheme="minorHAnsi"/>
+          <w:sz w:val="24"/>
+          <w:szCs w:val="24"/>
+        </w:rPr>
+      </w:pPr>
+      <w:r>
+        <w:rPr>
+          <w:rFonts w:eastAsia="Times New Roman" w:cstheme="minorHAnsi"/>
           <w:sz w:val="24"/>
           <w:szCs w:val="24"/>
         </w:rPr>
@@ -1589,7 +1801,7 @@
         <w:spacing w:before="100" w:beforeAutospacing="1" w:after="100" w:afterAutospacing="1" w:line="240" w:lineRule="auto"/>
         <w:outlineLvl w:val="1"/>
         <w:rPr>
-          <w:rFonts w:ascii="Times New Roman" w:eastAsia="Times New Roman" w:hAnsi="Times New Roman" w:cs="Times New Roman"/>
+          <w:rFonts w:eastAsia="Times New Roman" w:cstheme="minorHAnsi"/>
           <w:b/>
           <w:bCs/>
           <w:sz w:val="36"/>
@@ -1598,12 +1810,13 @@
       </w:pPr>
       <w:r>
         <w:rPr>
-          <w:rFonts w:ascii="Times New Roman" w:eastAsia="Times New Roman" w:hAnsi="Times New Roman" w:cs="Times New Roman"/>
+          <w:rFonts w:eastAsia="Times New Roman" w:cstheme="minorHAnsi"/>
           <w:b/>
           <w:bCs/>
           <w:sz w:val="36"/>
           <w:szCs w:val="36"/>
         </w:rPr>
+        <w:lastRenderedPageBreak/>
         <w:t>Sprint 4: Shadow Collision Areas (Days 7-8)</w:t>
       </w:r>
     </w:p>
@@ -1611,25 +1824,24 @@
       <w:pPr>
         <w:spacing w:before="100" w:beforeAutospacing="1" w:after="100" w:afterAutospacing="1" w:line="240" w:lineRule="auto"/>
         <w:rPr>
-          <w:rFonts w:ascii="Times New Roman" w:eastAsia="Times New Roman" w:hAnsi="Times New Roman" w:cs="Times New Roman"/>
-          <w:sz w:val="24"/>
-          <w:szCs w:val="24"/>
-        </w:rPr>
-      </w:pPr>
-      <w:r>
-        <w:rPr>
-          <w:rFonts w:ascii="Times New Roman" w:eastAsia="Times New Roman" w:hAnsi="Times New Roman" w:cs="Times New Roman"/>
+          <w:rFonts w:eastAsia="Times New Roman" w:cstheme="minorHAnsi"/>
+          <w:sz w:val="24"/>
+          <w:szCs w:val="24"/>
+        </w:rPr>
+      </w:pPr>
+      <w:r>
+        <w:rPr>
+          <w:rFonts w:eastAsia="Times New Roman" w:cstheme="minorHAnsi"/>
           <w:b/>
           <w:bCs/>
           <w:sz w:val="24"/>
           <w:szCs w:val="24"/>
         </w:rPr>
-        <w:lastRenderedPageBreak/>
         <w:t>Goal</w:t>
       </w:r>
       <w:r>
         <w:rPr>
-          <w:rFonts w:ascii="Times New Roman" w:eastAsia="Times New Roman" w:hAnsi="Times New Roman" w:cs="Times New Roman"/>
+          <w:rFonts w:eastAsia="Times New Roman" w:cstheme="minorHAnsi"/>
           <w:sz w:val="24"/>
           <w:szCs w:val="24"/>
         </w:rPr>
@@ -1641,7 +1853,7 @@
         <w:spacing w:before="100" w:beforeAutospacing="1" w:after="100" w:afterAutospacing="1" w:line="240" w:lineRule="auto"/>
         <w:outlineLvl w:val="2"/>
         <w:rPr>
-          <w:rFonts w:ascii="Times New Roman" w:eastAsia="Times New Roman" w:hAnsi="Times New Roman" w:cs="Times New Roman"/>
+          <w:rFonts w:eastAsia="Times New Roman" w:cstheme="minorHAnsi"/>
           <w:b/>
           <w:bCs/>
           <w:sz w:val="27"/>
@@ -1650,7 +1862,7 @@
       </w:pPr>
       <w:r>
         <w:rPr>
-          <w:rFonts w:ascii="Times New Roman" w:eastAsia="Times New Roman" w:hAnsi="Times New Roman" w:cs="Times New Roman"/>
+          <w:rFonts w:eastAsia="Times New Roman" w:cstheme="minorHAnsi"/>
           <w:b/>
           <w:bCs/>
           <w:sz w:val="27"/>
@@ -1667,7 +1879,7 @@
         </w:numPr>
         <w:spacing w:before="100" w:beforeAutospacing="1" w:after="100" w:afterAutospacing="1" w:line="240" w:lineRule="auto"/>
         <w:rPr>
-          <w:rFonts w:ascii="Times New Roman" w:eastAsia="Times New Roman" w:hAnsi="Times New Roman" w:cs="Times New Roman"/>
+          <w:rFonts w:eastAsia="Times New Roman" w:cstheme="minorHAnsi"/>
           <w:sz w:val="24"/>
           <w:szCs w:val="24"/>
         </w:rPr>
@@ -1682,7 +1894,7 @@
       </w:r>
       <w:r>
         <w:rPr>
-          <w:rFonts w:ascii="Times New Roman" w:eastAsia="Times New Roman" w:hAnsi="Times New Roman" w:cs="Times New Roman"/>
+          <w:rFonts w:eastAsia="Times New Roman" w:cstheme="minorHAnsi"/>
           <w:sz w:val="24"/>
           <w:szCs w:val="24"/>
         </w:rPr>
@@ -1697,7 +1909,7 @@
         </w:numPr>
         <w:spacing w:before="100" w:beforeAutospacing="1" w:after="100" w:afterAutospacing="1" w:line="240" w:lineRule="auto"/>
         <w:rPr>
-          <w:rFonts w:ascii="Times New Roman" w:eastAsia="Times New Roman" w:hAnsi="Times New Roman" w:cs="Times New Roman"/>
+          <w:rFonts w:eastAsia="Times New Roman" w:cstheme="minorHAnsi"/>
           <w:sz w:val="24"/>
           <w:szCs w:val="24"/>
         </w:rPr>
@@ -1712,7 +1924,7 @@
       </w:r>
       <w:r>
         <w:rPr>
-          <w:rFonts w:ascii="Times New Roman" w:eastAsia="Times New Roman" w:hAnsi="Times New Roman" w:cs="Times New Roman"/>
+          <w:rFonts w:eastAsia="Times New Roman" w:cstheme="minorHAnsi"/>
           <w:sz w:val="24"/>
           <w:szCs w:val="24"/>
         </w:rPr>
@@ -1727,7 +1939,7 @@
         </w:numPr>
         <w:spacing w:before="100" w:beforeAutospacing="1" w:after="100" w:afterAutospacing="1" w:line="240" w:lineRule="auto"/>
         <w:rPr>
-          <w:rFonts w:ascii="Times New Roman" w:eastAsia="Times New Roman" w:hAnsi="Times New Roman" w:cs="Times New Roman"/>
+          <w:rFonts w:eastAsia="Times New Roman" w:cstheme="minorHAnsi"/>
           <w:sz w:val="24"/>
           <w:szCs w:val="24"/>
         </w:rPr>
@@ -1742,7 +1954,7 @@
       </w:r>
       <w:r>
         <w:rPr>
-          <w:rFonts w:ascii="Times New Roman" w:eastAsia="Times New Roman" w:hAnsi="Times New Roman" w:cs="Times New Roman"/>
+          <w:rFonts w:eastAsia="Times New Roman" w:cstheme="minorHAnsi"/>
           <w:sz w:val="24"/>
           <w:szCs w:val="24"/>
         </w:rPr>
@@ -1757,7 +1969,7 @@
         </w:numPr>
         <w:spacing w:before="100" w:beforeAutospacing="1" w:after="100" w:afterAutospacing="1" w:line="240" w:lineRule="auto"/>
         <w:rPr>
-          <w:rFonts w:ascii="Times New Roman" w:eastAsia="Times New Roman" w:hAnsi="Times New Roman" w:cs="Times New Roman"/>
+          <w:rFonts w:eastAsia="Times New Roman" w:cstheme="minorHAnsi"/>
           <w:sz w:val="24"/>
           <w:szCs w:val="24"/>
         </w:rPr>
@@ -1772,7 +1984,7 @@
       </w:r>
       <w:r>
         <w:rPr>
-          <w:rFonts w:ascii="Times New Roman" w:eastAsia="Times New Roman" w:hAnsi="Times New Roman" w:cs="Times New Roman"/>
+          <w:rFonts w:eastAsia="Times New Roman" w:cstheme="minorHAnsi"/>
           <w:sz w:val="24"/>
           <w:szCs w:val="24"/>
         </w:rPr>
@@ -1784,7 +1996,7 @@
         <w:spacing w:before="100" w:beforeAutospacing="1" w:after="100" w:afterAutospacing="1" w:line="240" w:lineRule="auto"/>
         <w:outlineLvl w:val="2"/>
         <w:rPr>
-          <w:rFonts w:ascii="Times New Roman" w:eastAsia="Times New Roman" w:hAnsi="Times New Roman" w:cs="Times New Roman"/>
+          <w:rFonts w:eastAsia="Times New Roman" w:cstheme="minorHAnsi"/>
           <w:b/>
           <w:bCs/>
           <w:sz w:val="27"/>
@@ -1793,7 +2005,7 @@
       </w:pPr>
       <w:r>
         <w:rPr>
-          <w:rFonts w:ascii="Times New Roman" w:eastAsia="Times New Roman" w:hAnsi="Times New Roman" w:cs="Times New Roman"/>
+          <w:rFonts w:eastAsia="Times New Roman" w:cstheme="minorHAnsi"/>
           <w:b/>
           <w:bCs/>
           <w:sz w:val="27"/>
@@ -1810,18 +2022,36 @@
         </w:numPr>
         <w:spacing w:before="100" w:beforeAutospacing="1" w:after="100" w:afterAutospacing="1" w:line="240" w:lineRule="auto"/>
         <w:rPr>
-          <w:rFonts w:ascii="Times New Roman" w:eastAsia="Times New Roman" w:hAnsi="Times New Roman" w:cs="Times New Roman"/>
-          <w:sz w:val="24"/>
-          <w:szCs w:val="24"/>
-        </w:rPr>
-      </w:pPr>
-      <w:r>
-        <w:rPr>
-          <w:rFonts w:ascii="Times New Roman" w:eastAsia="Times New Roman" w:hAnsi="Times New Roman" w:cs="Times New Roman"/>
-          <w:sz w:val="24"/>
-          <w:szCs w:val="24"/>
-        </w:rPr>
-        <w:t>Create ShadowZone class for shadow-walkable areas</w:t>
+          <w:rFonts w:eastAsia="Times New Roman" w:cstheme="minorHAnsi"/>
+          <w:sz w:val="24"/>
+          <w:szCs w:val="24"/>
+        </w:rPr>
+      </w:pPr>
+      <w:r>
+        <w:rPr>
+          <w:rFonts w:eastAsia="Times New Roman" w:cstheme="minorHAnsi"/>
+          <w:sz w:val="24"/>
+          <w:szCs w:val="24"/>
+        </w:rPr>
+        <w:t xml:space="preserve">Create </w:t>
+      </w:r>
+      <w:proofErr w:type="spellStart"/>
+      <w:r>
+        <w:rPr>
+          <w:rFonts w:eastAsia="Times New Roman" w:cstheme="minorHAnsi"/>
+          <w:sz w:val="24"/>
+          <w:szCs w:val="24"/>
+        </w:rPr>
+        <w:t>ShadowZone</w:t>
+      </w:r>
+      <w:proofErr w:type="spellEnd"/>
+      <w:r>
+        <w:rPr>
+          <w:rFonts w:eastAsia="Times New Roman" w:cstheme="minorHAnsi"/>
+          <w:sz w:val="24"/>
+          <w:szCs w:val="24"/>
+        </w:rPr>
+        <w:t xml:space="preserve"> class for shadow-walkable areas</w:t>
       </w:r>
     </w:p>
     <w:p>
@@ -1832,14 +2062,14 @@
         </w:numPr>
         <w:spacing w:before="100" w:beforeAutospacing="1" w:after="100" w:afterAutospacing="1" w:line="240" w:lineRule="auto"/>
         <w:rPr>
-          <w:rFonts w:ascii="Times New Roman" w:eastAsia="Times New Roman" w:hAnsi="Times New Roman" w:cs="Times New Roman"/>
-          <w:sz w:val="24"/>
-          <w:szCs w:val="24"/>
-        </w:rPr>
-      </w:pPr>
-      <w:r>
-        <w:rPr>
-          <w:rFonts w:ascii="Times New Roman" w:eastAsia="Times New Roman" w:hAnsi="Times New Roman" w:cs="Times New Roman"/>
+          <w:rFonts w:eastAsia="Times New Roman" w:cstheme="minorHAnsi"/>
+          <w:sz w:val="24"/>
+          <w:szCs w:val="24"/>
+        </w:rPr>
+      </w:pPr>
+      <w:r>
+        <w:rPr>
+          <w:rFonts w:eastAsia="Times New Roman" w:cstheme="minorHAnsi"/>
           <w:sz w:val="24"/>
           <w:szCs w:val="24"/>
         </w:rPr>
@@ -1854,14 +2084,14 @@
         </w:numPr>
         <w:spacing w:before="100" w:beforeAutospacing="1" w:after="100" w:afterAutospacing="1" w:line="240" w:lineRule="auto"/>
         <w:rPr>
-          <w:rFonts w:ascii="Times New Roman" w:eastAsia="Times New Roman" w:hAnsi="Times New Roman" w:cs="Times New Roman"/>
-          <w:sz w:val="24"/>
-          <w:szCs w:val="24"/>
-        </w:rPr>
-      </w:pPr>
-      <w:r>
-        <w:rPr>
-          <w:rFonts w:ascii="Times New Roman" w:eastAsia="Times New Roman" w:hAnsi="Times New Roman" w:cs="Times New Roman"/>
+          <w:rFonts w:eastAsia="Times New Roman" w:cstheme="minorHAnsi"/>
+          <w:sz w:val="24"/>
+          <w:szCs w:val="24"/>
+        </w:rPr>
+      </w:pPr>
+      <w:r>
+        <w:rPr>
+          <w:rFonts w:eastAsia="Times New Roman" w:cstheme="minorHAnsi"/>
           <w:sz w:val="24"/>
           <w:szCs w:val="24"/>
         </w:rPr>
@@ -1876,14 +2106,14 @@
         </w:numPr>
         <w:spacing w:before="100" w:beforeAutospacing="1" w:after="100" w:afterAutospacing="1" w:line="240" w:lineRule="auto"/>
         <w:rPr>
-          <w:rFonts w:ascii="Times New Roman" w:eastAsia="Times New Roman" w:hAnsi="Times New Roman" w:cs="Times New Roman"/>
-          <w:sz w:val="24"/>
-          <w:szCs w:val="24"/>
-        </w:rPr>
-      </w:pPr>
-      <w:r>
-        <w:rPr>
-          <w:rFonts w:ascii="Times New Roman" w:eastAsia="Times New Roman" w:hAnsi="Times New Roman" w:cs="Times New Roman"/>
+          <w:rFonts w:eastAsia="Times New Roman" w:cstheme="minorHAnsi"/>
+          <w:sz w:val="24"/>
+          <w:szCs w:val="24"/>
+        </w:rPr>
+      </w:pPr>
+      <w:r>
+        <w:rPr>
+          <w:rFonts w:eastAsia="Times New Roman" w:cstheme="minorHAnsi"/>
           <w:sz w:val="24"/>
           <w:szCs w:val="24"/>
         </w:rPr>
@@ -1898,14 +2128,14 @@
         </w:numPr>
         <w:spacing w:before="100" w:beforeAutospacing="1" w:after="100" w:afterAutospacing="1" w:line="240" w:lineRule="auto"/>
         <w:rPr>
-          <w:rFonts w:ascii="Times New Roman" w:eastAsia="Times New Roman" w:hAnsi="Times New Roman" w:cs="Times New Roman"/>
-          <w:sz w:val="24"/>
-          <w:szCs w:val="24"/>
-        </w:rPr>
-      </w:pPr>
-      <w:r>
-        <w:rPr>
-          <w:rFonts w:ascii="Times New Roman" w:eastAsia="Times New Roman" w:hAnsi="Times New Roman" w:cs="Times New Roman"/>
+          <w:rFonts w:eastAsia="Times New Roman" w:cstheme="minorHAnsi"/>
+          <w:sz w:val="24"/>
+          <w:szCs w:val="24"/>
+        </w:rPr>
+      </w:pPr>
+      <w:r>
+        <w:rPr>
+          <w:rFonts w:eastAsia="Times New Roman" w:cstheme="minorHAnsi"/>
           <w:sz w:val="24"/>
           <w:szCs w:val="24"/>
         </w:rPr>
@@ -1917,7 +2147,7 @@
         <w:spacing w:before="100" w:beforeAutospacing="1" w:after="100" w:afterAutospacing="1" w:line="240" w:lineRule="auto"/>
         <w:outlineLvl w:val="2"/>
         <w:rPr>
-          <w:rFonts w:ascii="Times New Roman" w:eastAsia="Times New Roman" w:hAnsi="Times New Roman" w:cs="Times New Roman"/>
+          <w:rFonts w:eastAsia="Times New Roman" w:cstheme="minorHAnsi"/>
           <w:b/>
           <w:bCs/>
           <w:sz w:val="27"/>
@@ -1926,7 +2156,7 @@
       </w:pPr>
       <w:r>
         <w:rPr>
-          <w:rFonts w:ascii="Times New Roman" w:eastAsia="Times New Roman" w:hAnsi="Times New Roman" w:cs="Times New Roman"/>
+          <w:rFonts w:eastAsia="Times New Roman" w:cstheme="minorHAnsi"/>
           <w:b/>
           <w:bCs/>
           <w:sz w:val="27"/>
@@ -1943,14 +2173,14 @@
         </w:numPr>
         <w:spacing w:before="100" w:beforeAutospacing="1" w:after="100" w:afterAutospacing="1" w:line="240" w:lineRule="auto"/>
         <w:rPr>
-          <w:rFonts w:ascii="Times New Roman" w:eastAsia="Times New Roman" w:hAnsi="Times New Roman" w:cs="Times New Roman"/>
-          <w:sz w:val="24"/>
-          <w:szCs w:val="24"/>
-        </w:rPr>
-      </w:pPr>
-      <w:r>
-        <w:rPr>
-          <w:rFonts w:ascii="Times New Roman" w:eastAsia="Times New Roman" w:hAnsi="Times New Roman" w:cs="Times New Roman"/>
+          <w:rFonts w:eastAsia="Times New Roman" w:cstheme="minorHAnsi"/>
+          <w:sz w:val="24"/>
+          <w:szCs w:val="24"/>
+        </w:rPr>
+      </w:pPr>
+      <w:r>
+        <w:rPr>
+          <w:rFonts w:eastAsia="Times New Roman" w:cstheme="minorHAnsi"/>
           <w:sz w:val="24"/>
           <w:szCs w:val="24"/>
         </w:rPr>
@@ -1965,14 +2195,14 @@
         </w:numPr>
         <w:spacing w:before="100" w:beforeAutospacing="1" w:after="100" w:afterAutospacing="1" w:line="240" w:lineRule="auto"/>
         <w:rPr>
-          <w:rFonts w:ascii="Times New Roman" w:eastAsia="Times New Roman" w:hAnsi="Times New Roman" w:cs="Times New Roman"/>
-          <w:sz w:val="24"/>
-          <w:szCs w:val="24"/>
-        </w:rPr>
-      </w:pPr>
-      <w:r>
-        <w:rPr>
-          <w:rFonts w:ascii="Times New Roman" w:eastAsia="Times New Roman" w:hAnsi="Times New Roman" w:cs="Times New Roman"/>
+          <w:rFonts w:eastAsia="Times New Roman" w:cstheme="minorHAnsi"/>
+          <w:sz w:val="24"/>
+          <w:szCs w:val="24"/>
+        </w:rPr>
+      </w:pPr>
+      <w:r>
+        <w:rPr>
+          <w:rFonts w:eastAsia="Times New Roman" w:cstheme="minorHAnsi"/>
           <w:sz w:val="24"/>
           <w:szCs w:val="24"/>
         </w:rPr>
@@ -1987,14 +2217,14 @@
         </w:numPr>
         <w:spacing w:before="100" w:beforeAutospacing="1" w:after="100" w:afterAutospacing="1" w:line="240" w:lineRule="auto"/>
         <w:rPr>
-          <w:rFonts w:ascii="Times New Roman" w:eastAsia="Times New Roman" w:hAnsi="Times New Roman" w:cs="Times New Roman"/>
-          <w:sz w:val="24"/>
-          <w:szCs w:val="24"/>
-        </w:rPr>
-      </w:pPr>
-      <w:r>
-        <w:rPr>
-          <w:rFonts w:ascii="Times New Roman" w:eastAsia="Times New Roman" w:hAnsi="Times New Roman" w:cs="Times New Roman"/>
+          <w:rFonts w:eastAsia="Times New Roman" w:cstheme="minorHAnsi"/>
+          <w:sz w:val="24"/>
+          <w:szCs w:val="24"/>
+        </w:rPr>
+      </w:pPr>
+      <w:r>
+        <w:rPr>
+          <w:rFonts w:eastAsia="Times New Roman" w:cstheme="minorHAnsi"/>
           <w:sz w:val="24"/>
           <w:szCs w:val="24"/>
         </w:rPr>
@@ -2009,14 +2239,14 @@
         </w:numPr>
         <w:spacing w:before="100" w:beforeAutospacing="1" w:after="100" w:afterAutospacing="1" w:line="240" w:lineRule="auto"/>
         <w:rPr>
-          <w:rFonts w:ascii="Times New Roman" w:eastAsia="Times New Roman" w:hAnsi="Times New Roman" w:cs="Times New Roman"/>
-          <w:sz w:val="24"/>
-          <w:szCs w:val="24"/>
-        </w:rPr>
-      </w:pPr>
-      <w:r>
-        <w:rPr>
-          <w:rFonts w:ascii="Times New Roman" w:eastAsia="Times New Roman" w:hAnsi="Times New Roman" w:cs="Times New Roman"/>
+          <w:rFonts w:eastAsia="Times New Roman" w:cstheme="minorHAnsi"/>
+          <w:sz w:val="24"/>
+          <w:szCs w:val="24"/>
+        </w:rPr>
+      </w:pPr>
+      <w:r>
+        <w:rPr>
+          <w:rFonts w:eastAsia="Times New Roman" w:cstheme="minorHAnsi"/>
           <w:sz w:val="24"/>
           <w:szCs w:val="24"/>
         </w:rPr>
@@ -2028,7 +2258,7 @@
         <w:spacing w:before="100" w:beforeAutospacing="1" w:after="100" w:afterAutospacing="1" w:line="240" w:lineRule="auto"/>
         <w:outlineLvl w:val="1"/>
         <w:rPr>
-          <w:rFonts w:ascii="Times New Roman" w:eastAsia="Times New Roman" w:hAnsi="Times New Roman" w:cs="Times New Roman"/>
+          <w:rFonts w:eastAsia="Times New Roman" w:cstheme="minorHAnsi"/>
           <w:b/>
           <w:bCs/>
           <w:sz w:val="36"/>
@@ -2037,7 +2267,7 @@
       </w:pPr>
       <w:r>
         <w:rPr>
-          <w:rFonts w:ascii="Times New Roman" w:eastAsia="Times New Roman" w:hAnsi="Times New Roman" w:cs="Times New Roman"/>
+          <w:rFonts w:eastAsia="Times New Roman" w:cstheme="minorHAnsi"/>
           <w:b/>
           <w:bCs/>
           <w:sz w:val="36"/>
@@ -2050,14 +2280,14 @@
       <w:pPr>
         <w:spacing w:before="100" w:beforeAutospacing="1" w:after="100" w:afterAutospacing="1" w:line="240" w:lineRule="auto"/>
         <w:rPr>
-          <w:rFonts w:ascii="Times New Roman" w:eastAsia="Times New Roman" w:hAnsi="Times New Roman" w:cs="Times New Roman"/>
-          <w:sz w:val="24"/>
-          <w:szCs w:val="24"/>
-        </w:rPr>
-      </w:pPr>
-      <w:r>
-        <w:rPr>
-          <w:rFonts w:ascii="Times New Roman" w:eastAsia="Times New Roman" w:hAnsi="Times New Roman" w:cs="Times New Roman"/>
+          <w:rFonts w:eastAsia="Times New Roman" w:cstheme="minorHAnsi"/>
+          <w:sz w:val="24"/>
+          <w:szCs w:val="24"/>
+        </w:rPr>
+      </w:pPr>
+      <w:r>
+        <w:rPr>
+          <w:rFonts w:eastAsia="Times New Roman" w:cstheme="minorHAnsi"/>
           <w:b/>
           <w:bCs/>
           <w:sz w:val="24"/>
@@ -2067,7 +2297,7 @@
       </w:r>
       <w:r>
         <w:rPr>
-          <w:rFonts w:ascii="Times New Roman" w:eastAsia="Times New Roman" w:hAnsi="Times New Roman" w:cs="Times New Roman"/>
+          <w:rFonts w:eastAsia="Times New Roman" w:cstheme="minorHAnsi"/>
           <w:sz w:val="24"/>
           <w:szCs w:val="24"/>
         </w:rPr>
@@ -2079,7 +2309,7 @@
         <w:spacing w:before="100" w:beforeAutospacing="1" w:after="100" w:afterAutospacing="1" w:line="240" w:lineRule="auto"/>
         <w:outlineLvl w:val="2"/>
         <w:rPr>
-          <w:rFonts w:ascii="Times New Roman" w:eastAsia="Times New Roman" w:hAnsi="Times New Roman" w:cs="Times New Roman"/>
+          <w:rFonts w:eastAsia="Times New Roman" w:cstheme="minorHAnsi"/>
           <w:b/>
           <w:bCs/>
           <w:sz w:val="27"/>
@@ -2088,7 +2318,7 @@
       </w:pPr>
       <w:r>
         <w:rPr>
-          <w:rFonts w:ascii="Times New Roman" w:eastAsia="Times New Roman" w:hAnsi="Times New Roman" w:cs="Times New Roman"/>
+          <w:rFonts w:eastAsia="Times New Roman" w:cstheme="minorHAnsi"/>
           <w:b/>
           <w:bCs/>
           <w:sz w:val="27"/>
@@ -2105,7 +2335,7 @@
         </w:numPr>
         <w:spacing w:before="100" w:beforeAutospacing="1" w:after="100" w:afterAutospacing="1" w:line="240" w:lineRule="auto"/>
         <w:rPr>
-          <w:rFonts w:ascii="Times New Roman" w:eastAsia="Times New Roman" w:hAnsi="Times New Roman" w:cs="Times New Roman"/>
+          <w:rFonts w:eastAsia="Times New Roman" w:cstheme="minorHAnsi"/>
           <w:sz w:val="24"/>
           <w:szCs w:val="24"/>
         </w:rPr>
@@ -2120,7 +2350,7 @@
       </w:r>
       <w:r>
         <w:rPr>
-          <w:rFonts w:ascii="Times New Roman" w:eastAsia="Times New Roman" w:hAnsi="Times New Roman" w:cs="Times New Roman"/>
+          <w:rFonts w:eastAsia="Times New Roman" w:cstheme="minorHAnsi"/>
           <w:sz w:val="24"/>
           <w:szCs w:val="24"/>
         </w:rPr>
@@ -2135,7 +2365,7 @@
         </w:numPr>
         <w:spacing w:before="100" w:beforeAutospacing="1" w:after="100" w:afterAutospacing="1" w:line="240" w:lineRule="auto"/>
         <w:rPr>
-          <w:rFonts w:ascii="Times New Roman" w:eastAsia="Times New Roman" w:hAnsi="Times New Roman" w:cs="Times New Roman"/>
+          <w:rFonts w:eastAsia="Times New Roman" w:cstheme="minorHAnsi"/>
           <w:sz w:val="24"/>
           <w:szCs w:val="24"/>
         </w:rPr>
@@ -2150,7 +2380,7 @@
       </w:r>
       <w:r>
         <w:rPr>
-          <w:rFonts w:ascii="Times New Roman" w:eastAsia="Times New Roman" w:hAnsi="Times New Roman" w:cs="Times New Roman"/>
+          <w:rFonts w:eastAsia="Times New Roman" w:cstheme="minorHAnsi"/>
           <w:sz w:val="24"/>
           <w:szCs w:val="24"/>
         </w:rPr>
@@ -2165,7 +2395,7 @@
         </w:numPr>
         <w:spacing w:before="100" w:beforeAutospacing="1" w:after="100" w:afterAutospacing="1" w:line="240" w:lineRule="auto"/>
         <w:rPr>
-          <w:rFonts w:ascii="Times New Roman" w:eastAsia="Times New Roman" w:hAnsi="Times New Roman" w:cs="Times New Roman"/>
+          <w:rFonts w:eastAsia="Times New Roman" w:cstheme="minorHAnsi"/>
           <w:sz w:val="24"/>
           <w:szCs w:val="24"/>
         </w:rPr>
@@ -2180,7 +2410,7 @@
       </w:r>
       <w:r>
         <w:rPr>
-          <w:rFonts w:ascii="Times New Roman" w:eastAsia="Times New Roman" w:hAnsi="Times New Roman" w:cs="Times New Roman"/>
+          <w:rFonts w:eastAsia="Times New Roman" w:cstheme="minorHAnsi"/>
           <w:sz w:val="24"/>
           <w:szCs w:val="24"/>
         </w:rPr>
@@ -2195,7 +2425,7 @@
         </w:numPr>
         <w:spacing w:before="100" w:beforeAutospacing="1" w:after="100" w:afterAutospacing="1" w:line="240" w:lineRule="auto"/>
         <w:rPr>
-          <w:rFonts w:ascii="Times New Roman" w:eastAsia="Times New Roman" w:hAnsi="Times New Roman" w:cs="Times New Roman"/>
+          <w:rFonts w:eastAsia="Times New Roman" w:cstheme="minorHAnsi"/>
           <w:sz w:val="24"/>
           <w:szCs w:val="24"/>
         </w:rPr>
@@ -2210,7 +2440,7 @@
       </w:r>
       <w:r>
         <w:rPr>
-          <w:rFonts w:ascii="Times New Roman" w:eastAsia="Times New Roman" w:hAnsi="Times New Roman" w:cs="Times New Roman"/>
+          <w:rFonts w:eastAsia="Times New Roman" w:cstheme="minorHAnsi"/>
           <w:sz w:val="24"/>
           <w:szCs w:val="24"/>
         </w:rPr>
@@ -2222,7 +2452,7 @@
         <w:spacing w:before="100" w:beforeAutospacing="1" w:after="100" w:afterAutospacing="1" w:line="240" w:lineRule="auto"/>
         <w:outlineLvl w:val="2"/>
         <w:rPr>
-          <w:rFonts w:ascii="Times New Roman" w:eastAsia="Times New Roman" w:hAnsi="Times New Roman" w:cs="Times New Roman"/>
+          <w:rFonts w:eastAsia="Times New Roman" w:cstheme="minorHAnsi"/>
           <w:b/>
           <w:bCs/>
           <w:sz w:val="27"/>
@@ -2231,7 +2461,7 @@
       </w:pPr>
       <w:r>
         <w:rPr>
-          <w:rFonts w:ascii="Times New Roman" w:eastAsia="Times New Roman" w:hAnsi="Times New Roman" w:cs="Times New Roman"/>
+          <w:rFonts w:eastAsia="Times New Roman" w:cstheme="minorHAnsi"/>
           <w:b/>
           <w:bCs/>
           <w:sz w:val="27"/>
@@ -2248,18 +2478,36 @@
         </w:numPr>
         <w:spacing w:before="100" w:beforeAutospacing="1" w:after="100" w:afterAutospacing="1" w:line="240" w:lineRule="auto"/>
         <w:rPr>
-          <w:rFonts w:ascii="Times New Roman" w:eastAsia="Times New Roman" w:hAnsi="Times New Roman" w:cs="Times New Roman"/>
-          <w:sz w:val="24"/>
-          <w:szCs w:val="24"/>
-        </w:rPr>
-      </w:pPr>
-      <w:r>
-        <w:rPr>
-          <w:rFonts w:ascii="Times New Roman" w:eastAsia="Times New Roman" w:hAnsi="Times New Roman" w:cs="Times New Roman"/>
-          <w:sz w:val="24"/>
-          <w:szCs w:val="24"/>
-        </w:rPr>
-        <w:t>Create LightSource class with radius and intensity</w:t>
+          <w:rFonts w:eastAsia="Times New Roman" w:cstheme="minorHAnsi"/>
+          <w:sz w:val="24"/>
+          <w:szCs w:val="24"/>
+        </w:rPr>
+      </w:pPr>
+      <w:r>
+        <w:rPr>
+          <w:rFonts w:eastAsia="Times New Roman" w:cstheme="minorHAnsi"/>
+          <w:sz w:val="24"/>
+          <w:szCs w:val="24"/>
+        </w:rPr>
+        <w:t xml:space="preserve">Create </w:t>
+      </w:r>
+      <w:proofErr w:type="spellStart"/>
+      <w:r>
+        <w:rPr>
+          <w:rFonts w:eastAsia="Times New Roman" w:cstheme="minorHAnsi"/>
+          <w:sz w:val="24"/>
+          <w:szCs w:val="24"/>
+        </w:rPr>
+        <w:t>LightSource</w:t>
+      </w:r>
+      <w:proofErr w:type="spellEnd"/>
+      <w:r>
+        <w:rPr>
+          <w:rFonts w:eastAsia="Times New Roman" w:cstheme="minorHAnsi"/>
+          <w:sz w:val="24"/>
+          <w:szCs w:val="24"/>
+        </w:rPr>
+        <w:t xml:space="preserve"> class with radius and intensity</w:t>
       </w:r>
     </w:p>
     <w:p>
@@ -2270,18 +2518,36 @@
         </w:numPr>
         <w:spacing w:before="100" w:beforeAutospacing="1" w:after="100" w:afterAutospacing="1" w:line="240" w:lineRule="auto"/>
         <w:rPr>
-          <w:rFonts w:ascii="Times New Roman" w:eastAsia="Times New Roman" w:hAnsi="Times New Roman" w:cs="Times New Roman"/>
-          <w:sz w:val="24"/>
-          <w:szCs w:val="24"/>
-        </w:rPr>
-      </w:pPr>
-      <w:r>
-        <w:rPr>
-          <w:rFonts w:ascii="Times New Roman" w:eastAsia="Times New Roman" w:hAnsi="Times New Roman" w:cs="Times New Roman"/>
-          <w:sz w:val="24"/>
-          <w:szCs w:val="24"/>
-        </w:rPr>
-        <w:t>Implement basic shadow casting algorithm (raycasting/geometric)</w:t>
+          <w:rFonts w:eastAsia="Times New Roman" w:cstheme="minorHAnsi"/>
+          <w:sz w:val="24"/>
+          <w:szCs w:val="24"/>
+        </w:rPr>
+      </w:pPr>
+      <w:r>
+        <w:rPr>
+          <w:rFonts w:eastAsia="Times New Roman" w:cstheme="minorHAnsi"/>
+          <w:sz w:val="24"/>
+          <w:szCs w:val="24"/>
+        </w:rPr>
+        <w:t>Implement basic shadow casting algorithm (</w:t>
+      </w:r>
+      <w:proofErr w:type="spellStart"/>
+      <w:r>
+        <w:rPr>
+          <w:rFonts w:eastAsia="Times New Roman" w:cstheme="minorHAnsi"/>
+          <w:sz w:val="24"/>
+          <w:szCs w:val="24"/>
+        </w:rPr>
+        <w:t>raycasting</w:t>
+      </w:r>
+      <w:proofErr w:type="spellEnd"/>
+      <w:r>
+        <w:rPr>
+          <w:rFonts w:eastAsia="Times New Roman" w:cstheme="minorHAnsi"/>
+          <w:sz w:val="24"/>
+          <w:szCs w:val="24"/>
+        </w:rPr>
+        <w:t>/geometric)</w:t>
       </w:r>
     </w:p>
     <w:p>
@@ -2292,14 +2558,14 @@
         </w:numPr>
         <w:spacing w:before="100" w:beforeAutospacing="1" w:after="100" w:afterAutospacing="1" w:line="240" w:lineRule="auto"/>
         <w:rPr>
-          <w:rFonts w:ascii="Times New Roman" w:eastAsia="Times New Roman" w:hAnsi="Times New Roman" w:cs="Times New Roman"/>
-          <w:sz w:val="24"/>
-          <w:szCs w:val="24"/>
-        </w:rPr>
-      </w:pPr>
-      <w:r>
-        <w:rPr>
-          <w:rFonts w:ascii="Times New Roman" w:eastAsia="Times New Roman" w:hAnsi="Times New Roman" w:cs="Times New Roman"/>
+          <w:rFonts w:eastAsia="Times New Roman" w:cstheme="minorHAnsi"/>
+          <w:sz w:val="24"/>
+          <w:szCs w:val="24"/>
+        </w:rPr>
+      </w:pPr>
+      <w:r>
+        <w:rPr>
+          <w:rFonts w:eastAsia="Times New Roman" w:cstheme="minorHAnsi"/>
           <w:sz w:val="24"/>
           <w:szCs w:val="24"/>
         </w:rPr>
@@ -2314,17 +2580,18 @@
         </w:numPr>
         <w:spacing w:before="100" w:beforeAutospacing="1" w:after="100" w:afterAutospacing="1" w:line="240" w:lineRule="auto"/>
         <w:rPr>
-          <w:rFonts w:ascii="Times New Roman" w:eastAsia="Times New Roman" w:hAnsi="Times New Roman" w:cs="Times New Roman"/>
-          <w:sz w:val="24"/>
-          <w:szCs w:val="24"/>
-        </w:rPr>
-      </w:pPr>
-      <w:r>
-        <w:rPr>
-          <w:rFonts w:ascii="Times New Roman" w:eastAsia="Times New Roman" w:hAnsi="Times New Roman" w:cs="Times New Roman"/>
-          <w:sz w:val="24"/>
-          <w:szCs w:val="24"/>
-        </w:rPr>
+          <w:rFonts w:eastAsia="Times New Roman" w:cstheme="minorHAnsi"/>
+          <w:sz w:val="24"/>
+          <w:szCs w:val="24"/>
+        </w:rPr>
+      </w:pPr>
+      <w:r>
+        <w:rPr>
+          <w:rFonts w:eastAsia="Times New Roman" w:cstheme="minorHAnsi"/>
+          <w:sz w:val="24"/>
+          <w:szCs w:val="24"/>
+        </w:rPr>
+        <w:lastRenderedPageBreak/>
         <w:t>Add animated light sources with movement patterns</w:t>
       </w:r>
     </w:p>
@@ -2336,14 +2603,14 @@
         </w:numPr>
         <w:spacing w:before="100" w:beforeAutospacing="1" w:after="100" w:afterAutospacing="1" w:line="240" w:lineRule="auto"/>
         <w:rPr>
-          <w:rFonts w:ascii="Times New Roman" w:eastAsia="Times New Roman" w:hAnsi="Times New Roman" w:cs="Times New Roman"/>
-          <w:sz w:val="24"/>
-          <w:szCs w:val="24"/>
-        </w:rPr>
-      </w:pPr>
-      <w:r>
-        <w:rPr>
-          <w:rFonts w:ascii="Times New Roman" w:eastAsia="Times New Roman" w:hAnsi="Times New Roman" w:cs="Times New Roman"/>
+          <w:rFonts w:eastAsia="Times New Roman" w:cstheme="minorHAnsi"/>
+          <w:sz w:val="24"/>
+          <w:szCs w:val="24"/>
+        </w:rPr>
+      </w:pPr>
+      <w:r>
+        <w:rPr>
+          <w:rFonts w:eastAsia="Times New Roman" w:cstheme="minorHAnsi"/>
           <w:sz w:val="24"/>
           <w:szCs w:val="24"/>
         </w:rPr>
@@ -2355,7 +2622,7 @@
         <w:spacing w:before="100" w:beforeAutospacing="1" w:after="100" w:afterAutospacing="1" w:line="240" w:lineRule="auto"/>
         <w:outlineLvl w:val="2"/>
         <w:rPr>
-          <w:rFonts w:ascii="Times New Roman" w:eastAsia="Times New Roman" w:hAnsi="Times New Roman" w:cs="Times New Roman"/>
+          <w:rFonts w:eastAsia="Times New Roman" w:cstheme="minorHAnsi"/>
           <w:b/>
           <w:bCs/>
           <w:sz w:val="27"/>
@@ -2364,7 +2631,7 @@
       </w:pPr>
       <w:r>
         <w:rPr>
-          <w:rFonts w:ascii="Times New Roman" w:eastAsia="Times New Roman" w:hAnsi="Times New Roman" w:cs="Times New Roman"/>
+          <w:rFonts w:eastAsia="Times New Roman" w:cstheme="minorHAnsi"/>
           <w:b/>
           <w:bCs/>
           <w:sz w:val="27"/>
@@ -2381,18 +2648,17 @@
         </w:numPr>
         <w:spacing w:before="100" w:beforeAutospacing="1" w:after="100" w:afterAutospacing="1" w:line="240" w:lineRule="auto"/>
         <w:rPr>
-          <w:rFonts w:ascii="Times New Roman" w:eastAsia="Times New Roman" w:hAnsi="Times New Roman" w:cs="Times New Roman"/>
-          <w:sz w:val="24"/>
-          <w:szCs w:val="24"/>
-        </w:rPr>
-      </w:pPr>
-      <w:r>
-        <w:rPr>
-          <w:rFonts w:ascii="Times New Roman" w:eastAsia="Times New Roman" w:hAnsi="Times New Roman" w:cs="Times New Roman"/>
-          <w:sz w:val="24"/>
-          <w:szCs w:val="24"/>
-        </w:rPr>
-        <w:lastRenderedPageBreak/>
+          <w:rFonts w:eastAsia="Times New Roman" w:cstheme="minorHAnsi"/>
+          <w:sz w:val="24"/>
+          <w:szCs w:val="24"/>
+        </w:rPr>
+      </w:pPr>
+      <w:r>
+        <w:rPr>
+          <w:rFonts w:eastAsia="Times New Roman" w:cstheme="minorHAnsi"/>
+          <w:sz w:val="24"/>
+          <w:szCs w:val="24"/>
+        </w:rPr>
         <w:t>Light sources visibly affect shadow areas</w:t>
       </w:r>
     </w:p>
@@ -2404,14 +2670,14 @@
         </w:numPr>
         <w:spacing w:before="100" w:beforeAutospacing="1" w:after="100" w:afterAutospacing="1" w:line="240" w:lineRule="auto"/>
         <w:rPr>
-          <w:rFonts w:ascii="Times New Roman" w:eastAsia="Times New Roman" w:hAnsi="Times New Roman" w:cs="Times New Roman"/>
-          <w:sz w:val="24"/>
-          <w:szCs w:val="24"/>
-        </w:rPr>
-      </w:pPr>
-      <w:r>
-        <w:rPr>
-          <w:rFonts w:ascii="Times New Roman" w:eastAsia="Times New Roman" w:hAnsi="Times New Roman" w:cs="Times New Roman"/>
+          <w:rFonts w:eastAsia="Times New Roman" w:cstheme="minorHAnsi"/>
+          <w:sz w:val="24"/>
+          <w:szCs w:val="24"/>
+        </w:rPr>
+      </w:pPr>
+      <w:r>
+        <w:rPr>
+          <w:rFonts w:eastAsia="Times New Roman" w:cstheme="minorHAnsi"/>
           <w:sz w:val="24"/>
           <w:szCs w:val="24"/>
         </w:rPr>
@@ -2426,14 +2692,14 @@
         </w:numPr>
         <w:spacing w:before="100" w:beforeAutospacing="1" w:after="100" w:afterAutospacing="1" w:line="240" w:lineRule="auto"/>
         <w:rPr>
-          <w:rFonts w:ascii="Times New Roman" w:eastAsia="Times New Roman" w:hAnsi="Times New Roman" w:cs="Times New Roman"/>
-          <w:sz w:val="24"/>
-          <w:szCs w:val="24"/>
-        </w:rPr>
-      </w:pPr>
-      <w:r>
-        <w:rPr>
-          <w:rFonts w:ascii="Times New Roman" w:eastAsia="Times New Roman" w:hAnsi="Times New Roman" w:cs="Times New Roman"/>
+          <w:rFonts w:eastAsia="Times New Roman" w:cstheme="minorHAnsi"/>
+          <w:sz w:val="24"/>
+          <w:szCs w:val="24"/>
+        </w:rPr>
+      </w:pPr>
+      <w:r>
+        <w:rPr>
+          <w:rFonts w:eastAsia="Times New Roman" w:cstheme="minorHAnsi"/>
           <w:sz w:val="24"/>
           <w:szCs w:val="24"/>
         </w:rPr>
@@ -2448,14 +2714,14 @@
         </w:numPr>
         <w:spacing w:before="100" w:beforeAutospacing="1" w:after="100" w:afterAutospacing="1" w:line="240" w:lineRule="auto"/>
         <w:rPr>
-          <w:rFonts w:ascii="Times New Roman" w:eastAsia="Times New Roman" w:hAnsi="Times New Roman" w:cs="Times New Roman"/>
-          <w:sz w:val="24"/>
-          <w:szCs w:val="24"/>
-        </w:rPr>
-      </w:pPr>
-      <w:r>
-        <w:rPr>
-          <w:rFonts w:ascii="Times New Roman" w:eastAsia="Times New Roman" w:hAnsi="Times New Roman" w:cs="Times New Roman"/>
+          <w:rFonts w:eastAsia="Times New Roman" w:cstheme="minorHAnsi"/>
+          <w:sz w:val="24"/>
+          <w:szCs w:val="24"/>
+        </w:rPr>
+      </w:pPr>
+      <w:r>
+        <w:rPr>
+          <w:rFonts w:eastAsia="Times New Roman" w:cstheme="minorHAnsi"/>
           <w:sz w:val="24"/>
           <w:szCs w:val="24"/>
         </w:rPr>
@@ -2467,7 +2733,7 @@
         <w:spacing w:before="100" w:beforeAutospacing="1" w:after="100" w:afterAutospacing="1" w:line="240" w:lineRule="auto"/>
         <w:outlineLvl w:val="1"/>
         <w:rPr>
-          <w:rFonts w:ascii="Times New Roman" w:eastAsia="Times New Roman" w:hAnsi="Times New Roman" w:cs="Times New Roman"/>
+          <w:rFonts w:eastAsia="Times New Roman" w:cstheme="minorHAnsi"/>
           <w:b/>
           <w:bCs/>
           <w:sz w:val="36"/>
@@ -2476,7 +2742,7 @@
       </w:pPr>
       <w:r>
         <w:rPr>
-          <w:rFonts w:ascii="Times New Roman" w:eastAsia="Times New Roman" w:hAnsi="Times New Roman" w:cs="Times New Roman"/>
+          <w:rFonts w:eastAsia="Times New Roman" w:cstheme="minorHAnsi"/>
           <w:b/>
           <w:bCs/>
           <w:sz w:val="36"/>
@@ -2489,14 +2755,14 @@
       <w:pPr>
         <w:spacing w:before="100" w:beforeAutospacing="1" w:after="100" w:afterAutospacing="1" w:line="240" w:lineRule="auto"/>
         <w:rPr>
-          <w:rFonts w:ascii="Times New Roman" w:eastAsia="Times New Roman" w:hAnsi="Times New Roman" w:cs="Times New Roman"/>
-          <w:sz w:val="24"/>
-          <w:szCs w:val="24"/>
-        </w:rPr>
-      </w:pPr>
-      <w:r>
-        <w:rPr>
-          <w:rFonts w:ascii="Times New Roman" w:eastAsia="Times New Roman" w:hAnsi="Times New Roman" w:cs="Times New Roman"/>
+          <w:rFonts w:eastAsia="Times New Roman" w:cstheme="minorHAnsi"/>
+          <w:sz w:val="24"/>
+          <w:szCs w:val="24"/>
+        </w:rPr>
+      </w:pPr>
+      <w:r>
+        <w:rPr>
+          <w:rFonts w:eastAsia="Times New Roman" w:cstheme="minorHAnsi"/>
           <w:b/>
           <w:bCs/>
           <w:sz w:val="24"/>
@@ -2506,7 +2772,7 @@
       </w:r>
       <w:r>
         <w:rPr>
-          <w:rFonts w:ascii="Times New Roman" w:eastAsia="Times New Roman" w:hAnsi="Times New Roman" w:cs="Times New Roman"/>
+          <w:rFonts w:eastAsia="Times New Roman" w:cstheme="minorHAnsi"/>
           <w:sz w:val="24"/>
           <w:szCs w:val="24"/>
         </w:rPr>
@@ -2518,7 +2784,7 @@
         <w:spacing w:before="100" w:beforeAutospacing="1" w:after="100" w:afterAutospacing="1" w:line="240" w:lineRule="auto"/>
         <w:outlineLvl w:val="2"/>
         <w:rPr>
-          <w:rFonts w:ascii="Times New Roman" w:eastAsia="Times New Roman" w:hAnsi="Times New Roman" w:cs="Times New Roman"/>
+          <w:rFonts w:eastAsia="Times New Roman" w:cstheme="minorHAnsi"/>
           <w:b/>
           <w:bCs/>
           <w:sz w:val="27"/>
@@ -2527,7 +2793,7 @@
       </w:pPr>
       <w:r>
         <w:rPr>
-          <w:rFonts w:ascii="Times New Roman" w:eastAsia="Times New Roman" w:hAnsi="Times New Roman" w:cs="Times New Roman"/>
+          <w:rFonts w:eastAsia="Times New Roman" w:cstheme="minorHAnsi"/>
           <w:b/>
           <w:bCs/>
           <w:sz w:val="27"/>
@@ -2544,7 +2810,7 @@
         </w:numPr>
         <w:spacing w:before="100" w:beforeAutospacing="1" w:after="100" w:afterAutospacing="1" w:line="240" w:lineRule="auto"/>
         <w:rPr>
-          <w:rFonts w:ascii="Times New Roman" w:eastAsia="Times New Roman" w:hAnsi="Times New Roman" w:cs="Times New Roman"/>
+          <w:rFonts w:eastAsia="Times New Roman" w:cstheme="minorHAnsi"/>
           <w:sz w:val="24"/>
           <w:szCs w:val="24"/>
         </w:rPr>
@@ -2559,7 +2825,7 @@
       </w:r>
       <w:r>
         <w:rPr>
-          <w:rFonts w:ascii="Times New Roman" w:eastAsia="Times New Roman" w:hAnsi="Times New Roman" w:cs="Times New Roman"/>
+          <w:rFonts w:eastAsia="Times New Roman" w:cstheme="minorHAnsi"/>
           <w:sz w:val="24"/>
           <w:szCs w:val="24"/>
         </w:rPr>
@@ -2574,7 +2840,7 @@
         </w:numPr>
         <w:spacing w:before="100" w:beforeAutospacing="1" w:after="100" w:afterAutospacing="1" w:line="240" w:lineRule="auto"/>
         <w:rPr>
-          <w:rFonts w:ascii="Times New Roman" w:eastAsia="Times New Roman" w:hAnsi="Times New Roman" w:cs="Times New Roman"/>
+          <w:rFonts w:eastAsia="Times New Roman" w:cstheme="minorHAnsi"/>
           <w:sz w:val="24"/>
           <w:szCs w:val="24"/>
         </w:rPr>
@@ -2589,7 +2855,7 @@
       </w:r>
       <w:r>
         <w:rPr>
-          <w:rFonts w:ascii="Times New Roman" w:eastAsia="Times New Roman" w:hAnsi="Times New Roman" w:cs="Times New Roman"/>
+          <w:rFonts w:eastAsia="Times New Roman" w:cstheme="minorHAnsi"/>
           <w:sz w:val="24"/>
           <w:szCs w:val="24"/>
         </w:rPr>
@@ -2604,7 +2870,7 @@
         </w:numPr>
         <w:spacing w:before="100" w:beforeAutospacing="1" w:after="100" w:afterAutospacing="1" w:line="240" w:lineRule="auto"/>
         <w:rPr>
-          <w:rFonts w:ascii="Times New Roman" w:eastAsia="Times New Roman" w:hAnsi="Times New Roman" w:cs="Times New Roman"/>
+          <w:rFonts w:eastAsia="Times New Roman" w:cstheme="minorHAnsi"/>
           <w:sz w:val="24"/>
           <w:szCs w:val="24"/>
         </w:rPr>
@@ -2619,7 +2885,7 @@
       </w:r>
       <w:r>
         <w:rPr>
-          <w:rFonts w:ascii="Times New Roman" w:eastAsia="Times New Roman" w:hAnsi="Times New Roman" w:cs="Times New Roman"/>
+          <w:rFonts w:eastAsia="Times New Roman" w:cstheme="minorHAnsi"/>
           <w:sz w:val="24"/>
           <w:szCs w:val="24"/>
         </w:rPr>
@@ -2634,7 +2900,7 @@
         </w:numPr>
         <w:spacing w:before="100" w:beforeAutospacing="1" w:after="100" w:afterAutospacing="1" w:line="240" w:lineRule="auto"/>
         <w:rPr>
-          <w:rFonts w:ascii="Times New Roman" w:eastAsia="Times New Roman" w:hAnsi="Times New Roman" w:cs="Times New Roman"/>
+          <w:rFonts w:eastAsia="Times New Roman" w:cstheme="minorHAnsi"/>
           <w:sz w:val="24"/>
           <w:szCs w:val="24"/>
         </w:rPr>
@@ -2649,7 +2915,7 @@
       </w:r>
       <w:r>
         <w:rPr>
-          <w:rFonts w:ascii="Times New Roman" w:eastAsia="Times New Roman" w:hAnsi="Times New Roman" w:cs="Times New Roman"/>
+          <w:rFonts w:eastAsia="Times New Roman" w:cstheme="minorHAnsi"/>
           <w:sz w:val="24"/>
           <w:szCs w:val="24"/>
         </w:rPr>
@@ -2661,7 +2927,7 @@
         <w:spacing w:before="100" w:beforeAutospacing="1" w:after="100" w:afterAutospacing="1" w:line="240" w:lineRule="auto"/>
         <w:outlineLvl w:val="2"/>
         <w:rPr>
-          <w:rFonts w:ascii="Times New Roman" w:eastAsia="Times New Roman" w:hAnsi="Times New Roman" w:cs="Times New Roman"/>
+          <w:rFonts w:eastAsia="Times New Roman" w:cstheme="minorHAnsi"/>
           <w:b/>
           <w:bCs/>
           <w:sz w:val="27"/>
@@ -2670,7 +2936,7 @@
       </w:pPr>
       <w:r>
         <w:rPr>
-          <w:rFonts w:ascii="Times New Roman" w:eastAsia="Times New Roman" w:hAnsi="Times New Roman" w:cs="Times New Roman"/>
+          <w:rFonts w:eastAsia="Times New Roman" w:cstheme="minorHAnsi"/>
           <w:b/>
           <w:bCs/>
           <w:sz w:val="27"/>
@@ -2687,14 +2953,14 @@
         </w:numPr>
         <w:spacing w:before="100" w:beforeAutospacing="1" w:after="100" w:afterAutospacing="1" w:line="240" w:lineRule="auto"/>
         <w:rPr>
-          <w:rFonts w:ascii="Times New Roman" w:eastAsia="Times New Roman" w:hAnsi="Times New Roman" w:cs="Times New Roman"/>
-          <w:sz w:val="24"/>
-          <w:szCs w:val="24"/>
-        </w:rPr>
-      </w:pPr>
-      <w:r>
-        <w:rPr>
-          <w:rFonts w:ascii="Times New Roman" w:eastAsia="Times New Roman" w:hAnsi="Times New Roman" w:cs="Times New Roman"/>
+          <w:rFonts w:eastAsia="Times New Roman" w:cstheme="minorHAnsi"/>
+          <w:sz w:val="24"/>
+          <w:szCs w:val="24"/>
+        </w:rPr>
+      </w:pPr>
+      <w:r>
+        <w:rPr>
+          <w:rFonts w:eastAsia="Times New Roman" w:cstheme="minorHAnsi"/>
           <w:sz w:val="24"/>
           <w:szCs w:val="24"/>
         </w:rPr>
@@ -2709,14 +2975,14 @@
         </w:numPr>
         <w:spacing w:before="100" w:beforeAutospacing="1" w:after="100" w:afterAutospacing="1" w:line="240" w:lineRule="auto"/>
         <w:rPr>
-          <w:rFonts w:ascii="Times New Roman" w:eastAsia="Times New Roman" w:hAnsi="Times New Roman" w:cs="Times New Roman"/>
-          <w:sz w:val="24"/>
-          <w:szCs w:val="24"/>
-        </w:rPr>
-      </w:pPr>
-      <w:r>
-        <w:rPr>
-          <w:rFonts w:ascii="Times New Roman" w:eastAsia="Times New Roman" w:hAnsi="Times New Roman" w:cs="Times New Roman"/>
+          <w:rFonts w:eastAsia="Times New Roman" w:cstheme="minorHAnsi"/>
+          <w:sz w:val="24"/>
+          <w:szCs w:val="24"/>
+        </w:rPr>
+      </w:pPr>
+      <w:r>
+        <w:rPr>
+          <w:rFonts w:eastAsia="Times New Roman" w:cstheme="minorHAnsi"/>
           <w:sz w:val="24"/>
           <w:szCs w:val="24"/>
         </w:rPr>
@@ -2731,14 +2997,14 @@
         </w:numPr>
         <w:spacing w:before="100" w:beforeAutospacing="1" w:after="100" w:afterAutospacing="1" w:line="240" w:lineRule="auto"/>
         <w:rPr>
-          <w:rFonts w:ascii="Times New Roman" w:eastAsia="Times New Roman" w:hAnsi="Times New Roman" w:cs="Times New Roman"/>
-          <w:sz w:val="24"/>
-          <w:szCs w:val="24"/>
-        </w:rPr>
-      </w:pPr>
-      <w:r>
-        <w:rPr>
-          <w:rFonts w:ascii="Times New Roman" w:eastAsia="Times New Roman" w:hAnsi="Times New Roman" w:cs="Times New Roman"/>
+          <w:rFonts w:eastAsia="Times New Roman" w:cstheme="minorHAnsi"/>
+          <w:sz w:val="24"/>
+          <w:szCs w:val="24"/>
+        </w:rPr>
+      </w:pPr>
+      <w:r>
+        <w:rPr>
+          <w:rFonts w:eastAsia="Times New Roman" w:cstheme="minorHAnsi"/>
           <w:sz w:val="24"/>
           <w:szCs w:val="24"/>
         </w:rPr>
@@ -2753,14 +3019,14 @@
         </w:numPr>
         <w:spacing w:before="100" w:beforeAutospacing="1" w:after="100" w:afterAutospacing="1" w:line="240" w:lineRule="auto"/>
         <w:rPr>
-          <w:rFonts w:ascii="Times New Roman" w:eastAsia="Times New Roman" w:hAnsi="Times New Roman" w:cs="Times New Roman"/>
-          <w:sz w:val="24"/>
-          <w:szCs w:val="24"/>
-        </w:rPr>
-      </w:pPr>
-      <w:r>
-        <w:rPr>
-          <w:rFonts w:ascii="Times New Roman" w:eastAsia="Times New Roman" w:hAnsi="Times New Roman" w:cs="Times New Roman"/>
+          <w:rFonts w:eastAsia="Times New Roman" w:cstheme="minorHAnsi"/>
+          <w:sz w:val="24"/>
+          <w:szCs w:val="24"/>
+        </w:rPr>
+      </w:pPr>
+      <w:r>
+        <w:rPr>
+          <w:rFonts w:eastAsia="Times New Roman" w:cstheme="minorHAnsi"/>
           <w:sz w:val="24"/>
           <w:szCs w:val="24"/>
         </w:rPr>
@@ -2775,14 +3041,14 @@
         </w:numPr>
         <w:spacing w:before="100" w:beforeAutospacing="1" w:after="100" w:afterAutospacing="1" w:line="240" w:lineRule="auto"/>
         <w:rPr>
-          <w:rFonts w:ascii="Times New Roman" w:eastAsia="Times New Roman" w:hAnsi="Times New Roman" w:cs="Times New Roman"/>
-          <w:sz w:val="24"/>
-          <w:szCs w:val="24"/>
-        </w:rPr>
-      </w:pPr>
-      <w:r>
-        <w:rPr>
-          <w:rFonts w:ascii="Times New Roman" w:eastAsia="Times New Roman" w:hAnsi="Times New Roman" w:cs="Times New Roman"/>
+          <w:rFonts w:eastAsia="Times New Roman" w:cstheme="minorHAnsi"/>
+          <w:sz w:val="24"/>
+          <w:szCs w:val="24"/>
+        </w:rPr>
+      </w:pPr>
+      <w:r>
+        <w:rPr>
+          <w:rFonts w:eastAsia="Times New Roman" w:cstheme="minorHAnsi"/>
           <w:sz w:val="24"/>
           <w:szCs w:val="24"/>
         </w:rPr>
@@ -2794,7 +3060,7 @@
         <w:spacing w:before="100" w:beforeAutospacing="1" w:after="100" w:afterAutospacing="1" w:line="240" w:lineRule="auto"/>
         <w:outlineLvl w:val="2"/>
         <w:rPr>
-          <w:rFonts w:ascii="Times New Roman" w:eastAsia="Times New Roman" w:hAnsi="Times New Roman" w:cs="Times New Roman"/>
+          <w:rFonts w:eastAsia="Times New Roman" w:cstheme="minorHAnsi"/>
           <w:b/>
           <w:bCs/>
           <w:sz w:val="27"/>
@@ -2803,7 +3069,7 @@
       </w:pPr>
       <w:r>
         <w:rPr>
-          <w:rFonts w:ascii="Times New Roman" w:eastAsia="Times New Roman" w:hAnsi="Times New Roman" w:cs="Times New Roman"/>
+          <w:rFonts w:eastAsia="Times New Roman" w:cstheme="minorHAnsi"/>
           <w:b/>
           <w:bCs/>
           <w:sz w:val="27"/>
@@ -2820,14 +3086,14 @@
         </w:numPr>
         <w:spacing w:before="100" w:beforeAutospacing="1" w:after="100" w:afterAutospacing="1" w:line="240" w:lineRule="auto"/>
         <w:rPr>
-          <w:rFonts w:ascii="Times New Roman" w:eastAsia="Times New Roman" w:hAnsi="Times New Roman" w:cs="Times New Roman"/>
-          <w:sz w:val="24"/>
-          <w:szCs w:val="24"/>
-        </w:rPr>
-      </w:pPr>
-      <w:r>
-        <w:rPr>
-          <w:rFonts w:ascii="Times New Roman" w:eastAsia="Times New Roman" w:hAnsi="Times New Roman" w:cs="Times New Roman"/>
+          <w:rFonts w:eastAsia="Times New Roman" w:cstheme="minorHAnsi"/>
+          <w:sz w:val="24"/>
+          <w:szCs w:val="24"/>
+        </w:rPr>
+      </w:pPr>
+      <w:r>
+        <w:rPr>
+          <w:rFonts w:eastAsia="Times New Roman" w:cstheme="minorHAnsi"/>
           <w:sz w:val="24"/>
           <w:szCs w:val="24"/>
         </w:rPr>
@@ -2842,14 +3108,14 @@
         </w:numPr>
         <w:spacing w:before="100" w:beforeAutospacing="1" w:after="100" w:afterAutospacing="1" w:line="240" w:lineRule="auto"/>
         <w:rPr>
-          <w:rFonts w:ascii="Times New Roman" w:eastAsia="Times New Roman" w:hAnsi="Times New Roman" w:cs="Times New Roman"/>
-          <w:sz w:val="24"/>
-          <w:szCs w:val="24"/>
-        </w:rPr>
-      </w:pPr>
-      <w:r>
-        <w:rPr>
-          <w:rFonts w:ascii="Times New Roman" w:eastAsia="Times New Roman" w:hAnsi="Times New Roman" w:cs="Times New Roman"/>
+          <w:rFonts w:eastAsia="Times New Roman" w:cstheme="minorHAnsi"/>
+          <w:sz w:val="24"/>
+          <w:szCs w:val="24"/>
+        </w:rPr>
+      </w:pPr>
+      <w:r>
+        <w:rPr>
+          <w:rFonts w:eastAsia="Times New Roman" w:cstheme="minorHAnsi"/>
           <w:sz w:val="24"/>
           <w:szCs w:val="24"/>
         </w:rPr>
@@ -2864,14 +3130,14 @@
         </w:numPr>
         <w:spacing w:before="100" w:beforeAutospacing="1" w:after="100" w:afterAutospacing="1" w:line="240" w:lineRule="auto"/>
         <w:rPr>
-          <w:rFonts w:ascii="Times New Roman" w:eastAsia="Times New Roman" w:hAnsi="Times New Roman" w:cs="Times New Roman"/>
-          <w:sz w:val="24"/>
-          <w:szCs w:val="24"/>
-        </w:rPr>
-      </w:pPr>
-      <w:r>
-        <w:rPr>
-          <w:rFonts w:ascii="Times New Roman" w:eastAsia="Times New Roman" w:hAnsi="Times New Roman" w:cs="Times New Roman"/>
+          <w:rFonts w:eastAsia="Times New Roman" w:cstheme="minorHAnsi"/>
+          <w:sz w:val="24"/>
+          <w:szCs w:val="24"/>
+        </w:rPr>
+      </w:pPr>
+      <w:r>
+        <w:rPr>
+          <w:rFonts w:eastAsia="Times New Roman" w:cstheme="minorHAnsi"/>
           <w:sz w:val="24"/>
           <w:szCs w:val="24"/>
         </w:rPr>
@@ -2886,14 +3152,14 @@
         </w:numPr>
         <w:spacing w:before="100" w:beforeAutospacing="1" w:after="100" w:afterAutospacing="1" w:line="240" w:lineRule="auto"/>
         <w:rPr>
-          <w:rFonts w:ascii="Times New Roman" w:eastAsia="Times New Roman" w:hAnsi="Times New Roman" w:cs="Times New Roman"/>
-          <w:sz w:val="24"/>
-          <w:szCs w:val="24"/>
-        </w:rPr>
-      </w:pPr>
-      <w:r>
-        <w:rPr>
-          <w:rFonts w:ascii="Times New Roman" w:eastAsia="Times New Roman" w:hAnsi="Times New Roman" w:cs="Times New Roman"/>
+          <w:rFonts w:eastAsia="Times New Roman" w:cstheme="minorHAnsi"/>
+          <w:sz w:val="24"/>
+          <w:szCs w:val="24"/>
+        </w:rPr>
+      </w:pPr>
+      <w:r>
+        <w:rPr>
+          <w:rFonts w:eastAsia="Times New Roman" w:cstheme="minorHAnsi"/>
           <w:sz w:val="24"/>
           <w:szCs w:val="24"/>
         </w:rPr>
@@ -2905,7 +3171,7 @@
         <w:spacing w:before="100" w:beforeAutospacing="1" w:after="100" w:afterAutospacing="1" w:line="240" w:lineRule="auto"/>
         <w:outlineLvl w:val="1"/>
         <w:rPr>
-          <w:rFonts w:ascii="Times New Roman" w:eastAsia="Times New Roman" w:hAnsi="Times New Roman" w:cs="Times New Roman"/>
+          <w:rFonts w:eastAsia="Times New Roman" w:cstheme="minorHAnsi"/>
           <w:b/>
           <w:bCs/>
           <w:sz w:val="36"/>
@@ -2914,7 +3180,7 @@
       </w:pPr>
       <w:r>
         <w:rPr>
-          <w:rFonts w:ascii="Times New Roman" w:eastAsia="Times New Roman" w:hAnsi="Times New Roman" w:cs="Times New Roman"/>
+          <w:rFonts w:eastAsia="Times New Roman" w:cstheme="minorHAnsi"/>
           <w:b/>
           <w:bCs/>
           <w:sz w:val="36"/>
@@ -2927,14 +3193,14 @@
       <w:pPr>
         <w:spacing w:before="100" w:beforeAutospacing="1" w:after="100" w:afterAutospacing="1" w:line="240" w:lineRule="auto"/>
         <w:rPr>
-          <w:rFonts w:ascii="Times New Roman" w:eastAsia="Times New Roman" w:hAnsi="Times New Roman" w:cs="Times New Roman"/>
-          <w:sz w:val="24"/>
-          <w:szCs w:val="24"/>
-        </w:rPr>
-      </w:pPr>
-      <w:r>
-        <w:rPr>
-          <w:rFonts w:ascii="Times New Roman" w:eastAsia="Times New Roman" w:hAnsi="Times New Roman" w:cs="Times New Roman"/>
+          <w:rFonts w:eastAsia="Times New Roman" w:cstheme="minorHAnsi"/>
+          <w:sz w:val="24"/>
+          <w:szCs w:val="24"/>
+        </w:rPr>
+      </w:pPr>
+      <w:r>
+        <w:rPr>
+          <w:rFonts w:eastAsia="Times New Roman" w:cstheme="minorHAnsi"/>
           <w:b/>
           <w:bCs/>
           <w:sz w:val="24"/>
@@ -2944,7 +3210,7 @@
       </w:r>
       <w:r>
         <w:rPr>
-          <w:rFonts w:ascii="Times New Roman" w:eastAsia="Times New Roman" w:hAnsi="Times New Roman" w:cs="Times New Roman"/>
+          <w:rFonts w:eastAsia="Times New Roman" w:cstheme="minorHAnsi"/>
           <w:sz w:val="24"/>
           <w:szCs w:val="24"/>
         </w:rPr>
@@ -2956,7 +3222,7 @@
         <w:spacing w:before="100" w:beforeAutospacing="1" w:after="100" w:afterAutospacing="1" w:line="240" w:lineRule="auto"/>
         <w:outlineLvl w:val="2"/>
         <w:rPr>
-          <w:rFonts w:ascii="Times New Roman" w:eastAsia="Times New Roman" w:hAnsi="Times New Roman" w:cs="Times New Roman"/>
+          <w:rFonts w:eastAsia="Times New Roman" w:cstheme="minorHAnsi"/>
           <w:b/>
           <w:bCs/>
           <w:sz w:val="27"/>
@@ -2965,7 +3231,7 @@
       </w:pPr>
       <w:r>
         <w:rPr>
-          <w:rFonts w:ascii="Times New Roman" w:eastAsia="Times New Roman" w:hAnsi="Times New Roman" w:cs="Times New Roman"/>
+          <w:rFonts w:eastAsia="Times New Roman" w:cstheme="minorHAnsi"/>
           <w:b/>
           <w:bCs/>
           <w:sz w:val="27"/>
@@ -2982,7 +3248,7 @@
         </w:numPr>
         <w:spacing w:before="100" w:beforeAutospacing="1" w:after="100" w:afterAutospacing="1" w:line="240" w:lineRule="auto"/>
         <w:rPr>
-          <w:rFonts w:ascii="Times New Roman" w:eastAsia="Times New Roman" w:hAnsi="Times New Roman" w:cs="Times New Roman"/>
+          <w:rFonts w:eastAsia="Times New Roman" w:cstheme="minorHAnsi"/>
           <w:sz w:val="24"/>
           <w:szCs w:val="24"/>
         </w:rPr>
@@ -2993,11 +3259,12 @@
           <w:sz w:val="24"/>
           <w:szCs w:val="24"/>
         </w:rPr>
+        <w:lastRenderedPageBreak/>
         <w:t>✅</w:t>
       </w:r>
       <w:r>
         <w:rPr>
-          <w:rFonts w:ascii="Times New Roman" w:eastAsia="Times New Roman" w:hAnsi="Times New Roman" w:cs="Times New Roman"/>
+          <w:rFonts w:eastAsia="Times New Roman" w:cstheme="minorHAnsi"/>
           <w:sz w:val="24"/>
           <w:szCs w:val="24"/>
         </w:rPr>
@@ -3012,7 +3279,7 @@
         </w:numPr>
         <w:spacing w:before="100" w:beforeAutospacing="1" w:after="100" w:afterAutospacing="1" w:line="240" w:lineRule="auto"/>
         <w:rPr>
-          <w:rFonts w:ascii="Times New Roman" w:eastAsia="Times New Roman" w:hAnsi="Times New Roman" w:cs="Times New Roman"/>
+          <w:rFonts w:eastAsia="Times New Roman" w:cstheme="minorHAnsi"/>
           <w:sz w:val="24"/>
           <w:szCs w:val="24"/>
         </w:rPr>
@@ -3027,7 +3294,7 @@
       </w:r>
       <w:r>
         <w:rPr>
-          <w:rFonts w:ascii="Times New Roman" w:eastAsia="Times New Roman" w:hAnsi="Times New Roman" w:cs="Times New Roman"/>
+          <w:rFonts w:eastAsia="Times New Roman" w:cstheme="minorHAnsi"/>
           <w:sz w:val="24"/>
           <w:szCs w:val="24"/>
         </w:rPr>
@@ -3042,7 +3309,7 @@
         </w:numPr>
         <w:spacing w:before="100" w:beforeAutospacing="1" w:after="100" w:afterAutospacing="1" w:line="240" w:lineRule="auto"/>
         <w:rPr>
-          <w:rFonts w:ascii="Times New Roman" w:eastAsia="Times New Roman" w:hAnsi="Times New Roman" w:cs="Times New Roman"/>
+          <w:rFonts w:eastAsia="Times New Roman" w:cstheme="minorHAnsi"/>
           <w:sz w:val="24"/>
           <w:szCs w:val="24"/>
         </w:rPr>
@@ -3057,7 +3324,7 @@
       </w:r>
       <w:r>
         <w:rPr>
-          <w:rFonts w:ascii="Times New Roman" w:eastAsia="Times New Roman" w:hAnsi="Times New Roman" w:cs="Times New Roman"/>
+          <w:rFonts w:eastAsia="Times New Roman" w:cstheme="minorHAnsi"/>
           <w:sz w:val="24"/>
           <w:szCs w:val="24"/>
         </w:rPr>
@@ -3072,7 +3339,7 @@
         </w:numPr>
         <w:spacing w:before="100" w:beforeAutospacing="1" w:after="100" w:afterAutospacing="1" w:line="240" w:lineRule="auto"/>
         <w:rPr>
-          <w:rFonts w:ascii="Times New Roman" w:eastAsia="Times New Roman" w:hAnsi="Times New Roman" w:cs="Times New Roman"/>
+          <w:rFonts w:eastAsia="Times New Roman" w:cstheme="minorHAnsi"/>
           <w:sz w:val="24"/>
           <w:szCs w:val="24"/>
         </w:rPr>
@@ -3087,7 +3354,7 @@
       </w:r>
       <w:r>
         <w:rPr>
-          <w:rFonts w:ascii="Times New Roman" w:eastAsia="Times New Roman" w:hAnsi="Times New Roman" w:cs="Times New Roman"/>
+          <w:rFonts w:eastAsia="Times New Roman" w:cstheme="minorHAnsi"/>
           <w:sz w:val="24"/>
           <w:szCs w:val="24"/>
         </w:rPr>
@@ -3102,7 +3369,7 @@
         </w:numPr>
         <w:spacing w:before="100" w:beforeAutospacing="1" w:after="100" w:afterAutospacing="1" w:line="240" w:lineRule="auto"/>
         <w:rPr>
-          <w:rFonts w:ascii="Times New Roman" w:eastAsia="Times New Roman" w:hAnsi="Times New Roman" w:cs="Times New Roman"/>
+          <w:rFonts w:eastAsia="Times New Roman" w:cstheme="minorHAnsi"/>
           <w:sz w:val="24"/>
           <w:szCs w:val="24"/>
         </w:rPr>
@@ -3117,7 +3384,7 @@
       </w:r>
       <w:r>
         <w:rPr>
-          <w:rFonts w:ascii="Times New Roman" w:eastAsia="Times New Roman" w:hAnsi="Times New Roman" w:cs="Times New Roman"/>
+          <w:rFonts w:eastAsia="Times New Roman" w:cstheme="minorHAnsi"/>
           <w:sz w:val="24"/>
           <w:szCs w:val="24"/>
         </w:rPr>
@@ -3129,7 +3396,7 @@
         <w:spacing w:before="100" w:beforeAutospacing="1" w:after="100" w:afterAutospacing="1" w:line="240" w:lineRule="auto"/>
         <w:outlineLvl w:val="2"/>
         <w:rPr>
-          <w:rFonts w:ascii="Times New Roman" w:eastAsia="Times New Roman" w:hAnsi="Times New Roman" w:cs="Times New Roman"/>
+          <w:rFonts w:eastAsia="Times New Roman" w:cstheme="minorHAnsi"/>
           <w:b/>
           <w:bCs/>
           <w:sz w:val="27"/>
@@ -3138,13 +3405,12 @@
       </w:pPr>
       <w:r>
         <w:rPr>
-          <w:rFonts w:ascii="Times New Roman" w:eastAsia="Times New Roman" w:hAnsi="Times New Roman" w:cs="Times New Roman"/>
+          <w:rFonts w:eastAsia="Times New Roman" w:cstheme="minorHAnsi"/>
           <w:b/>
           <w:bCs/>
           <w:sz w:val="27"/>
           <w:szCs w:val="27"/>
         </w:rPr>
-        <w:lastRenderedPageBreak/>
         <w:t>Technical Tasks:</w:t>
       </w:r>
     </w:p>
@@ -3156,14 +3422,14 @@
         </w:numPr>
         <w:spacing w:before="100" w:beforeAutospacing="1" w:after="100" w:afterAutospacing="1" w:line="240" w:lineRule="auto"/>
         <w:rPr>
-          <w:rFonts w:ascii="Times New Roman" w:eastAsia="Times New Roman" w:hAnsi="Times New Roman" w:cs="Times New Roman"/>
-          <w:sz w:val="24"/>
-          <w:szCs w:val="24"/>
-        </w:rPr>
-      </w:pPr>
-      <w:r>
-        <w:rPr>
-          <w:rFonts w:ascii="Times New Roman" w:eastAsia="Times New Roman" w:hAnsi="Times New Roman" w:cs="Times New Roman"/>
+          <w:rFonts w:eastAsia="Times New Roman" w:cstheme="minorHAnsi"/>
+          <w:sz w:val="24"/>
+          <w:szCs w:val="24"/>
+        </w:rPr>
+      </w:pPr>
+      <w:r>
+        <w:rPr>
+          <w:rFonts w:eastAsia="Times New Roman" w:cstheme="minorHAnsi"/>
           <w:sz w:val="24"/>
           <w:szCs w:val="24"/>
         </w:rPr>
@@ -3178,14 +3444,14 @@
         </w:numPr>
         <w:spacing w:before="100" w:beforeAutospacing="1" w:after="100" w:afterAutospacing="1" w:line="240" w:lineRule="auto"/>
         <w:rPr>
-          <w:rFonts w:ascii="Times New Roman" w:eastAsia="Times New Roman" w:hAnsi="Times New Roman" w:cs="Times New Roman"/>
-          <w:sz w:val="24"/>
-          <w:szCs w:val="24"/>
-        </w:rPr>
-      </w:pPr>
-      <w:r>
-        <w:rPr>
-          <w:rFonts w:ascii="Times New Roman" w:eastAsia="Times New Roman" w:hAnsi="Times New Roman" w:cs="Times New Roman"/>
+          <w:rFonts w:eastAsia="Times New Roman" w:cstheme="minorHAnsi"/>
+          <w:sz w:val="24"/>
+          <w:szCs w:val="24"/>
+        </w:rPr>
+      </w:pPr>
+      <w:r>
+        <w:rPr>
+          <w:rFonts w:eastAsia="Times New Roman" w:cstheme="minorHAnsi"/>
           <w:sz w:val="24"/>
           <w:szCs w:val="24"/>
         </w:rPr>
@@ -3200,14 +3466,14 @@
         </w:numPr>
         <w:spacing w:before="100" w:beforeAutospacing="1" w:after="100" w:afterAutospacing="1" w:line="240" w:lineRule="auto"/>
         <w:rPr>
-          <w:rFonts w:ascii="Times New Roman" w:eastAsia="Times New Roman" w:hAnsi="Times New Roman" w:cs="Times New Roman"/>
-          <w:sz w:val="24"/>
-          <w:szCs w:val="24"/>
-        </w:rPr>
-      </w:pPr>
-      <w:r>
-        <w:rPr>
-          <w:rFonts w:ascii="Times New Roman" w:eastAsia="Times New Roman" w:hAnsi="Times New Roman" w:cs="Times New Roman"/>
+          <w:rFonts w:eastAsia="Times New Roman" w:cstheme="minorHAnsi"/>
+          <w:sz w:val="24"/>
+          <w:szCs w:val="24"/>
+        </w:rPr>
+      </w:pPr>
+      <w:r>
+        <w:rPr>
+          <w:rFonts w:eastAsia="Times New Roman" w:cstheme="minorHAnsi"/>
           <w:sz w:val="24"/>
           <w:szCs w:val="24"/>
         </w:rPr>
@@ -3222,14 +3488,14 @@
         </w:numPr>
         <w:spacing w:before="100" w:beforeAutospacing="1" w:after="100" w:afterAutospacing="1" w:line="240" w:lineRule="auto"/>
         <w:rPr>
-          <w:rFonts w:ascii="Times New Roman" w:eastAsia="Times New Roman" w:hAnsi="Times New Roman" w:cs="Times New Roman"/>
-          <w:sz w:val="24"/>
-          <w:szCs w:val="24"/>
-        </w:rPr>
-      </w:pPr>
-      <w:r>
-        <w:rPr>
-          <w:rFonts w:ascii="Times New Roman" w:eastAsia="Times New Roman" w:hAnsi="Times New Roman" w:cs="Times New Roman"/>
+          <w:rFonts w:eastAsia="Times New Roman" w:cstheme="minorHAnsi"/>
+          <w:sz w:val="24"/>
+          <w:szCs w:val="24"/>
+        </w:rPr>
+      </w:pPr>
+      <w:r>
+        <w:rPr>
+          <w:rFonts w:eastAsia="Times New Roman" w:cstheme="minorHAnsi"/>
           <w:sz w:val="24"/>
           <w:szCs w:val="24"/>
         </w:rPr>
@@ -3244,14 +3510,14 @@
         </w:numPr>
         <w:spacing w:before="100" w:beforeAutospacing="1" w:after="100" w:afterAutospacing="1" w:line="240" w:lineRule="auto"/>
         <w:rPr>
-          <w:rFonts w:ascii="Times New Roman" w:eastAsia="Times New Roman" w:hAnsi="Times New Roman" w:cs="Times New Roman"/>
-          <w:sz w:val="24"/>
-          <w:szCs w:val="24"/>
-        </w:rPr>
-      </w:pPr>
-      <w:r>
-        <w:rPr>
-          <w:rFonts w:ascii="Times New Roman" w:eastAsia="Times New Roman" w:hAnsi="Times New Roman" w:cs="Times New Roman"/>
+          <w:rFonts w:eastAsia="Times New Roman" w:cstheme="minorHAnsi"/>
+          <w:sz w:val="24"/>
+          <w:szCs w:val="24"/>
+        </w:rPr>
+      </w:pPr>
+      <w:r>
+        <w:rPr>
+          <w:rFonts w:eastAsia="Times New Roman" w:cstheme="minorHAnsi"/>
           <w:sz w:val="24"/>
           <w:szCs w:val="24"/>
         </w:rPr>
@@ -3266,14 +3532,14 @@
         </w:numPr>
         <w:spacing w:before="100" w:beforeAutospacing="1" w:after="100" w:afterAutospacing="1" w:line="240" w:lineRule="auto"/>
         <w:rPr>
-          <w:rFonts w:ascii="Times New Roman" w:eastAsia="Times New Roman" w:hAnsi="Times New Roman" w:cs="Times New Roman"/>
-          <w:sz w:val="24"/>
-          <w:szCs w:val="24"/>
-        </w:rPr>
-      </w:pPr>
-      <w:r>
-        <w:rPr>
-          <w:rFonts w:ascii="Times New Roman" w:eastAsia="Times New Roman" w:hAnsi="Times New Roman" w:cs="Times New Roman"/>
+          <w:rFonts w:eastAsia="Times New Roman" w:cstheme="minorHAnsi"/>
+          <w:sz w:val="24"/>
+          <w:szCs w:val="24"/>
+        </w:rPr>
+      </w:pPr>
+      <w:r>
+        <w:rPr>
+          <w:rFonts w:eastAsia="Times New Roman" w:cstheme="minorHAnsi"/>
           <w:sz w:val="24"/>
           <w:szCs w:val="24"/>
         </w:rPr>
@@ -3285,7 +3551,7 @@
         <w:spacing w:before="100" w:beforeAutospacing="1" w:after="100" w:afterAutospacing="1" w:line="240" w:lineRule="auto"/>
         <w:outlineLvl w:val="2"/>
         <w:rPr>
-          <w:rFonts w:ascii="Times New Roman" w:eastAsia="Times New Roman" w:hAnsi="Times New Roman" w:cs="Times New Roman"/>
+          <w:rFonts w:eastAsia="Times New Roman" w:cstheme="minorHAnsi"/>
           <w:b/>
           <w:bCs/>
           <w:sz w:val="27"/>
@@ -3294,7 +3560,7 @@
       </w:pPr>
       <w:r>
         <w:rPr>
-          <w:rFonts w:ascii="Times New Roman" w:eastAsia="Times New Roman" w:hAnsi="Times New Roman" w:cs="Times New Roman"/>
+          <w:rFonts w:eastAsia="Times New Roman" w:cstheme="minorHAnsi"/>
           <w:b/>
           <w:bCs/>
           <w:sz w:val="27"/>
@@ -3311,14 +3577,14 @@
         </w:numPr>
         <w:spacing w:before="100" w:beforeAutospacing="1" w:after="100" w:afterAutospacing="1" w:line="240" w:lineRule="auto"/>
         <w:rPr>
-          <w:rFonts w:ascii="Times New Roman" w:eastAsia="Times New Roman" w:hAnsi="Times New Roman" w:cs="Times New Roman"/>
-          <w:sz w:val="24"/>
-          <w:szCs w:val="24"/>
-        </w:rPr>
-      </w:pPr>
-      <w:r>
-        <w:rPr>
-          <w:rFonts w:ascii="Times New Roman" w:eastAsia="Times New Roman" w:hAnsi="Times New Roman" w:cs="Times New Roman"/>
+          <w:rFonts w:eastAsia="Times New Roman" w:cstheme="minorHAnsi"/>
+          <w:sz w:val="24"/>
+          <w:szCs w:val="24"/>
+        </w:rPr>
+      </w:pPr>
+      <w:r>
+        <w:rPr>
+          <w:rFonts w:eastAsia="Times New Roman" w:cstheme="minorHAnsi"/>
           <w:sz w:val="24"/>
           <w:szCs w:val="24"/>
         </w:rPr>
@@ -3333,14 +3599,14 @@
         </w:numPr>
         <w:spacing w:before="100" w:beforeAutospacing="1" w:after="100" w:afterAutospacing="1" w:line="240" w:lineRule="auto"/>
         <w:rPr>
-          <w:rFonts w:ascii="Times New Roman" w:eastAsia="Times New Roman" w:hAnsi="Times New Roman" w:cs="Times New Roman"/>
-          <w:sz w:val="24"/>
-          <w:szCs w:val="24"/>
-        </w:rPr>
-      </w:pPr>
-      <w:r>
-        <w:rPr>
-          <w:rFonts w:ascii="Times New Roman" w:eastAsia="Times New Roman" w:hAnsi="Times New Roman" w:cs="Times New Roman"/>
+          <w:rFonts w:eastAsia="Times New Roman" w:cstheme="minorHAnsi"/>
+          <w:sz w:val="24"/>
+          <w:szCs w:val="24"/>
+        </w:rPr>
+      </w:pPr>
+      <w:r>
+        <w:rPr>
+          <w:rFonts w:eastAsia="Times New Roman" w:cstheme="minorHAnsi"/>
           <w:sz w:val="24"/>
           <w:szCs w:val="24"/>
         </w:rPr>
@@ -3355,14 +3621,14 @@
         </w:numPr>
         <w:spacing w:before="100" w:beforeAutospacing="1" w:after="100" w:afterAutospacing="1" w:line="240" w:lineRule="auto"/>
         <w:rPr>
-          <w:rFonts w:ascii="Times New Roman" w:eastAsia="Times New Roman" w:hAnsi="Times New Roman" w:cs="Times New Roman"/>
-          <w:sz w:val="24"/>
-          <w:szCs w:val="24"/>
-        </w:rPr>
-      </w:pPr>
-      <w:r>
-        <w:rPr>
-          <w:rFonts w:ascii="Times New Roman" w:eastAsia="Times New Roman" w:hAnsi="Times New Roman" w:cs="Times New Roman"/>
+          <w:rFonts w:eastAsia="Times New Roman" w:cstheme="minorHAnsi"/>
+          <w:sz w:val="24"/>
+          <w:szCs w:val="24"/>
+        </w:rPr>
+      </w:pPr>
+      <w:r>
+        <w:rPr>
+          <w:rFonts w:eastAsia="Times New Roman" w:cstheme="minorHAnsi"/>
           <w:sz w:val="24"/>
           <w:szCs w:val="24"/>
         </w:rPr>
@@ -3377,14 +3643,14 @@
         </w:numPr>
         <w:spacing w:before="100" w:beforeAutospacing="1" w:after="100" w:afterAutospacing="1" w:line="240" w:lineRule="auto"/>
         <w:rPr>
-          <w:rFonts w:ascii="Times New Roman" w:eastAsia="Times New Roman" w:hAnsi="Times New Roman" w:cs="Times New Roman"/>
-          <w:sz w:val="24"/>
-          <w:szCs w:val="24"/>
-        </w:rPr>
-      </w:pPr>
-      <w:r>
-        <w:rPr>
-          <w:rFonts w:ascii="Times New Roman" w:eastAsia="Times New Roman" w:hAnsi="Times New Roman" w:cs="Times New Roman"/>
+          <w:rFonts w:eastAsia="Times New Roman" w:cstheme="minorHAnsi"/>
+          <w:sz w:val="24"/>
+          <w:szCs w:val="24"/>
+        </w:rPr>
+      </w:pPr>
+      <w:r>
+        <w:rPr>
+          <w:rFonts w:eastAsia="Times New Roman" w:cstheme="minorHAnsi"/>
           <w:sz w:val="24"/>
           <w:szCs w:val="24"/>
         </w:rPr>
@@ -3399,14 +3665,14 @@
         </w:numPr>
         <w:spacing w:before="100" w:beforeAutospacing="1" w:after="100" w:afterAutospacing="1" w:line="240" w:lineRule="auto"/>
         <w:rPr>
-          <w:rFonts w:ascii="Times New Roman" w:eastAsia="Times New Roman" w:hAnsi="Times New Roman" w:cs="Times New Roman"/>
-          <w:sz w:val="24"/>
-          <w:szCs w:val="24"/>
-        </w:rPr>
-      </w:pPr>
-      <w:r>
-        <w:rPr>
-          <w:rFonts w:ascii="Times New Roman" w:eastAsia="Times New Roman" w:hAnsi="Times New Roman" w:cs="Times New Roman"/>
+          <w:rFonts w:eastAsia="Times New Roman" w:cstheme="minorHAnsi"/>
+          <w:sz w:val="24"/>
+          <w:szCs w:val="24"/>
+        </w:rPr>
+      </w:pPr>
+      <w:r>
+        <w:rPr>
+          <w:rFonts w:eastAsia="Times New Roman" w:cstheme="minorHAnsi"/>
           <w:sz w:val="24"/>
           <w:szCs w:val="24"/>
         </w:rPr>
@@ -3418,7 +3684,7 @@
         <w:spacing w:before="100" w:beforeAutospacing="1" w:after="100" w:afterAutospacing="1" w:line="240" w:lineRule="auto"/>
         <w:outlineLvl w:val="1"/>
         <w:rPr>
-          <w:rFonts w:ascii="Times New Roman" w:eastAsia="Times New Roman" w:hAnsi="Times New Roman" w:cs="Times New Roman"/>
+          <w:rFonts w:eastAsia="Times New Roman" w:cstheme="minorHAnsi"/>
           <w:b/>
           <w:bCs/>
           <w:sz w:val="36"/>
@@ -3427,7 +3693,7 @@
       </w:pPr>
       <w:r>
         <w:rPr>
-          <w:rFonts w:ascii="Times New Roman" w:eastAsia="Times New Roman" w:hAnsi="Times New Roman" w:cs="Times New Roman"/>
+          <w:rFonts w:eastAsia="Times New Roman" w:cstheme="minorHAnsi"/>
           <w:b/>
           <w:bCs/>
           <w:sz w:val="36"/>
@@ -3441,7 +3707,7 @@
         <w:spacing w:before="100" w:beforeAutospacing="1" w:after="100" w:afterAutospacing="1" w:line="240" w:lineRule="auto"/>
         <w:outlineLvl w:val="2"/>
         <w:rPr>
-          <w:rFonts w:ascii="Times New Roman" w:eastAsia="Times New Roman" w:hAnsi="Times New Roman" w:cs="Times New Roman"/>
+          <w:rFonts w:eastAsia="Times New Roman" w:cstheme="minorHAnsi"/>
           <w:b/>
           <w:bCs/>
           <w:sz w:val="27"/>
@@ -3450,7 +3716,7 @@
       </w:pPr>
       <w:r>
         <w:rPr>
-          <w:rFonts w:ascii="Times New Roman" w:eastAsia="Times New Roman" w:hAnsi="Times New Roman" w:cs="Times New Roman"/>
+          <w:rFonts w:eastAsia="Times New Roman" w:cstheme="minorHAnsi"/>
           <w:b/>
           <w:bCs/>
           <w:sz w:val="27"/>
@@ -3467,14 +3733,14 @@
         </w:numPr>
         <w:spacing w:before="100" w:beforeAutospacing="1" w:after="100" w:afterAutospacing="1" w:line="240" w:lineRule="auto"/>
         <w:rPr>
-          <w:rFonts w:ascii="Times New Roman" w:eastAsia="Times New Roman" w:hAnsi="Times New Roman" w:cs="Times New Roman"/>
-          <w:sz w:val="24"/>
-          <w:szCs w:val="24"/>
-        </w:rPr>
-      </w:pPr>
-      <w:r>
-        <w:rPr>
-          <w:rFonts w:ascii="Times New Roman" w:eastAsia="Times New Roman" w:hAnsi="Times New Roman" w:cs="Times New Roman"/>
+          <w:rFonts w:eastAsia="Times New Roman" w:cstheme="minorHAnsi"/>
+          <w:sz w:val="24"/>
+          <w:szCs w:val="24"/>
+        </w:rPr>
+      </w:pPr>
+      <w:r>
+        <w:rPr>
+          <w:rFonts w:eastAsia="Times New Roman" w:cstheme="minorHAnsi"/>
           <w:b/>
           <w:bCs/>
           <w:sz w:val="24"/>
@@ -3484,7 +3750,7 @@
       </w:r>
       <w:r>
         <w:rPr>
-          <w:rFonts w:ascii="Times New Roman" w:eastAsia="Times New Roman" w:hAnsi="Times New Roman" w:cs="Times New Roman"/>
+          <w:rFonts w:eastAsia="Times New Roman" w:cstheme="minorHAnsi"/>
           <w:sz w:val="24"/>
           <w:szCs w:val="24"/>
         </w:rPr>
@@ -3499,14 +3765,14 @@
         </w:numPr>
         <w:spacing w:before="100" w:beforeAutospacing="1" w:after="100" w:afterAutospacing="1" w:line="240" w:lineRule="auto"/>
         <w:rPr>
-          <w:rFonts w:ascii="Times New Roman" w:eastAsia="Times New Roman" w:hAnsi="Times New Roman" w:cs="Times New Roman"/>
-          <w:sz w:val="24"/>
-          <w:szCs w:val="24"/>
-        </w:rPr>
-      </w:pPr>
-      <w:r>
-        <w:rPr>
-          <w:rFonts w:ascii="Times New Roman" w:eastAsia="Times New Roman" w:hAnsi="Times New Roman" w:cs="Times New Roman"/>
+          <w:rFonts w:eastAsia="Times New Roman" w:cstheme="minorHAnsi"/>
+          <w:sz w:val="24"/>
+          <w:szCs w:val="24"/>
+        </w:rPr>
+      </w:pPr>
+      <w:r>
+        <w:rPr>
+          <w:rFonts w:eastAsia="Times New Roman" w:cstheme="minorHAnsi"/>
           <w:b/>
           <w:bCs/>
           <w:sz w:val="24"/>
@@ -3516,7 +3782,7 @@
       </w:r>
       <w:r>
         <w:rPr>
-          <w:rFonts w:ascii="Times New Roman" w:eastAsia="Times New Roman" w:hAnsi="Times New Roman" w:cs="Times New Roman"/>
+          <w:rFonts w:eastAsia="Times New Roman" w:cstheme="minorHAnsi"/>
           <w:sz w:val="24"/>
           <w:szCs w:val="24"/>
         </w:rPr>
@@ -3531,14 +3797,14 @@
         </w:numPr>
         <w:spacing w:before="100" w:beforeAutospacing="1" w:after="100" w:afterAutospacing="1" w:line="240" w:lineRule="auto"/>
         <w:rPr>
-          <w:rFonts w:ascii="Times New Roman" w:eastAsia="Times New Roman" w:hAnsi="Times New Roman" w:cs="Times New Roman"/>
-          <w:sz w:val="24"/>
-          <w:szCs w:val="24"/>
-        </w:rPr>
-      </w:pPr>
-      <w:r>
-        <w:rPr>
-          <w:rFonts w:ascii="Times New Roman" w:eastAsia="Times New Roman" w:hAnsi="Times New Roman" w:cs="Times New Roman"/>
+          <w:rFonts w:eastAsia="Times New Roman" w:cstheme="minorHAnsi"/>
+          <w:sz w:val="24"/>
+          <w:szCs w:val="24"/>
+        </w:rPr>
+      </w:pPr>
+      <w:r>
+        <w:rPr>
+          <w:rFonts w:eastAsia="Times New Roman" w:cstheme="minorHAnsi"/>
           <w:b/>
           <w:bCs/>
           <w:sz w:val="24"/>
@@ -3548,7 +3814,7 @@
       </w:r>
       <w:r>
         <w:rPr>
-          <w:rFonts w:ascii="Times New Roman" w:eastAsia="Times New Roman" w:hAnsi="Times New Roman" w:cs="Times New Roman"/>
+          <w:rFonts w:eastAsia="Times New Roman" w:cstheme="minorHAnsi"/>
           <w:sz w:val="24"/>
           <w:szCs w:val="24"/>
         </w:rPr>
@@ -3560,7 +3826,7 @@
         <w:spacing w:before="100" w:beforeAutospacing="1" w:after="100" w:afterAutospacing="1" w:line="240" w:lineRule="auto"/>
         <w:outlineLvl w:val="2"/>
         <w:rPr>
-          <w:rFonts w:ascii="Times New Roman" w:eastAsia="Times New Roman" w:hAnsi="Times New Roman" w:cs="Times New Roman"/>
+          <w:rFonts w:eastAsia="Times New Roman" w:cstheme="minorHAnsi"/>
           <w:b/>
           <w:bCs/>
           <w:sz w:val="27"/>
@@ -3569,7 +3835,7 @@
       </w:pPr>
       <w:r>
         <w:rPr>
-          <w:rFonts w:ascii="Times New Roman" w:eastAsia="Times New Roman" w:hAnsi="Times New Roman" w:cs="Times New Roman"/>
+          <w:rFonts w:eastAsia="Times New Roman" w:cstheme="minorHAnsi"/>
           <w:b/>
           <w:bCs/>
           <w:sz w:val="27"/>
@@ -3586,14 +3852,14 @@
         </w:numPr>
         <w:spacing w:before="100" w:beforeAutospacing="1" w:after="100" w:afterAutospacing="1" w:line="240" w:lineRule="auto"/>
         <w:rPr>
-          <w:rFonts w:ascii="Times New Roman" w:eastAsia="Times New Roman" w:hAnsi="Times New Roman" w:cs="Times New Roman"/>
-          <w:sz w:val="24"/>
-          <w:szCs w:val="24"/>
-        </w:rPr>
-      </w:pPr>
-      <w:r>
-        <w:rPr>
-          <w:rFonts w:ascii="Times New Roman" w:eastAsia="Times New Roman" w:hAnsi="Times New Roman" w:cs="Times New Roman"/>
+          <w:rFonts w:eastAsia="Times New Roman" w:cstheme="minorHAnsi"/>
+          <w:sz w:val="24"/>
+          <w:szCs w:val="24"/>
+        </w:rPr>
+      </w:pPr>
+      <w:r>
+        <w:rPr>
+          <w:rFonts w:eastAsia="Times New Roman" w:cstheme="minorHAnsi"/>
           <w:sz w:val="24"/>
           <w:szCs w:val="24"/>
         </w:rPr>
@@ -3608,14 +3874,14 @@
         </w:numPr>
         <w:spacing w:before="100" w:beforeAutospacing="1" w:after="100" w:afterAutospacing="1" w:line="240" w:lineRule="auto"/>
         <w:rPr>
-          <w:rFonts w:ascii="Times New Roman" w:eastAsia="Times New Roman" w:hAnsi="Times New Roman" w:cs="Times New Roman"/>
-          <w:sz w:val="24"/>
-          <w:szCs w:val="24"/>
-        </w:rPr>
-      </w:pPr>
-      <w:r>
-        <w:rPr>
-          <w:rFonts w:ascii="Times New Roman" w:eastAsia="Times New Roman" w:hAnsi="Times New Roman" w:cs="Times New Roman"/>
+          <w:rFonts w:eastAsia="Times New Roman" w:cstheme="minorHAnsi"/>
+          <w:sz w:val="24"/>
+          <w:szCs w:val="24"/>
+        </w:rPr>
+      </w:pPr>
+      <w:r>
+        <w:rPr>
+          <w:rFonts w:eastAsia="Times New Roman" w:cstheme="minorHAnsi"/>
           <w:sz w:val="24"/>
           <w:szCs w:val="24"/>
         </w:rPr>
@@ -3630,14 +3896,14 @@
         </w:numPr>
         <w:spacing w:before="100" w:beforeAutospacing="1" w:after="100" w:afterAutospacing="1" w:line="240" w:lineRule="auto"/>
         <w:rPr>
-          <w:rFonts w:ascii="Times New Roman" w:eastAsia="Times New Roman" w:hAnsi="Times New Roman" w:cs="Times New Roman"/>
-          <w:sz w:val="24"/>
-          <w:szCs w:val="24"/>
-        </w:rPr>
-      </w:pPr>
-      <w:r>
-        <w:rPr>
-          <w:rFonts w:ascii="Times New Roman" w:eastAsia="Times New Roman" w:hAnsi="Times New Roman" w:cs="Times New Roman"/>
+          <w:rFonts w:eastAsia="Times New Roman" w:cstheme="minorHAnsi"/>
+          <w:sz w:val="24"/>
+          <w:szCs w:val="24"/>
+        </w:rPr>
+      </w:pPr>
+      <w:r>
+        <w:rPr>
+          <w:rFonts w:eastAsia="Times New Roman" w:cstheme="minorHAnsi"/>
           <w:sz w:val="24"/>
           <w:szCs w:val="24"/>
         </w:rPr>
@@ -3649,7 +3915,7 @@
         <w:spacing w:before="100" w:beforeAutospacing="1" w:after="100" w:afterAutospacing="1" w:line="240" w:lineRule="auto"/>
         <w:outlineLvl w:val="2"/>
         <w:rPr>
-          <w:rFonts w:ascii="Times New Roman" w:eastAsia="Times New Roman" w:hAnsi="Times New Roman" w:cs="Times New Roman"/>
+          <w:rFonts w:eastAsia="Times New Roman" w:cstheme="minorHAnsi"/>
           <w:b/>
           <w:bCs/>
           <w:sz w:val="27"/>
@@ -3658,7 +3924,7 @@
       </w:pPr>
       <w:r>
         <w:rPr>
-          <w:rFonts w:ascii="Times New Roman" w:eastAsia="Times New Roman" w:hAnsi="Times New Roman" w:cs="Times New Roman"/>
+          <w:rFonts w:eastAsia="Times New Roman" w:cstheme="minorHAnsi"/>
           <w:b/>
           <w:bCs/>
           <w:sz w:val="27"/>
@@ -3675,14 +3941,14 @@
         </w:numPr>
         <w:spacing w:before="100" w:beforeAutospacing="1" w:after="100" w:afterAutospacing="1" w:line="240" w:lineRule="auto"/>
         <w:rPr>
-          <w:rFonts w:ascii="Times New Roman" w:eastAsia="Times New Roman" w:hAnsi="Times New Roman" w:cs="Times New Roman"/>
-          <w:sz w:val="24"/>
-          <w:szCs w:val="24"/>
-        </w:rPr>
-      </w:pPr>
-      <w:r>
-        <w:rPr>
-          <w:rFonts w:ascii="Times New Roman" w:eastAsia="Times New Roman" w:hAnsi="Times New Roman" w:cs="Times New Roman"/>
+          <w:rFonts w:eastAsia="Times New Roman" w:cstheme="minorHAnsi"/>
+          <w:sz w:val="24"/>
+          <w:szCs w:val="24"/>
+        </w:rPr>
+      </w:pPr>
+      <w:r>
+        <w:rPr>
+          <w:rFonts w:eastAsia="Times New Roman" w:cstheme="minorHAnsi"/>
           <w:sz w:val="24"/>
           <w:szCs w:val="24"/>
         </w:rPr>
@@ -3697,14 +3963,14 @@
         </w:numPr>
         <w:spacing w:before="100" w:beforeAutospacing="1" w:after="100" w:afterAutospacing="1" w:line="240" w:lineRule="auto"/>
         <w:rPr>
-          <w:rFonts w:ascii="Times New Roman" w:eastAsia="Times New Roman" w:hAnsi="Times New Roman" w:cs="Times New Roman"/>
-          <w:sz w:val="24"/>
-          <w:szCs w:val="24"/>
-        </w:rPr>
-      </w:pPr>
-      <w:r>
-        <w:rPr>
-          <w:rFonts w:ascii="Times New Roman" w:eastAsia="Times New Roman" w:hAnsi="Times New Roman" w:cs="Times New Roman"/>
+          <w:rFonts w:eastAsia="Times New Roman" w:cstheme="minorHAnsi"/>
+          <w:sz w:val="24"/>
+          <w:szCs w:val="24"/>
+        </w:rPr>
+      </w:pPr>
+      <w:r>
+        <w:rPr>
+          <w:rFonts w:eastAsia="Times New Roman" w:cstheme="minorHAnsi"/>
           <w:sz w:val="24"/>
           <w:szCs w:val="24"/>
         </w:rPr>
@@ -3719,31 +3985,26 @@
         </w:numPr>
         <w:spacing w:before="100" w:beforeAutospacing="1" w:after="100" w:afterAutospacing="1" w:line="240" w:lineRule="auto"/>
         <w:rPr>
-          <w:rFonts w:ascii="Times New Roman" w:eastAsia="Times New Roman" w:hAnsi="Times New Roman" w:cs="Times New Roman"/>
-          <w:sz w:val="24"/>
-          <w:szCs w:val="24"/>
-        </w:rPr>
-      </w:pPr>
-      <w:r>
-        <w:rPr>
-          <w:rFonts w:ascii="Times New Roman" w:eastAsia="Times New Roman" w:hAnsi="Times New Roman" w:cs="Times New Roman"/>
+          <w:rFonts w:eastAsia="Times New Roman" w:cstheme="minorHAnsi"/>
+          <w:sz w:val="24"/>
+          <w:szCs w:val="24"/>
+        </w:rPr>
+      </w:pPr>
+      <w:r>
+        <w:rPr>
+          <w:rFonts w:eastAsia="Times New Roman" w:cstheme="minorHAnsi"/>
           <w:sz w:val="24"/>
           <w:szCs w:val="24"/>
         </w:rPr>
         <w:t>Maintain working build at all times</w:t>
       </w:r>
     </w:p>
-    <w:p/>
-    <w:p/>
-    <w:p/>
-    <w:p/>
-    <w:p/>
     <w:p>
       <w:pPr>
         <w:spacing w:before="100" w:beforeAutospacing="1" w:after="100" w:afterAutospacing="1" w:line="240" w:lineRule="auto"/>
         <w:outlineLvl w:val="1"/>
         <w:rPr>
-          <w:rFonts w:ascii="Times New Roman" w:eastAsia="Times New Roman" w:hAnsi="Times New Roman" w:cs="Times New Roman"/>
+          <w:rFonts w:eastAsia="Times New Roman" w:cstheme="minorHAnsi"/>
           <w:b/>
           <w:bCs/>
           <w:sz w:val="36"/>
@@ -3752,7 +4013,7 @@
       </w:pPr>
       <w:r>
         <w:rPr>
-          <w:rFonts w:ascii="Times New Roman" w:eastAsia="Times New Roman" w:hAnsi="Times New Roman" w:cs="Times New Roman"/>
+          <w:rFonts w:eastAsia="Times New Roman" w:cstheme="minorHAnsi"/>
           <w:b/>
           <w:bCs/>
           <w:sz w:val="36"/>
@@ -3767,7 +4028,7 @@
         <w:spacing w:before="100" w:beforeAutospacing="1" w:after="100" w:afterAutospacing="1" w:line="240" w:lineRule="auto"/>
         <w:outlineLvl w:val="1"/>
         <w:rPr>
-          <w:rFonts w:ascii="Times New Roman" w:eastAsia="Times New Roman" w:hAnsi="Times New Roman" w:cs="Times New Roman"/>
+          <w:rFonts w:eastAsia="Times New Roman" w:cstheme="minorHAnsi"/>
           <w:b/>
           <w:bCs/>
           <w:sz w:val="36"/>
@@ -3776,7 +4037,7 @@
       </w:pPr>
       <w:r>
         <w:rPr>
-          <w:rFonts w:ascii="Times New Roman" w:eastAsia="Times New Roman" w:hAnsi="Times New Roman" w:cs="Times New Roman"/>
+          <w:rFonts w:eastAsia="Times New Roman" w:cstheme="minorHAnsi"/>
           <w:b/>
           <w:bCs/>
           <w:sz w:val="36"/>
@@ -3784,11 +4045,9 @@
         </w:rPr>
         <w:t>You are a Game Architect / Senior Game Developer</w:t>
       </w:r>
-      <w:bookmarkStart w:id="0" w:name="_GoBack"/>
-      <w:bookmarkEnd w:id="0"/>
-      <w:r>
-        <w:rPr>
-          <w:rFonts w:ascii="Times New Roman" w:eastAsia="Times New Roman" w:hAnsi="Times New Roman" w:cs="Times New Roman"/>
+      <w:r>
+        <w:rPr>
+          <w:rFonts w:eastAsia="Times New Roman" w:cstheme="minorHAnsi"/>
           <w:b/>
           <w:bCs/>
           <w:sz w:val="36"/>
@@ -3807,7 +4066,31 @@
         <w:spacing w:before="100" w:beforeAutospacing="1" w:after="100" w:afterAutospacing="1" w:line="240" w:lineRule="auto"/>
         <w:outlineLvl w:val="1"/>
         <w:rPr>
-          <w:rFonts w:ascii="Times New Roman" w:eastAsia="Times New Roman" w:hAnsi="Times New Roman" w:cs="Times New Roman"/>
+          <w:rFonts w:eastAsia="Times New Roman" w:cstheme="minorHAnsi"/>
+          <w:sz w:val="24"/>
+          <w:szCs w:val="24"/>
+        </w:rPr>
+      </w:pPr>
+      <w:r>
+        <w:rPr>
+          <w:rFonts w:eastAsia="Times New Roman" w:cstheme="minorHAnsi"/>
+          <w:sz w:val="24"/>
+          <w:szCs w:val="24"/>
+        </w:rPr>
+        <w:t>If you think you need more context or if I have missed something out from the documentation while giving you instructions or if the documentation and already existing system conflicts with what I am asking you to implement, ask me clarifying questions to produce a better output</w:t>
+      </w:r>
+    </w:p>
+    <w:p>
+      <w:pPr>
+        <w:pStyle w:val="ListParagraph"/>
+        <w:numPr>
+          <w:ilvl w:val="0"/>
+          <w:numId w:val="30"/>
+        </w:numPr>
+        <w:spacing w:before="100" w:beforeAutospacing="1" w:after="100" w:afterAutospacing="1" w:line="240" w:lineRule="auto"/>
+        <w:outlineLvl w:val="1"/>
+        <w:rPr>
+          <w:rFonts w:eastAsia="Times New Roman" w:cstheme="minorHAnsi"/>
           <w:b/>
           <w:bCs/>
           <w:sz w:val="24"/>
@@ -3816,7 +4099,7 @@
       </w:pPr>
       <w:r>
         <w:rPr>
-          <w:rFonts w:ascii="Times New Roman" w:eastAsia="Times New Roman" w:hAnsi="Times New Roman" w:cs="Times New Roman"/>
+          <w:rFonts w:eastAsia="Times New Roman" w:cstheme="minorHAnsi"/>
           <w:sz w:val="24"/>
           <w:szCs w:val="24"/>
         </w:rPr>
@@ -3833,7 +4116,7 @@
         <w:spacing w:before="100" w:beforeAutospacing="1" w:after="100" w:afterAutospacing="1" w:line="240" w:lineRule="auto"/>
         <w:outlineLvl w:val="1"/>
         <w:rPr>
-          <w:rFonts w:ascii="Times New Roman" w:eastAsia="Times New Roman" w:hAnsi="Times New Roman" w:cs="Times New Roman"/>
+          <w:rFonts w:eastAsia="Times New Roman" w:cstheme="minorHAnsi"/>
           <w:b/>
           <w:bCs/>
           <w:sz w:val="24"/>
@@ -3842,11 +4125,11 @@
       </w:pPr>
       <w:r>
         <w:rPr>
-          <w:rFonts w:ascii="Times New Roman" w:eastAsia="Times New Roman" w:hAnsi="Times New Roman" w:cs="Times New Roman"/>
-          <w:sz w:val="24"/>
-          <w:szCs w:val="24"/>
-        </w:rPr>
-        <w:t>Each script should have a single responsibility</w:t>
+          <w:rFonts w:eastAsia="Times New Roman" w:cstheme="minorHAnsi"/>
+          <w:sz w:val="24"/>
+          <w:szCs w:val="24"/>
+        </w:rPr>
+        <w:t>Data/Configuration should always be in a separate file, there should be no hardcoded values inside scripts. That way I can change the configuration at any given moment. Always give me complete rewrite of data file</w:t>
       </w:r>
     </w:p>
     <w:p>
@@ -3859,7 +4142,7 @@
         <w:spacing w:before="100" w:beforeAutospacing="1" w:after="100" w:afterAutospacing="1" w:line="240" w:lineRule="auto"/>
         <w:outlineLvl w:val="1"/>
         <w:rPr>
-          <w:rFonts w:ascii="Times New Roman" w:eastAsia="Times New Roman" w:hAnsi="Times New Roman" w:cs="Times New Roman"/>
+          <w:rFonts w:eastAsia="Times New Roman" w:cstheme="minorHAnsi"/>
           <w:b/>
           <w:bCs/>
           <w:sz w:val="24"/>
@@ -3868,12 +4151,14 @@
       </w:pPr>
       <w:r>
         <w:rPr>
-          <w:rFonts w:ascii="Times New Roman" w:eastAsia="Times New Roman" w:hAnsi="Times New Roman" w:cs="Times New Roman"/>
-          <w:sz w:val="24"/>
-          <w:szCs w:val="24"/>
-        </w:rPr>
-        <w:t>Use Design Patterns to create systems</w:t>
-      </w:r>
+          <w:rFonts w:eastAsia="Times New Roman" w:cstheme="minorHAnsi"/>
+          <w:sz w:val="24"/>
+          <w:szCs w:val="24"/>
+        </w:rPr>
+        <w:t>Each script should have a single responsibility</w:t>
+      </w:r>
+      <w:bookmarkStart w:id="0" w:name="_GoBack"/>
+      <w:bookmarkEnd w:id="0"/>
     </w:p>
     <w:p>
       <w:pPr>
@@ -3885,7 +4170,7 @@
         <w:spacing w:before="100" w:beforeAutospacing="1" w:after="100" w:afterAutospacing="1" w:line="240" w:lineRule="auto"/>
         <w:outlineLvl w:val="1"/>
         <w:rPr>
-          <w:rFonts w:ascii="Times New Roman" w:eastAsia="Times New Roman" w:hAnsi="Times New Roman" w:cs="Times New Roman"/>
+          <w:rFonts w:eastAsia="Times New Roman" w:cstheme="minorHAnsi"/>
           <w:b/>
           <w:bCs/>
           <w:sz w:val="24"/>
@@ -3894,11 +4179,11 @@
       </w:pPr>
       <w:r>
         <w:rPr>
-          <w:rFonts w:ascii="Times New Roman" w:eastAsia="Times New Roman" w:hAnsi="Times New Roman" w:cs="Times New Roman"/>
-          <w:sz w:val="24"/>
-          <w:szCs w:val="24"/>
-        </w:rPr>
-        <w:t>Create Managers to handle similar types of things</w:t>
+          <w:rFonts w:eastAsia="Times New Roman" w:cstheme="minorHAnsi"/>
+          <w:sz w:val="24"/>
+          <w:szCs w:val="24"/>
+        </w:rPr>
+        <w:t>Use Design Patterns to create systems</w:t>
       </w:r>
     </w:p>
     <w:p>
@@ -3911,7 +4196,7 @@
         <w:spacing w:before="100" w:beforeAutospacing="1" w:after="100" w:afterAutospacing="1" w:line="240" w:lineRule="auto"/>
         <w:outlineLvl w:val="1"/>
         <w:rPr>
-          <w:rFonts w:ascii="Times New Roman" w:eastAsia="Times New Roman" w:hAnsi="Times New Roman" w:cs="Times New Roman"/>
+          <w:rFonts w:eastAsia="Times New Roman" w:cstheme="minorHAnsi"/>
           <w:b/>
           <w:bCs/>
           <w:sz w:val="24"/>
@@ -3920,14 +4205,206 @@
       </w:pPr>
       <w:r>
         <w:rPr>
-          <w:rFonts w:ascii="Times New Roman" w:eastAsia="Times New Roman" w:hAnsi="Times New Roman" w:cs="Times New Roman"/>
-          <w:sz w:val="24"/>
-          <w:szCs w:val="24"/>
-        </w:rPr>
-        <w:t>If there is CSS to be created each css should contain selectors related to that functionality. For example if we are creating css for player then the file should be named player.css and every selector should be chained using .player .[next selector]</w:t>
-      </w:r>
-    </w:p>
-    <w:p/>
+          <w:rFonts w:eastAsia="Times New Roman" w:cstheme="minorHAnsi"/>
+          <w:sz w:val="24"/>
+          <w:szCs w:val="24"/>
+        </w:rPr>
+        <w:t>Create Managers to handle similar types of things</w:t>
+      </w:r>
+    </w:p>
+    <w:p>
+      <w:pPr>
+        <w:pStyle w:val="ListParagraph"/>
+        <w:numPr>
+          <w:ilvl w:val="0"/>
+          <w:numId w:val="30"/>
+        </w:numPr>
+        <w:spacing w:before="100" w:beforeAutospacing="1" w:after="100" w:afterAutospacing="1" w:line="240" w:lineRule="auto"/>
+        <w:outlineLvl w:val="1"/>
+        <w:rPr>
+          <w:rFonts w:eastAsia="Times New Roman" w:cstheme="minorHAnsi"/>
+          <w:b/>
+          <w:bCs/>
+          <w:sz w:val="24"/>
+          <w:szCs w:val="24"/>
+        </w:rPr>
+      </w:pPr>
+      <w:r>
+        <w:rPr>
+          <w:rFonts w:eastAsia="Times New Roman" w:cstheme="minorHAnsi"/>
+          <w:sz w:val="24"/>
+          <w:szCs w:val="24"/>
+        </w:rPr>
+        <w:t xml:space="preserve">If there is CSS to be created each </w:t>
+      </w:r>
+      <w:proofErr w:type="spellStart"/>
+      <w:r>
+        <w:rPr>
+          <w:rFonts w:eastAsia="Times New Roman" w:cstheme="minorHAnsi"/>
+          <w:sz w:val="24"/>
+          <w:szCs w:val="24"/>
+        </w:rPr>
+        <w:t>css</w:t>
+      </w:r>
+      <w:proofErr w:type="spellEnd"/>
+      <w:r>
+        <w:rPr>
+          <w:rFonts w:eastAsia="Times New Roman" w:cstheme="minorHAnsi"/>
+          <w:sz w:val="24"/>
+          <w:szCs w:val="24"/>
+        </w:rPr>
+        <w:t xml:space="preserve"> should contain selectors related to that functionality. For example if we are creating </w:t>
+      </w:r>
+      <w:proofErr w:type="spellStart"/>
+      <w:r>
+        <w:rPr>
+          <w:rFonts w:eastAsia="Times New Roman" w:cstheme="minorHAnsi"/>
+          <w:sz w:val="24"/>
+          <w:szCs w:val="24"/>
+        </w:rPr>
+        <w:t>css</w:t>
+      </w:r>
+      <w:proofErr w:type="spellEnd"/>
+      <w:r>
+        <w:rPr>
+          <w:rFonts w:eastAsia="Times New Roman" w:cstheme="minorHAnsi"/>
+          <w:sz w:val="24"/>
+          <w:szCs w:val="24"/>
+        </w:rPr>
+        <w:t xml:space="preserve"> for player then the file should be named player.css and every selector should be chained </w:t>
+      </w:r>
+      <w:proofErr w:type="gramStart"/>
+      <w:r>
+        <w:rPr>
+          <w:rFonts w:eastAsia="Times New Roman" w:cstheme="minorHAnsi"/>
+          <w:sz w:val="24"/>
+          <w:szCs w:val="24"/>
+        </w:rPr>
+        <w:t>using .player</w:t>
+      </w:r>
+      <w:proofErr w:type="gramEnd"/>
+      <w:r>
+        <w:rPr>
+          <w:rFonts w:eastAsia="Times New Roman" w:cstheme="minorHAnsi"/>
+          <w:sz w:val="24"/>
+          <w:szCs w:val="24"/>
+        </w:rPr>
+        <w:t xml:space="preserve"> .[next selector]</w:t>
+      </w:r>
+    </w:p>
+    <w:p>
+      <w:pPr>
+        <w:pStyle w:val="ListParagraph"/>
+        <w:numPr>
+          <w:ilvl w:val="0"/>
+          <w:numId w:val="30"/>
+        </w:numPr>
+        <w:spacing w:before="100" w:beforeAutospacing="1" w:after="100" w:afterAutospacing="1" w:line="240" w:lineRule="auto"/>
+        <w:outlineLvl w:val="1"/>
+        <w:rPr>
+          <w:rFonts w:eastAsia="Times New Roman" w:cstheme="minorHAnsi"/>
+          <w:b/>
+          <w:bCs/>
+          <w:sz w:val="24"/>
+          <w:szCs w:val="24"/>
+        </w:rPr>
+      </w:pPr>
+      <w:r>
+        <w:rPr>
+          <w:rFonts w:eastAsia="Times New Roman" w:cstheme="minorHAnsi"/>
+          <w:sz w:val="24"/>
+          <w:szCs w:val="24"/>
+        </w:rPr>
+        <w:t>If a script needs to add new functions, give me script name along with new functions, if the new functions need to be called from an existing function from the same script, give me the full updated existing function</w:t>
+      </w:r>
+    </w:p>
+    <w:p>
+      <w:pPr>
+        <w:pStyle w:val="ListParagraph"/>
+        <w:numPr>
+          <w:ilvl w:val="0"/>
+          <w:numId w:val="30"/>
+        </w:numPr>
+        <w:spacing w:before="100" w:beforeAutospacing="1" w:after="100" w:afterAutospacing="1" w:line="240" w:lineRule="auto"/>
+        <w:outlineLvl w:val="1"/>
+        <w:rPr>
+          <w:rFonts w:eastAsia="Times New Roman" w:cstheme="minorHAnsi"/>
+          <w:b/>
+          <w:bCs/>
+          <w:sz w:val="24"/>
+          <w:szCs w:val="24"/>
+        </w:rPr>
+      </w:pPr>
+      <w:r>
+        <w:rPr>
+          <w:rFonts w:eastAsia="Times New Roman" w:cstheme="minorHAnsi"/>
+          <w:sz w:val="24"/>
+          <w:szCs w:val="24"/>
+        </w:rPr>
+        <w:t xml:space="preserve">If a script needs to modify either 1 or two functions at max, then give me the script name along with new updated complete functions, if there are more than 2 function </w:t>
+      </w:r>
+      <w:proofErr w:type="spellStart"/>
+      <w:r>
+        <w:rPr>
+          <w:rFonts w:eastAsia="Times New Roman" w:cstheme="minorHAnsi"/>
+          <w:sz w:val="24"/>
+          <w:szCs w:val="24"/>
+        </w:rPr>
+        <w:t>udpates</w:t>
+      </w:r>
+      <w:proofErr w:type="spellEnd"/>
+      <w:r>
+        <w:rPr>
+          <w:rFonts w:eastAsia="Times New Roman" w:cstheme="minorHAnsi"/>
+          <w:sz w:val="24"/>
+          <w:szCs w:val="24"/>
+        </w:rPr>
+        <w:t>, give me complete rewrite of script</w:t>
+      </w:r>
+    </w:p>
+    <w:p>
+      <w:pPr>
+        <w:pStyle w:val="ListParagraph"/>
+        <w:numPr>
+          <w:ilvl w:val="0"/>
+          <w:numId w:val="30"/>
+        </w:numPr>
+        <w:spacing w:before="100" w:beforeAutospacing="1" w:after="100" w:afterAutospacing="1" w:line="240" w:lineRule="auto"/>
+        <w:outlineLvl w:val="1"/>
+        <w:rPr>
+          <w:rFonts w:eastAsia="Times New Roman" w:cstheme="minorHAnsi"/>
+          <w:b/>
+          <w:bCs/>
+          <w:sz w:val="24"/>
+          <w:szCs w:val="24"/>
+        </w:rPr>
+      </w:pPr>
+      <w:r>
+        <w:rPr>
+          <w:rFonts w:eastAsia="Times New Roman" w:cstheme="minorHAnsi"/>
+          <w:sz w:val="24"/>
+          <w:szCs w:val="24"/>
+        </w:rPr>
+        <w:t xml:space="preserve">Always give me complete rewrite of </w:t>
+      </w:r>
+      <w:proofErr w:type="spellStart"/>
+      <w:r>
+        <w:rPr>
+          <w:rFonts w:eastAsia="Times New Roman" w:cstheme="minorHAnsi"/>
+          <w:sz w:val="24"/>
+          <w:szCs w:val="24"/>
+        </w:rPr>
+        <w:t>css</w:t>
+      </w:r>
+      <w:proofErr w:type="spellEnd"/>
+    </w:p>
+    <w:p>
+      <w:pPr>
+        <w:rPr>
+          <w:rFonts w:cstheme="minorHAnsi"/>
+        </w:rPr>
+      </w:pPr>
+    </w:p>
     <w:sectPr>
       <w:pgSz w:w="12240" w:h="15840"/>
       <w:pgMar w:top="1440" w:right="1440" w:bottom="1440" w:left="1440" w:header="720" w:footer="720" w:gutter="0"/>

</xml_diff>